<commit_message>
review of course 1 and 2
</commit_message>
<xml_diff>
--- a/datacamp/data_camp_data_scientist.docx
+++ b/datacamp/data_camp_data_scientist.docx
@@ -1,6 +1,6 @@
 
 <file path=word/document.xml><?xml version="1.0" encoding="utf-8"?>
-<w:document xmlns:wpc="http://schemas.microsoft.com/office/word/2010/wordprocessingCanvas" xmlns:cx="http://schemas.microsoft.com/office/drawing/2014/chartex" xmlns:cx1="http://schemas.microsoft.com/office/drawing/2015/9/8/chartex" xmlns:cx2="http://schemas.microsoft.com/office/drawing/2015/10/21/chartex" xmlns:cx3="http://schemas.microsoft.com/office/drawing/2016/5/9/chartex" xmlns:cx4="http://schemas.microsoft.com/office/drawing/2016/5/10/chartex" xmlns:cx5="http://schemas.microsoft.com/office/drawing/2016/5/11/chartex" xmlns:cx6="http://schemas.microsoft.com/office/drawing/2016/5/12/chartex" xmlns:cx7="http://schemas.microsoft.com/office/drawing/2016/5/13/chartex" xmlns:cx8="http://schemas.microsoft.com/office/drawing/2016/5/14/chartex" xmlns:mc="http://schemas.openxmlformats.org/markup-compatibility/2006" xmlns:aink="http://schemas.microsoft.com/office/drawing/2016/ink" xmlns:am3d="http://schemas.microsoft.com/office/drawing/2017/model3d" xmlns:o="urn:schemas-microsoft-com:office:office" xmlns:r="http://schemas.openxmlformats.org/officeDocument/2006/relationships" xmlns:m="http://schemas.openxmlformats.org/officeDocument/2006/math" xmlns:v="urn:schemas-microsoft-com:vml" xmlns:wp14="http://schemas.microsoft.com/office/word/2010/wordprocessingDrawing" xmlns:wp="http://schemas.openxmlformats.org/drawingml/2006/wordprocessingDrawing" xmlns:w10="urn:schemas-microsoft-com:office:word" xmlns:w="http://schemas.openxmlformats.org/wordprocessingml/2006/main" xmlns:w14="http://schemas.microsoft.com/office/word/2010/wordml" xmlns:w15="http://schemas.microsoft.com/office/word/2012/wordml" xmlns:w16cex="http://schemas.microsoft.com/office/word/2018/wordml/cex" xmlns:w16cid="http://schemas.microsoft.com/office/word/2016/wordml/cid" xmlns:w16="http://schemas.microsoft.com/office/word/2018/wordml" xmlns:w16se="http://schemas.microsoft.com/office/word/2015/wordml/symex" xmlns:wpg="http://schemas.microsoft.com/office/word/2010/wordprocessingGroup" xmlns:wpi="http://schemas.microsoft.com/office/word/2010/wordprocessingInk" xmlns:wne="http://schemas.microsoft.com/office/word/2006/wordml" xmlns:wps="http://schemas.microsoft.com/office/word/2010/wordprocessingShape" mc:Ignorable="w14 w15 w16se w16cid w16 w16cex wp14">
+<w:document xmlns:wpc="http://schemas.microsoft.com/office/word/2010/wordprocessingCanvas" xmlns:cx="http://schemas.microsoft.com/office/drawing/2014/chartex" xmlns:cx1="http://schemas.microsoft.com/office/drawing/2015/9/8/chartex" xmlns:cx2="http://schemas.microsoft.com/office/drawing/2015/10/21/chartex" xmlns:cx3="http://schemas.microsoft.com/office/drawing/2016/5/9/chartex" xmlns:cx4="http://schemas.microsoft.com/office/drawing/2016/5/10/chartex" xmlns:cx5="http://schemas.microsoft.com/office/drawing/2016/5/11/chartex" xmlns:cx6="http://schemas.microsoft.com/office/drawing/2016/5/12/chartex" xmlns:cx7="http://schemas.microsoft.com/office/drawing/2016/5/13/chartex" xmlns:cx8="http://schemas.microsoft.com/office/drawing/2016/5/14/chartex" xmlns:mc="http://schemas.openxmlformats.org/markup-compatibility/2006" xmlns:aink="http://schemas.microsoft.com/office/drawing/2016/ink" xmlns:am3d="http://schemas.microsoft.com/office/drawing/2017/model3d" xmlns:o="urn:schemas-microsoft-com:office:office" xmlns:r="http://schemas.openxmlformats.org/officeDocument/2006/relationships" xmlns:m="http://schemas.openxmlformats.org/officeDocument/2006/math" xmlns:v="urn:schemas-microsoft-com:vml" xmlns:wp14="http://schemas.microsoft.com/office/word/2010/wordprocessingDrawing" xmlns:wp="http://schemas.openxmlformats.org/drawingml/2006/wordprocessingDrawing" xmlns:w10="urn:schemas-microsoft-com:office:word" xmlns:w="http://schemas.openxmlformats.org/wordprocessingml/2006/main" xmlns:w14="http://schemas.microsoft.com/office/word/2010/wordml" xmlns:w15="http://schemas.microsoft.com/office/word/2012/wordml" xmlns:w16cex="http://schemas.microsoft.com/office/word/2018/wordml/cex" xmlns:w16cid="http://schemas.microsoft.com/office/word/2016/wordml/cid" xmlns:w16="http://schemas.microsoft.com/office/word/2018/wordml" xmlns:w16sdtdh="http://schemas.microsoft.com/office/word/2020/wordml/sdtdatahash" xmlns:w16se="http://schemas.microsoft.com/office/word/2015/wordml/symex" xmlns:wpg="http://schemas.microsoft.com/office/word/2010/wordprocessingGroup" xmlns:wpi="http://schemas.microsoft.com/office/word/2010/wordprocessingInk" xmlns:wne="http://schemas.microsoft.com/office/word/2006/wordml" xmlns:wps="http://schemas.microsoft.com/office/word/2010/wordprocessingShape" mc:Ignorable="w14 w15 w16se w16cid w16 w16cex w16sdtdh wp14">
   <w:body>
     <w:p>
       <w:pPr>
@@ -336,8 +336,13 @@
           <w:tab w:val="left" w:pos="6474"/>
         </w:tabs>
       </w:pPr>
-      <w:r>
-        <w:t xml:space="preserve">P(X = 1) = 0.2 </w:t>
+      <w:proofErr w:type="gramStart"/>
+      <w:r>
+        <w:t>P(</w:t>
+      </w:r>
+      <w:proofErr w:type="gramEnd"/>
+      <w:r>
+        <w:t xml:space="preserve">X = 1) = 0.2 </w:t>
       </w:r>
     </w:p>
     <w:p>
@@ -346,8 +351,13 @@
           <w:tab w:val="left" w:pos="6474"/>
         </w:tabs>
       </w:pPr>
-      <w:r>
-        <w:t xml:space="preserve">P(X = 3) = 0.5 </w:t>
+      <w:proofErr w:type="gramStart"/>
+      <w:r>
+        <w:t>P(</w:t>
+      </w:r>
+      <w:proofErr w:type="gramEnd"/>
+      <w:r>
+        <w:t xml:space="preserve">X = 3) = 0.5 </w:t>
       </w:r>
     </w:p>
     <w:p>
@@ -356,8 +366,13 @@
           <w:tab w:val="left" w:pos="6474"/>
         </w:tabs>
       </w:pPr>
-      <w:r>
-        <w:t xml:space="preserve">P(X = 7) = 0.3 </w:t>
+      <w:proofErr w:type="gramStart"/>
+      <w:r>
+        <w:t>P(</w:t>
+      </w:r>
+      <w:proofErr w:type="gramEnd"/>
+      <w:r>
+        <w:t xml:space="preserve">X = 7) = 0.3 </w:t>
       </w:r>
     </w:p>
     <w:p>
@@ -553,7 +568,15 @@
       </w:pPr>
       <w:r>
         <w:lastRenderedPageBreak/>
-        <w:t xml:space="preserve">The Poisson process </w:t>
+        <w:t xml:space="preserve">The Poisson </w:t>
+      </w:r>
+      <w:proofErr w:type="gramStart"/>
+      <w:r>
+        <w:t>process</w:t>
+      </w:r>
+      <w:proofErr w:type="gramEnd"/>
+      <w:r>
+        <w:t xml:space="preserve"> </w:t>
       </w:r>
     </w:p>
     <w:p>
@@ -652,11 +675,16 @@
       <w:r>
         <w:t xml:space="preserve">The number r of arrivals of a Poisson process in a given time interval with average rate </w:t>
       </w:r>
+      <w:proofErr w:type="gramStart"/>
       <w:r>
         <w:t>of</w:t>
       </w:r>
       <w:r>
-        <w:t xml:space="preserve"> ? arrivals per interval is Poisson distributed. </w:t>
+        <w:t xml:space="preserve"> ?</w:t>
+      </w:r>
+      <w:proofErr w:type="gramEnd"/>
+      <w:r>
+        <w:t xml:space="preserve"> arrivals per interval is Poisson distributed. </w:t>
       </w:r>
     </w:p>
     <w:p>
@@ -1016,7 +1044,7 @@
     </w:p>
     <w:p>
       <w:r>
-        <w:t xml:space="preserve">The waiting time between arrivals of  a Poison process is exponentially distributed. </w:t>
+        <w:t xml:space="preserve">The waiting time between arrivals of a Poison process is exponentially distributed. </w:t>
       </w:r>
     </w:p>
     <w:p>
@@ -1155,15 +1183,23 @@
     </w:p>
     <w:p>
       <w:r>
-        <w:t xml:space="preserve">Least squares is the process of finding the parameters for which the sum of the squares of the residuals is minimal. </w:t>
+        <w:t>Least</w:t>
+      </w:r>
+      <w:r>
+        <w:t>-</w:t>
+      </w:r>
+      <w:r>
+        <w:t xml:space="preserve">squares is the process of finding the parameters for which the sum of the squares of the residuals is minimal. </w:t>
       </w:r>
     </w:p>
     <w:p>
       <w:proofErr w:type="spellStart"/>
+      <w:proofErr w:type="gramStart"/>
       <w:r>
         <w:t>numpy.polyfit</w:t>
       </w:r>
       <w:proofErr w:type="spellEnd"/>
+      <w:proofErr w:type="gramEnd"/>
       <w:r>
         <w:t xml:space="preserve">(x, y, degree = 1) can be used for linear regression </w:t>
       </w:r>
@@ -1179,6 +1215,9 @@
     </w:p>
     <w:p>
       <w:r>
+        <w:rPr>
+          <w:noProof/>
+        </w:rPr>
         <w:drawing>
           <wp:inline distT="0" distB="0" distL="0" distR="0" wp14:anchorId="2F22061B" wp14:editId="0ABC6C61">
             <wp:extent cx="3916800" cy="2595600"/>
@@ -1350,6 +1389,9 @@
     </w:p>
     <w:p>
       <w:r>
+        <w:rPr>
+          <w:noProof/>
+        </w:rPr>
         <w:drawing>
           <wp:inline distT="0" distB="0" distL="0" distR="0" wp14:anchorId="1AC1E980" wp14:editId="45616675">
             <wp:extent cx="1526400" cy="1749600"/>
@@ -1394,6 +1436,9 @@
     </w:p>
     <w:p>
       <w:r>
+        <w:rPr>
+          <w:noProof/>
+        </w:rPr>
         <w:drawing>
           <wp:inline distT="0" distB="0" distL="0" distR="0" wp14:anchorId="2FFC8DAE" wp14:editId="44A4663A">
             <wp:extent cx="986400" cy="399600"/>
@@ -1471,6 +1516,7 @@
         <w:rPr>
           <w:b/>
           <w:bCs/>
+          <w:noProof/>
         </w:rPr>
         <w:drawing>
           <wp:inline distT="0" distB="0" distL="0" distR="0" wp14:anchorId="2B163B26" wp14:editId="0EE7DF00">
@@ -1544,7 +1590,15 @@
       </w:r>
       <w:proofErr w:type="spellEnd"/>
       <w:r>
-        <w:t xml:space="preserve">, the resampling have been make on the data along. </w:t>
+        <w:t xml:space="preserve">, the resampling </w:t>
+      </w:r>
+      <w:proofErr w:type="gramStart"/>
+      <w:r>
+        <w:t>have</w:t>
+      </w:r>
+      <w:proofErr w:type="gramEnd"/>
+      <w:r>
+        <w:t xml:space="preserve"> been make on the data along. </w:t>
       </w:r>
     </w:p>
     <w:p>
@@ -1557,7 +1611,10 @@
         <w:pStyle w:val="Heading3"/>
       </w:pPr>
       <w:r>
-        <w:t xml:space="preserve">Paris bootstrap for linear regression </w:t>
+        <w:t>Pairs</w:t>
+      </w:r>
+      <w:r>
+        <w:t xml:space="preserve"> bootstrap for linear regression </w:t>
       </w:r>
     </w:p>
     <w:p>
@@ -1593,7 +1650,15 @@
         </w:numPr>
       </w:pPr>
       <w:r>
-        <w:t xml:space="preserve">Each slope and intercept is a bootstrap replicate </w:t>
+        <w:t xml:space="preserve">Each slope and intercept </w:t>
+      </w:r>
+      <w:proofErr w:type="gramStart"/>
+      <w:r>
+        <w:t>is</w:t>
+      </w:r>
+      <w:proofErr w:type="gramEnd"/>
+      <w:r>
+        <w:t xml:space="preserve"> a bootstrap replicate </w:t>
       </w:r>
     </w:p>
     <w:p>
@@ -1615,6 +1680,9 @@
     </w:p>
     <w:p>
       <w:r>
+        <w:rPr>
+          <w:noProof/>
+        </w:rPr>
         <w:drawing>
           <wp:inline distT="0" distB="0" distL="0" distR="0" wp14:anchorId="4BEDF225" wp14:editId="6C509C0A">
             <wp:extent cx="4366800" cy="2811600"/>
@@ -1709,12 +1777,18 @@
         <w:t xml:space="preserve">P value is used in the hypothesis testing to help you support or reject the null hypothesis: The p value is the evidence against a null hypothesis. The smaller the p-value, the stronger the evidence that you should reject the null hypothesis. </w:t>
       </w:r>
     </w:p>
+    <w:p/>
+    <w:p>
+      <w:r>
+        <w:lastRenderedPageBreak/>
+        <w:t xml:space="preserve">P-value is the probability of observing a test statistic equally or more extreme than the one you observed, given that the null hypothesis is true. </w:t>
+      </w:r>
+    </w:p>
     <w:p>
       <w:pPr>
         <w:pStyle w:val="Heading3"/>
       </w:pPr>
       <w:r>
-        <w:lastRenderedPageBreak/>
         <w:t xml:space="preserve">The Alpha value </w:t>
       </w:r>
     </w:p>
@@ -1760,6 +1834,9 @@
     </w:p>
     <w:p>
       <w:r>
+        <w:rPr>
+          <w:noProof/>
+        </w:rPr>
         <w:drawing>
           <wp:inline distT="0" distB="0" distL="0" distR="0" wp14:anchorId="1BBBD029" wp14:editId="535DF704">
             <wp:extent cx="4244400" cy="3308400"/>
@@ -1810,6 +1887,9 @@
     </w:p>
     <w:p>
       <w:r>
+        <w:rPr>
+          <w:noProof/>
+        </w:rPr>
         <w:drawing>
           <wp:inline distT="0" distB="0" distL="0" distR="0" wp14:anchorId="437E554F" wp14:editId="2598BA07">
             <wp:extent cx="6645910" cy="1707515"/>
@@ -1870,6 +1950,7 @@
         <w:pStyle w:val="Heading3"/>
       </w:pPr>
       <w:r>
+        <w:lastRenderedPageBreak/>
         <w:t xml:space="preserve">Pipeline for hypothesis testing </w:t>
       </w:r>
     </w:p>
@@ -1894,7 +1975,15 @@
         </w:numPr>
       </w:pPr>
       <w:r>
-        <w:t xml:space="preserve">Define your  test statistics (mean, property, difference </w:t>
+        <w:t xml:space="preserve">Define </w:t>
+      </w:r>
+      <w:proofErr w:type="gramStart"/>
+      <w:r>
+        <w:t>your  test</w:t>
+      </w:r>
+      <w:proofErr w:type="gramEnd"/>
+      <w:r>
+        <w:t xml:space="preserve"> statistics (mean, property, difference </w:t>
       </w:r>
       <w:proofErr w:type="spellStart"/>
       <w:r>
@@ -1926,7 +2015,6 @@
         </w:numPr>
       </w:pPr>
       <w:r>
-        <w:lastRenderedPageBreak/>
         <w:t xml:space="preserve">Compute the test statistic for each simulated data set </w:t>
       </w:r>
     </w:p>
@@ -1952,24 +2040,39 @@
     </w:p>
     <w:p>
       <w:r>
-        <w:t xml:space="preserve">Michelson measure the speed of lights 100 times,  Newcomb only have the team. </w:t>
+        <w:t xml:space="preserve">Michelson measure the speed of lights 100 </w:t>
+      </w:r>
+      <w:proofErr w:type="gramStart"/>
+      <w:r>
+        <w:t>times,</w:t>
+      </w:r>
+      <w:proofErr w:type="gramEnd"/>
+      <w:r>
+        <w:t xml:space="preserve"> Newcomb only have the </w:t>
+      </w:r>
+      <w:r>
+        <w:t>mean</w:t>
+      </w:r>
+      <w:r>
+        <w:t xml:space="preserve">. </w:t>
       </w:r>
     </w:p>
     <w:p>
       <w:r>
         <w:t xml:space="preserve">Question: Could Michelson got the dataset he had from the </w:t>
       </w:r>
-      <w:proofErr w:type="spellStart"/>
-      <w:r>
-        <w:t>experiemnts</w:t>
-      </w:r>
-      <w:proofErr w:type="spellEnd"/>
+      <w:r>
+        <w:t>experiments</w:t>
+      </w:r>
       <w:r>
         <w:t xml:space="preserve">, if the true mean of the light is of Newcomb’s </w:t>
       </w:r>
     </w:p>
     <w:p>
       <w:r>
+        <w:rPr>
+          <w:noProof/>
+        </w:rPr>
         <w:drawing>
           <wp:inline distT="0" distB="0" distL="0" distR="0" wp14:anchorId="25BD5426" wp14:editId="1E548841">
             <wp:extent cx="6231600" cy="2444400"/>
@@ -2052,6 +2155,47 @@
         <w:t xml:space="preserve">Putting it all together </w:t>
       </w:r>
     </w:p>
+    <w:p>
+      <w:pPr>
+        <w:pStyle w:val="Heading1"/>
+      </w:pPr>
+      <w:r>
+        <w:t xml:space="preserve">Introduction to Linear Modeling in Python </w:t>
+      </w:r>
+    </w:p>
+    <w:p>
+      <w:pPr>
+        <w:pStyle w:val="Heading2"/>
+      </w:pPr>
+      <w:r>
+        <w:t xml:space="preserve">Exploring Linear Trends </w:t>
+      </w:r>
+    </w:p>
+    <w:p>
+      <w:pPr>
+        <w:pStyle w:val="Heading2"/>
+      </w:pPr>
+      <w:r>
+        <w:t xml:space="preserve">Build Linear Models </w:t>
+      </w:r>
+    </w:p>
+    <w:p>
+      <w:pPr>
+        <w:pStyle w:val="Heading2"/>
+      </w:pPr>
+      <w:r>
+        <w:t xml:space="preserve">Making Model Predictions </w:t>
+      </w:r>
+    </w:p>
+    <w:p>
+      <w:pPr>
+        <w:pStyle w:val="Heading2"/>
+      </w:pPr>
+      <w:r>
+        <w:t xml:space="preserve">Estimating Model Parameters </w:t>
+      </w:r>
+    </w:p>
+    <w:p/>
     <w:sectPr>
       <w:footerReference w:type="default" r:id="rId27"/>
       <w:pgSz w:w="11906" w:h="16838"/>
@@ -2064,7 +2208,7 @@
 </file>
 
 <file path=word/endnotes.xml><?xml version="1.0" encoding="utf-8"?>
-<w:endnotes xmlns:wpc="http://schemas.microsoft.com/office/word/2010/wordprocessingCanvas" xmlns:cx="http://schemas.microsoft.com/office/drawing/2014/chartex" xmlns:cx1="http://schemas.microsoft.com/office/drawing/2015/9/8/chartex" xmlns:cx2="http://schemas.microsoft.com/office/drawing/2015/10/21/chartex" xmlns:cx3="http://schemas.microsoft.com/office/drawing/2016/5/9/chartex" xmlns:cx4="http://schemas.microsoft.com/office/drawing/2016/5/10/chartex" xmlns:cx5="http://schemas.microsoft.com/office/drawing/2016/5/11/chartex" xmlns:cx6="http://schemas.microsoft.com/office/drawing/2016/5/12/chartex" xmlns:cx7="http://schemas.microsoft.com/office/drawing/2016/5/13/chartex" xmlns:cx8="http://schemas.microsoft.com/office/drawing/2016/5/14/chartex" xmlns:mc="http://schemas.openxmlformats.org/markup-compatibility/2006" xmlns:aink="http://schemas.microsoft.com/office/drawing/2016/ink" xmlns:am3d="http://schemas.microsoft.com/office/drawing/2017/model3d" xmlns:o="urn:schemas-microsoft-com:office:office" xmlns:r="http://schemas.openxmlformats.org/officeDocument/2006/relationships" xmlns:m="http://schemas.openxmlformats.org/officeDocument/2006/math" xmlns:v="urn:schemas-microsoft-com:vml" xmlns:wp14="http://schemas.microsoft.com/office/word/2010/wordprocessingDrawing" xmlns:wp="http://schemas.openxmlformats.org/drawingml/2006/wordprocessingDrawing" xmlns:w10="urn:schemas-microsoft-com:office:word" xmlns:w="http://schemas.openxmlformats.org/wordprocessingml/2006/main" xmlns:w14="http://schemas.microsoft.com/office/word/2010/wordml" xmlns:w15="http://schemas.microsoft.com/office/word/2012/wordml" xmlns:w16cex="http://schemas.microsoft.com/office/word/2018/wordml/cex" xmlns:w16cid="http://schemas.microsoft.com/office/word/2016/wordml/cid" xmlns:w16="http://schemas.microsoft.com/office/word/2018/wordml" xmlns:w16se="http://schemas.microsoft.com/office/word/2015/wordml/symex" xmlns:wpg="http://schemas.microsoft.com/office/word/2010/wordprocessingGroup" xmlns:wpi="http://schemas.microsoft.com/office/word/2010/wordprocessingInk" xmlns:wne="http://schemas.microsoft.com/office/word/2006/wordml" xmlns:wps="http://schemas.microsoft.com/office/word/2010/wordprocessingShape" mc:Ignorable="w14 w15 w16se w16cid w16 w16cex wp14">
+<w:endnotes xmlns:wpc="http://schemas.microsoft.com/office/word/2010/wordprocessingCanvas" xmlns:cx="http://schemas.microsoft.com/office/drawing/2014/chartex" xmlns:cx1="http://schemas.microsoft.com/office/drawing/2015/9/8/chartex" xmlns:cx2="http://schemas.microsoft.com/office/drawing/2015/10/21/chartex" xmlns:cx3="http://schemas.microsoft.com/office/drawing/2016/5/9/chartex" xmlns:cx4="http://schemas.microsoft.com/office/drawing/2016/5/10/chartex" xmlns:cx5="http://schemas.microsoft.com/office/drawing/2016/5/11/chartex" xmlns:cx6="http://schemas.microsoft.com/office/drawing/2016/5/12/chartex" xmlns:cx7="http://schemas.microsoft.com/office/drawing/2016/5/13/chartex" xmlns:cx8="http://schemas.microsoft.com/office/drawing/2016/5/14/chartex" xmlns:mc="http://schemas.openxmlformats.org/markup-compatibility/2006" xmlns:aink="http://schemas.microsoft.com/office/drawing/2016/ink" xmlns:am3d="http://schemas.microsoft.com/office/drawing/2017/model3d" xmlns:o="urn:schemas-microsoft-com:office:office" xmlns:r="http://schemas.openxmlformats.org/officeDocument/2006/relationships" xmlns:m="http://schemas.openxmlformats.org/officeDocument/2006/math" xmlns:v="urn:schemas-microsoft-com:vml" xmlns:wp14="http://schemas.microsoft.com/office/word/2010/wordprocessingDrawing" xmlns:wp="http://schemas.openxmlformats.org/drawingml/2006/wordprocessingDrawing" xmlns:w10="urn:schemas-microsoft-com:office:word" xmlns:w="http://schemas.openxmlformats.org/wordprocessingml/2006/main" xmlns:w14="http://schemas.microsoft.com/office/word/2010/wordml" xmlns:w15="http://schemas.microsoft.com/office/word/2012/wordml" xmlns:w16cex="http://schemas.microsoft.com/office/word/2018/wordml/cex" xmlns:w16cid="http://schemas.microsoft.com/office/word/2016/wordml/cid" xmlns:w16="http://schemas.microsoft.com/office/word/2018/wordml" xmlns:w16sdtdh="http://schemas.microsoft.com/office/word/2020/wordml/sdtdatahash" xmlns:w16se="http://schemas.microsoft.com/office/word/2015/wordml/symex" xmlns:wpg="http://schemas.microsoft.com/office/word/2010/wordprocessingGroup" xmlns:wpi="http://schemas.microsoft.com/office/word/2010/wordprocessingInk" xmlns:wne="http://schemas.microsoft.com/office/word/2006/wordml" xmlns:wps="http://schemas.microsoft.com/office/word/2010/wordprocessingShape" mc:Ignorable="w14 w15 w16se w16cid w16 w16cex w16sdtdh wp14">
   <w:endnote w:type="separator" w:id="-1">
     <w:p>
       <w:pPr>
@@ -2089,7 +2233,7 @@
 </file>
 
 <file path=word/footer1.xml><?xml version="1.0" encoding="utf-8"?>
-<w:ftr xmlns:wpc="http://schemas.microsoft.com/office/word/2010/wordprocessingCanvas" xmlns:cx="http://schemas.microsoft.com/office/drawing/2014/chartex" xmlns:cx1="http://schemas.microsoft.com/office/drawing/2015/9/8/chartex" xmlns:cx2="http://schemas.microsoft.com/office/drawing/2015/10/21/chartex" xmlns:cx3="http://schemas.microsoft.com/office/drawing/2016/5/9/chartex" xmlns:cx4="http://schemas.microsoft.com/office/drawing/2016/5/10/chartex" xmlns:cx5="http://schemas.microsoft.com/office/drawing/2016/5/11/chartex" xmlns:cx6="http://schemas.microsoft.com/office/drawing/2016/5/12/chartex" xmlns:cx7="http://schemas.microsoft.com/office/drawing/2016/5/13/chartex" xmlns:cx8="http://schemas.microsoft.com/office/drawing/2016/5/14/chartex" xmlns:mc="http://schemas.openxmlformats.org/markup-compatibility/2006" xmlns:aink="http://schemas.microsoft.com/office/drawing/2016/ink" xmlns:am3d="http://schemas.microsoft.com/office/drawing/2017/model3d" xmlns:o="urn:schemas-microsoft-com:office:office" xmlns:r="http://schemas.openxmlformats.org/officeDocument/2006/relationships" xmlns:m="http://schemas.openxmlformats.org/officeDocument/2006/math" xmlns:v="urn:schemas-microsoft-com:vml" xmlns:wp14="http://schemas.microsoft.com/office/word/2010/wordprocessingDrawing" xmlns:wp="http://schemas.openxmlformats.org/drawingml/2006/wordprocessingDrawing" xmlns:w10="urn:schemas-microsoft-com:office:word" xmlns:w="http://schemas.openxmlformats.org/wordprocessingml/2006/main" xmlns:w14="http://schemas.microsoft.com/office/word/2010/wordml" xmlns:w15="http://schemas.microsoft.com/office/word/2012/wordml" xmlns:w16cex="http://schemas.microsoft.com/office/word/2018/wordml/cex" xmlns:w16cid="http://schemas.microsoft.com/office/word/2016/wordml/cid" xmlns:w16="http://schemas.microsoft.com/office/word/2018/wordml" xmlns:w16se="http://schemas.microsoft.com/office/word/2015/wordml/symex" xmlns:wpg="http://schemas.microsoft.com/office/word/2010/wordprocessingGroup" xmlns:wpi="http://schemas.microsoft.com/office/word/2010/wordprocessingInk" xmlns:wne="http://schemas.microsoft.com/office/word/2006/wordml" xmlns:wps="http://schemas.microsoft.com/office/word/2010/wordprocessingShape" mc:Ignorable="w14 w15 w16se w16cid w16 w16cex wp14">
+<w:ftr xmlns:wpc="http://schemas.microsoft.com/office/word/2010/wordprocessingCanvas" xmlns:cx="http://schemas.microsoft.com/office/drawing/2014/chartex" xmlns:cx1="http://schemas.microsoft.com/office/drawing/2015/9/8/chartex" xmlns:cx2="http://schemas.microsoft.com/office/drawing/2015/10/21/chartex" xmlns:cx3="http://schemas.microsoft.com/office/drawing/2016/5/9/chartex" xmlns:cx4="http://schemas.microsoft.com/office/drawing/2016/5/10/chartex" xmlns:cx5="http://schemas.microsoft.com/office/drawing/2016/5/11/chartex" xmlns:cx6="http://schemas.microsoft.com/office/drawing/2016/5/12/chartex" xmlns:cx7="http://schemas.microsoft.com/office/drawing/2016/5/13/chartex" xmlns:cx8="http://schemas.microsoft.com/office/drawing/2016/5/14/chartex" xmlns:mc="http://schemas.openxmlformats.org/markup-compatibility/2006" xmlns:aink="http://schemas.microsoft.com/office/drawing/2016/ink" xmlns:am3d="http://schemas.microsoft.com/office/drawing/2017/model3d" xmlns:o="urn:schemas-microsoft-com:office:office" xmlns:r="http://schemas.openxmlformats.org/officeDocument/2006/relationships" xmlns:m="http://schemas.openxmlformats.org/officeDocument/2006/math" xmlns:v="urn:schemas-microsoft-com:vml" xmlns:wp14="http://schemas.microsoft.com/office/word/2010/wordprocessingDrawing" xmlns:wp="http://schemas.openxmlformats.org/drawingml/2006/wordprocessingDrawing" xmlns:w10="urn:schemas-microsoft-com:office:word" xmlns:w="http://schemas.openxmlformats.org/wordprocessingml/2006/main" xmlns:w14="http://schemas.microsoft.com/office/word/2010/wordml" xmlns:w15="http://schemas.microsoft.com/office/word/2012/wordml" xmlns:w16cex="http://schemas.microsoft.com/office/word/2018/wordml/cex" xmlns:w16cid="http://schemas.microsoft.com/office/word/2016/wordml/cid" xmlns:w16="http://schemas.microsoft.com/office/word/2018/wordml" xmlns:w16sdtdh="http://schemas.microsoft.com/office/word/2020/wordml/sdtdatahash" xmlns:w16se="http://schemas.microsoft.com/office/word/2015/wordml/symex" xmlns:wpg="http://schemas.microsoft.com/office/word/2010/wordprocessingGroup" xmlns:wpi="http://schemas.microsoft.com/office/word/2010/wordprocessingInk" xmlns:wne="http://schemas.microsoft.com/office/word/2006/wordml" xmlns:wps="http://schemas.microsoft.com/office/word/2010/wordprocessingShape" mc:Ignorable="w14 w15 w16se w16cid w16 w16cex w16sdtdh wp14">
   <w:p>
     <w:pPr>
       <w:pStyle w:val="Footer"/>
@@ -2142,7 +2286,7 @@
 </file>
 
 <file path=word/footnotes.xml><?xml version="1.0" encoding="utf-8"?>
-<w:footnotes xmlns:wpc="http://schemas.microsoft.com/office/word/2010/wordprocessingCanvas" xmlns:cx="http://schemas.microsoft.com/office/drawing/2014/chartex" xmlns:cx1="http://schemas.microsoft.com/office/drawing/2015/9/8/chartex" xmlns:cx2="http://schemas.microsoft.com/office/drawing/2015/10/21/chartex" xmlns:cx3="http://schemas.microsoft.com/office/drawing/2016/5/9/chartex" xmlns:cx4="http://schemas.microsoft.com/office/drawing/2016/5/10/chartex" xmlns:cx5="http://schemas.microsoft.com/office/drawing/2016/5/11/chartex" xmlns:cx6="http://schemas.microsoft.com/office/drawing/2016/5/12/chartex" xmlns:cx7="http://schemas.microsoft.com/office/drawing/2016/5/13/chartex" xmlns:cx8="http://schemas.microsoft.com/office/drawing/2016/5/14/chartex" xmlns:mc="http://schemas.openxmlformats.org/markup-compatibility/2006" xmlns:aink="http://schemas.microsoft.com/office/drawing/2016/ink" xmlns:am3d="http://schemas.microsoft.com/office/drawing/2017/model3d" xmlns:o="urn:schemas-microsoft-com:office:office" xmlns:r="http://schemas.openxmlformats.org/officeDocument/2006/relationships" xmlns:m="http://schemas.openxmlformats.org/officeDocument/2006/math" xmlns:v="urn:schemas-microsoft-com:vml" xmlns:wp14="http://schemas.microsoft.com/office/word/2010/wordprocessingDrawing" xmlns:wp="http://schemas.openxmlformats.org/drawingml/2006/wordprocessingDrawing" xmlns:w10="urn:schemas-microsoft-com:office:word" xmlns:w="http://schemas.openxmlformats.org/wordprocessingml/2006/main" xmlns:w14="http://schemas.microsoft.com/office/word/2010/wordml" xmlns:w15="http://schemas.microsoft.com/office/word/2012/wordml" xmlns:w16cex="http://schemas.microsoft.com/office/word/2018/wordml/cex" xmlns:w16cid="http://schemas.microsoft.com/office/word/2016/wordml/cid" xmlns:w16="http://schemas.microsoft.com/office/word/2018/wordml" xmlns:w16se="http://schemas.microsoft.com/office/word/2015/wordml/symex" xmlns:wpg="http://schemas.microsoft.com/office/word/2010/wordprocessingGroup" xmlns:wpi="http://schemas.microsoft.com/office/word/2010/wordprocessingInk" xmlns:wne="http://schemas.microsoft.com/office/word/2006/wordml" xmlns:wps="http://schemas.microsoft.com/office/word/2010/wordprocessingShape" mc:Ignorable="w14 w15 w16se w16cid w16 w16cex wp14">
+<w:footnotes xmlns:wpc="http://schemas.microsoft.com/office/word/2010/wordprocessingCanvas" xmlns:cx="http://schemas.microsoft.com/office/drawing/2014/chartex" xmlns:cx1="http://schemas.microsoft.com/office/drawing/2015/9/8/chartex" xmlns:cx2="http://schemas.microsoft.com/office/drawing/2015/10/21/chartex" xmlns:cx3="http://schemas.microsoft.com/office/drawing/2016/5/9/chartex" xmlns:cx4="http://schemas.microsoft.com/office/drawing/2016/5/10/chartex" xmlns:cx5="http://schemas.microsoft.com/office/drawing/2016/5/11/chartex" xmlns:cx6="http://schemas.microsoft.com/office/drawing/2016/5/12/chartex" xmlns:cx7="http://schemas.microsoft.com/office/drawing/2016/5/13/chartex" xmlns:cx8="http://schemas.microsoft.com/office/drawing/2016/5/14/chartex" xmlns:mc="http://schemas.openxmlformats.org/markup-compatibility/2006" xmlns:aink="http://schemas.microsoft.com/office/drawing/2016/ink" xmlns:am3d="http://schemas.microsoft.com/office/drawing/2017/model3d" xmlns:o="urn:schemas-microsoft-com:office:office" xmlns:r="http://schemas.openxmlformats.org/officeDocument/2006/relationships" xmlns:m="http://schemas.openxmlformats.org/officeDocument/2006/math" xmlns:v="urn:schemas-microsoft-com:vml" xmlns:wp14="http://schemas.microsoft.com/office/word/2010/wordprocessingDrawing" xmlns:wp="http://schemas.openxmlformats.org/drawingml/2006/wordprocessingDrawing" xmlns:w10="urn:schemas-microsoft-com:office:word" xmlns:w="http://schemas.openxmlformats.org/wordprocessingml/2006/main" xmlns:w14="http://schemas.microsoft.com/office/word/2010/wordml" xmlns:w15="http://schemas.microsoft.com/office/word/2012/wordml" xmlns:w16cex="http://schemas.microsoft.com/office/word/2018/wordml/cex" xmlns:w16cid="http://schemas.microsoft.com/office/word/2016/wordml/cid" xmlns:w16="http://schemas.microsoft.com/office/word/2018/wordml" xmlns:w16sdtdh="http://schemas.microsoft.com/office/word/2020/wordml/sdtdatahash" xmlns:w16se="http://schemas.microsoft.com/office/word/2015/wordml/symex" xmlns:wpg="http://schemas.microsoft.com/office/word/2010/wordprocessingGroup" xmlns:wpi="http://schemas.microsoft.com/office/word/2010/wordprocessingInk" xmlns:wne="http://schemas.microsoft.com/office/word/2006/wordml" xmlns:wps="http://schemas.microsoft.com/office/word/2010/wordprocessingShape" mc:Ignorable="w14 w15 w16se w16cid w16 w16cex w16sdtdh wp14">
   <w:footnote w:type="separator" w:id="-1">
     <w:p>
       <w:pPr>
@@ -2167,7 +2311,7 @@
 </file>
 
 <file path=word/numbering.xml><?xml version="1.0" encoding="utf-8"?>
-<w:numbering xmlns:wpc="http://schemas.microsoft.com/office/word/2010/wordprocessingCanvas" xmlns:cx="http://schemas.microsoft.com/office/drawing/2014/chartex" xmlns:cx1="http://schemas.microsoft.com/office/drawing/2015/9/8/chartex" xmlns:cx2="http://schemas.microsoft.com/office/drawing/2015/10/21/chartex" xmlns:cx3="http://schemas.microsoft.com/office/drawing/2016/5/9/chartex" xmlns:cx4="http://schemas.microsoft.com/office/drawing/2016/5/10/chartex" xmlns:cx5="http://schemas.microsoft.com/office/drawing/2016/5/11/chartex" xmlns:cx6="http://schemas.microsoft.com/office/drawing/2016/5/12/chartex" xmlns:cx7="http://schemas.microsoft.com/office/drawing/2016/5/13/chartex" xmlns:cx8="http://schemas.microsoft.com/office/drawing/2016/5/14/chartex" xmlns:mc="http://schemas.openxmlformats.org/markup-compatibility/2006" xmlns:aink="http://schemas.microsoft.com/office/drawing/2016/ink" xmlns:am3d="http://schemas.microsoft.com/office/drawing/2017/model3d" xmlns:o="urn:schemas-microsoft-com:office:office" xmlns:r="http://schemas.openxmlformats.org/officeDocument/2006/relationships" xmlns:m="http://schemas.openxmlformats.org/officeDocument/2006/math" xmlns:v="urn:schemas-microsoft-com:vml" xmlns:wp14="http://schemas.microsoft.com/office/word/2010/wordprocessingDrawing" xmlns:wp="http://schemas.openxmlformats.org/drawingml/2006/wordprocessingDrawing" xmlns:w10="urn:schemas-microsoft-com:office:word" xmlns:w="http://schemas.openxmlformats.org/wordprocessingml/2006/main" xmlns:w14="http://schemas.microsoft.com/office/word/2010/wordml" xmlns:w15="http://schemas.microsoft.com/office/word/2012/wordml" xmlns:w16cex="http://schemas.microsoft.com/office/word/2018/wordml/cex" xmlns:w16cid="http://schemas.microsoft.com/office/word/2016/wordml/cid" xmlns:w16="http://schemas.microsoft.com/office/word/2018/wordml" xmlns:w16se="http://schemas.microsoft.com/office/word/2015/wordml/symex" xmlns:wpg="http://schemas.microsoft.com/office/word/2010/wordprocessingGroup" xmlns:wpi="http://schemas.microsoft.com/office/word/2010/wordprocessingInk" xmlns:wne="http://schemas.microsoft.com/office/word/2006/wordml" xmlns:wps="http://schemas.microsoft.com/office/word/2010/wordprocessingShape" mc:Ignorable="w14 w15 w16se w16cid w16 w16cex wp14">
+<w:numbering xmlns:wpc="http://schemas.microsoft.com/office/word/2010/wordprocessingCanvas" xmlns:cx="http://schemas.microsoft.com/office/drawing/2014/chartex" xmlns:cx1="http://schemas.microsoft.com/office/drawing/2015/9/8/chartex" xmlns:cx2="http://schemas.microsoft.com/office/drawing/2015/10/21/chartex" xmlns:cx3="http://schemas.microsoft.com/office/drawing/2016/5/9/chartex" xmlns:cx4="http://schemas.microsoft.com/office/drawing/2016/5/10/chartex" xmlns:cx5="http://schemas.microsoft.com/office/drawing/2016/5/11/chartex" xmlns:cx6="http://schemas.microsoft.com/office/drawing/2016/5/12/chartex" xmlns:cx7="http://schemas.microsoft.com/office/drawing/2016/5/13/chartex" xmlns:cx8="http://schemas.microsoft.com/office/drawing/2016/5/14/chartex" xmlns:mc="http://schemas.openxmlformats.org/markup-compatibility/2006" xmlns:aink="http://schemas.microsoft.com/office/drawing/2016/ink" xmlns:am3d="http://schemas.microsoft.com/office/drawing/2017/model3d" xmlns:o="urn:schemas-microsoft-com:office:office" xmlns:r="http://schemas.openxmlformats.org/officeDocument/2006/relationships" xmlns:m="http://schemas.openxmlformats.org/officeDocument/2006/math" xmlns:v="urn:schemas-microsoft-com:vml" xmlns:wp14="http://schemas.microsoft.com/office/word/2010/wordprocessingDrawing" xmlns:wp="http://schemas.openxmlformats.org/drawingml/2006/wordprocessingDrawing" xmlns:w10="urn:schemas-microsoft-com:office:word" xmlns:w="http://schemas.openxmlformats.org/wordprocessingml/2006/main" xmlns:w14="http://schemas.microsoft.com/office/word/2010/wordml" xmlns:w15="http://schemas.microsoft.com/office/word/2012/wordml" xmlns:w16cex="http://schemas.microsoft.com/office/word/2018/wordml/cex" xmlns:w16cid="http://schemas.microsoft.com/office/word/2016/wordml/cid" xmlns:w16="http://schemas.microsoft.com/office/word/2018/wordml" xmlns:w16sdtdh="http://schemas.microsoft.com/office/word/2020/wordml/sdtdatahash" xmlns:w16se="http://schemas.microsoft.com/office/word/2015/wordml/symex" xmlns:wpg="http://schemas.microsoft.com/office/word/2010/wordprocessingGroup" xmlns:wpi="http://schemas.microsoft.com/office/word/2010/wordprocessingInk" xmlns:wne="http://schemas.microsoft.com/office/word/2006/wordml" xmlns:wps="http://schemas.microsoft.com/office/word/2010/wordprocessingShape" mc:Ignorable="w14 w15 w16se w16cid w16 w16cex w16sdtdh wp14">
   <w:abstractNum w:abstractNumId="0" w15:restartNumberingAfterBreak="0">
     <w:nsid w:val="321930E7"/>
     <w:multiLevelType w:val="hybridMultilevel"/>
@@ -2403,7 +2547,7 @@
 </file>
 
 <file path=word/styles.xml><?xml version="1.0" encoding="utf-8"?>
-<w:styles xmlns:mc="http://schemas.openxmlformats.org/markup-compatibility/2006" xmlns:r="http://schemas.openxmlformats.org/officeDocument/2006/relationships" xmlns:w="http://schemas.openxmlformats.org/wordprocessingml/2006/main" xmlns:w14="http://schemas.microsoft.com/office/word/2010/wordml" xmlns:w15="http://schemas.microsoft.com/office/word/2012/wordml" xmlns:w16cex="http://schemas.microsoft.com/office/word/2018/wordml/cex" xmlns:w16cid="http://schemas.microsoft.com/office/word/2016/wordml/cid" xmlns:w16="http://schemas.microsoft.com/office/word/2018/wordml" xmlns:w16se="http://schemas.microsoft.com/office/word/2015/wordml/symex" mc:Ignorable="w14 w15 w16se w16cid w16 w16cex">
+<w:styles xmlns:mc="http://schemas.openxmlformats.org/markup-compatibility/2006" xmlns:r="http://schemas.openxmlformats.org/officeDocument/2006/relationships" xmlns:w="http://schemas.openxmlformats.org/wordprocessingml/2006/main" xmlns:w14="http://schemas.microsoft.com/office/word/2010/wordml" xmlns:w15="http://schemas.microsoft.com/office/word/2012/wordml" xmlns:w16cex="http://schemas.microsoft.com/office/word/2018/wordml/cex" xmlns:w16cid="http://schemas.microsoft.com/office/word/2016/wordml/cid" xmlns:w16="http://schemas.microsoft.com/office/word/2018/wordml" xmlns:w16sdtdh="http://schemas.microsoft.com/office/word/2020/wordml/sdtdatahash" xmlns:w16se="http://schemas.microsoft.com/office/word/2015/wordml/symex" mc:Ignorable="w14 w15 w16se w16cid w16 w16cex w16sdtdh">
   <w:docDefaults>
     <w:rPrDefault>
       <w:rPr>
@@ -3044,6 +3188,18 @@
       <w:shd w:val="clear" w:color="auto" w:fill="E1DFDD"/>
     </w:rPr>
   </w:style>
+  <w:style w:type="character" w:styleId="FollowedHyperlink">
+    <w:name w:val="FollowedHyperlink"/>
+    <w:basedOn w:val="DefaultParagraphFont"/>
+    <w:uiPriority w:val="99"/>
+    <w:semiHidden/>
+    <w:unhideWhenUsed/>
+    <w:rsid w:val="00A206D6"/>
+    <w:rPr>
+      <w:color w:val="954F72" w:themeColor="followedHyperlink"/>
+      <w:u w:val="single"/>
+    </w:rPr>
+  </w:style>
 </w:styles>
 </file>
 

</xml_diff>

<commit_message>
finish course: 04 statistical simulation in python
</commit_message>
<xml_diff>
--- a/datacamp/data_camp_data_scientist.docx
+++ b/datacamp/data_camp_data_scientist.docx
@@ -138,19 +138,62 @@
       </w:r>
     </w:p>
     <w:p>
+      <w:r>
+        <w:br w:type="page"/>
+      </w:r>
+    </w:p>
+    <w:p>
       <w:pPr>
         <w:pStyle w:val="Heading2"/>
       </w:pPr>
       <w:r>
+        <w:lastRenderedPageBreak/>
         <w:t xml:space="preserve">Thinking probabilistically – Discrete variables </w:t>
       </w:r>
     </w:p>
     <w:p>
       <w:r>
-        <w:t xml:space="preserve">Probability allows us to </w:t>
-      </w:r>
-      <w:r>
-        <w:t xml:space="preserve">describe uncertainty. </w:t>
+        <w:rPr>
+          <w:b/>
+          <w:bCs/>
+        </w:rPr>
+        <w:t>Probability</w:t>
+      </w:r>
+      <w:r>
+        <w:t xml:space="preserve"> allows us to </w:t>
+      </w:r>
+      <w:r>
+        <w:t xml:space="preserve">describe </w:t>
+      </w:r>
+      <w:r>
+        <w:rPr>
+          <w:b/>
+          <w:bCs/>
+        </w:rPr>
+        <w:t>uncertainty</w:t>
+      </w:r>
+      <w:r>
+        <w:t xml:space="preserve">. </w:t>
+      </w:r>
+    </w:p>
+    <w:p>
+      <w:r>
+        <w:t xml:space="preserve">When we measure 50 flowers for their pedal length, we get a mean value. But if I measure another 50 flowers of the same species, what would the mean pedal length be? </w:t>
+      </w:r>
+    </w:p>
+    <w:p>
+      <w:r>
+        <w:t xml:space="preserve">This is the heart of </w:t>
+      </w:r>
+      <w:r>
+        <w:rPr>
+          <w:b/>
+          <w:bCs/>
+        </w:rPr>
+        <w:t>statical inference</w:t>
+      </w:r>
+      <w:r>
+        <w:t xml:space="preserve">. It is the process by which we go from measured data to probabilistic conclusion about what we might expect if we collected the same data again. </w:t>
       </w:r>
     </w:p>
     <w:p>
@@ -211,7 +254,15 @@
         </w:numPr>
       </w:pPr>
       <w:r>
-        <w:t xml:space="preserve">There area a fixed number of trials </w:t>
+        <w:t xml:space="preserve">There </w:t>
+      </w:r>
+      <w:proofErr w:type="spellStart"/>
+      <w:r>
+        <w:t>area</w:t>
+      </w:r>
+      <w:proofErr w:type="spellEnd"/>
+      <w:r>
+        <w:t xml:space="preserve"> a fixed number of trials </w:t>
       </w:r>
     </w:p>
     <w:p>
@@ -255,7 +306,6 @@
         <w:pStyle w:val="Heading3"/>
       </w:pPr>
       <w:r>
-        <w:lastRenderedPageBreak/>
         <w:t xml:space="preserve">Probability Mass Function (PMF) </w:t>
       </w:r>
     </w:p>
@@ -336,13 +386,8 @@
           <w:tab w:val="left" w:pos="6474"/>
         </w:tabs>
       </w:pPr>
-      <w:proofErr w:type="gramStart"/>
-      <w:r>
-        <w:t>P(</w:t>
-      </w:r>
-      <w:proofErr w:type="gramEnd"/>
-      <w:r>
-        <w:t xml:space="preserve">X = 1) = 0.2 </w:t>
+      <w:r>
+        <w:t xml:space="preserve">P(X = 1) = 0.2 </w:t>
       </w:r>
     </w:p>
     <w:p>
@@ -351,13 +396,8 @@
           <w:tab w:val="left" w:pos="6474"/>
         </w:tabs>
       </w:pPr>
-      <w:proofErr w:type="gramStart"/>
-      <w:r>
-        <w:t>P(</w:t>
-      </w:r>
-      <w:proofErr w:type="gramEnd"/>
-      <w:r>
-        <w:t xml:space="preserve">X = 3) = 0.5 </w:t>
+      <w:r>
+        <w:t xml:space="preserve">P(X = 3) = 0.5 </w:t>
       </w:r>
     </w:p>
     <w:p>
@@ -366,13 +406,8 @@
           <w:tab w:val="left" w:pos="6474"/>
         </w:tabs>
       </w:pPr>
-      <w:proofErr w:type="gramStart"/>
-      <w:r>
-        <w:t>P(</w:t>
-      </w:r>
-      <w:proofErr w:type="gramEnd"/>
-      <w:r>
-        <w:t xml:space="preserve">X = 7) = 0.3 </w:t>
+      <w:r>
+        <w:t xml:space="preserve">P(X = 7) = 0.3 </w:t>
       </w:r>
     </w:p>
     <w:p>
@@ -414,10 +449,16 @@
       </w:r>
     </w:p>
     <w:p>
+      <w:r>
+        <w:br w:type="page"/>
+      </w:r>
+    </w:p>
+    <w:p>
       <w:pPr>
         <w:pStyle w:val="Heading3"/>
       </w:pPr>
       <w:r>
+        <w:lastRenderedPageBreak/>
         <w:t xml:space="preserve">Binomial Distribution </w:t>
       </w:r>
     </w:p>
@@ -440,10 +481,7 @@
     </w:p>
     <w:p>
       <w:pPr>
-        <w:tabs>
-          <w:tab w:val="left" w:pos="6474"/>
-          <w:tab w:val="left" w:pos="9604"/>
-        </w:tabs>
+        <w:pStyle w:val="Heading5"/>
       </w:pPr>
       <w:r>
         <w:t xml:space="preserve">The following is the Binomial PMF </w:t>
@@ -502,10 +540,7 @@
     </w:p>
     <w:p>
       <w:pPr>
-        <w:tabs>
-          <w:tab w:val="left" w:pos="6474"/>
-          <w:tab w:val="left" w:pos="9604"/>
-        </w:tabs>
+        <w:pStyle w:val="Heading5"/>
       </w:pPr>
       <w:r>
         <w:t xml:space="preserve">And the Binomial CDF </w:t>
@@ -563,20 +598,17 @@
       </w:r>
     </w:p>
     <w:p>
+      <w:r>
+        <w:br w:type="page"/>
+      </w:r>
+    </w:p>
+    <w:p>
       <w:pPr>
         <w:pStyle w:val="Heading3"/>
       </w:pPr>
       <w:r>
         <w:lastRenderedPageBreak/>
-        <w:t xml:space="preserve">The Poisson </w:t>
-      </w:r>
-      <w:proofErr w:type="gramStart"/>
-      <w:r>
-        <w:t>process</w:t>
-      </w:r>
-      <w:proofErr w:type="gramEnd"/>
-      <w:r>
-        <w:t xml:space="preserve"> </w:t>
+        <w:t xml:space="preserve">The Poisson process </w:t>
       </w:r>
     </w:p>
     <w:p>
@@ -666,6 +698,19 @@
       </w:r>
     </w:p>
     <w:p>
+      <w:r>
+        <w:t xml:space="preserve">“In his great book on information theory, statistical inference, and machine learning, David MacKay described a town called </w:t>
+      </w:r>
+      <w:proofErr w:type="spellStart"/>
+      <w:r>
+        <w:t>Poissonville</w:t>
+      </w:r>
+      <w:proofErr w:type="spellEnd"/>
+      <w:r>
+        <w:t>”</w:t>
+      </w:r>
+    </w:p>
+    <w:p>
       <w:pPr>
         <w:tabs>
           <w:tab w:val="left" w:pos="6474"/>
@@ -675,24 +720,16 @@
       <w:r>
         <w:t xml:space="preserve">The number r of arrivals of a Poisson process in a given time interval with average rate </w:t>
       </w:r>
-      <w:proofErr w:type="gramStart"/>
       <w:r>
         <w:t>of</w:t>
       </w:r>
       <w:r>
-        <w:t xml:space="preserve"> ?</w:t>
-      </w:r>
-      <w:proofErr w:type="gramEnd"/>
-      <w:r>
-        <w:t xml:space="preserve"> arrivals per interval is Poisson distributed. </w:t>
-      </w:r>
-    </w:p>
-    <w:p>
-      <w:pPr>
-        <w:tabs>
-          <w:tab w:val="left" w:pos="6474"/>
-          <w:tab w:val="left" w:pos="9604"/>
-        </w:tabs>
+        <w:t xml:space="preserve"> ? arrivals per interval is Poisson distributed. </w:t>
+      </w:r>
+    </w:p>
+    <w:p>
+      <w:pPr>
+        <w:pStyle w:val="Heading4"/>
       </w:pPr>
       <w:r>
         <w:t xml:space="preserve">Poisson PMF </w:t>
@@ -748,10 +785,7 @@
     </w:p>
     <w:p>
       <w:pPr>
-        <w:tabs>
-          <w:tab w:val="left" w:pos="6474"/>
-          <w:tab w:val="left" w:pos="9604"/>
-        </w:tabs>
+        <w:pStyle w:val="Heading4"/>
       </w:pPr>
       <w:r>
         <w:t xml:space="preserve">Poisson CDF </w:t>
@@ -810,49 +844,119 @@
     </w:p>
     <w:p>
       <w:pPr>
-        <w:pStyle w:val="Heading2"/>
-      </w:pPr>
-      <w:r>
-        <w:t xml:space="preserve">Thinking probabilistically – Continuous variables </w:t>
-      </w:r>
-    </w:p>
-    <w:p>
-      <w:pPr>
-        <w:pStyle w:val="Heading3"/>
-      </w:pPr>
-      <w:r>
-        <w:t xml:space="preserve">Probability </w:t>
-      </w:r>
-      <w:r>
-        <w:t>Density Function (PDF)</w:t>
-      </w:r>
-      <w:r>
-        <w:t xml:space="preserve"> </w:t>
-      </w:r>
-    </w:p>
-    <w:p>
-      <w:pPr>
         <w:tabs>
           <w:tab w:val="left" w:pos="6474"/>
           <w:tab w:val="left" w:pos="9604"/>
         </w:tabs>
       </w:pPr>
       <w:r>
-        <w:t xml:space="preserve">Continuous analog to the PMF. It describes the probability of observing a value of a continuous variable. </w:t>
-      </w:r>
-    </w:p>
-    <w:p>
-      <w:pPr>
+        <w:t xml:space="preserve">Poisson distribution is an approximation of the binomial distribution when </w:t>
+      </w:r>
+    </w:p>
+    <w:p>
+      <w:pPr>
+        <w:pStyle w:val="ListParagraph"/>
+        <w:numPr>
+          <w:ilvl w:val="0"/>
+          <w:numId w:val="1"/>
+        </w:numPr>
         <w:tabs>
           <w:tab w:val="left" w:pos="6474"/>
           <w:tab w:val="left" w:pos="9604"/>
         </w:tabs>
       </w:pPr>
       <w:r>
+        <w:t>the number of trials is at least 20</w:t>
+      </w:r>
+    </w:p>
+    <w:p>
+      <w:pPr>
+        <w:pStyle w:val="ListParagraph"/>
+        <w:numPr>
+          <w:ilvl w:val="0"/>
+          <w:numId w:val="1"/>
+        </w:numPr>
+        <w:tabs>
+          <w:tab w:val="left" w:pos="6474"/>
+          <w:tab w:val="left" w:pos="9604"/>
+        </w:tabs>
+      </w:pPr>
+      <w:r>
+        <w:t>the probability of success is less than 0.05</w:t>
+      </w:r>
+    </w:p>
+    <w:p>
+      <w:pPr>
+        <w:tabs>
+          <w:tab w:val="left" w:pos="6474"/>
+          <w:tab w:val="left" w:pos="9604"/>
+        </w:tabs>
+      </w:pPr>
+      <w:r>
+        <w:t>i.e.,</w:t>
+      </w:r>
+      <w:r>
+        <w:t xml:space="preserve"> for rare events </w:t>
+      </w:r>
+    </w:p>
+    <w:p>
+      <w:pPr>
+        <w:tabs>
+          <w:tab w:val="left" w:pos="6474"/>
+          <w:tab w:val="left" w:pos="9604"/>
+        </w:tabs>
+      </w:pPr>
+    </w:p>
+    <w:p>
+      <w:r>
+        <w:br w:type="page"/>
+      </w:r>
+    </w:p>
+    <w:p>
+      <w:pPr>
+        <w:pStyle w:val="Heading2"/>
+      </w:pPr>
+      <w:r>
+        <w:lastRenderedPageBreak/>
+        <w:t xml:space="preserve">Thinking probabilistically – Continuous variables </w:t>
+      </w:r>
+    </w:p>
+    <w:p>
+      <w:pPr>
+        <w:pStyle w:val="Heading3"/>
+      </w:pPr>
+      <w:r>
+        <w:t xml:space="preserve">Probability </w:t>
+      </w:r>
+      <w:r>
+        <w:t>Density Function (PDF)</w:t>
+      </w:r>
+      <w:r>
+        <w:t xml:space="preserve"> </w:t>
+      </w:r>
+    </w:p>
+    <w:p>
+      <w:pPr>
+        <w:tabs>
+          <w:tab w:val="left" w:pos="6474"/>
+          <w:tab w:val="left" w:pos="9604"/>
+        </w:tabs>
+      </w:pPr>
+      <w:r>
+        <w:t xml:space="preserve">Continuous analog to the PMF. It describes the probability of observing a value of a continuous variable. </w:t>
+      </w:r>
+    </w:p>
+    <w:p>
+      <w:pPr>
+        <w:tabs>
+          <w:tab w:val="left" w:pos="6474"/>
+          <w:tab w:val="left" w:pos="9604"/>
+        </w:tabs>
+      </w:pPr>
+      <w:r>
         <w:rPr>
           <w:noProof/>
         </w:rPr>
-        <w:lastRenderedPageBreak/>
         <w:drawing>
           <wp:inline distT="0" distB="0" distL="0" distR="0" wp14:anchorId="6BB1C541" wp14:editId="49D73682">
             <wp:extent cx="4482000" cy="2228400"/>
@@ -1194,12 +1298,10 @@
     </w:p>
     <w:p>
       <w:proofErr w:type="spellStart"/>
-      <w:proofErr w:type="gramStart"/>
       <w:r>
         <w:t>numpy.polyfit</w:t>
       </w:r>
       <w:proofErr w:type="spellEnd"/>
-      <w:proofErr w:type="gramEnd"/>
       <w:r>
         <w:t xml:space="preserve">(x, y, degree = 1) can be used for linear regression </w:t>
       </w:r>
@@ -1590,15 +1692,15 @@
       </w:r>
       <w:proofErr w:type="spellEnd"/>
       <w:r>
-        <w:t xml:space="preserve">, the resampling </w:t>
-      </w:r>
-      <w:proofErr w:type="gramStart"/>
-      <w:r>
-        <w:t>have</w:t>
-      </w:r>
-      <w:proofErr w:type="gramEnd"/>
-      <w:r>
-        <w:t xml:space="preserve"> been make on the data along. </w:t>
+        <w:t xml:space="preserve">, the resampling have been </w:t>
+      </w:r>
+      <w:proofErr w:type="spellStart"/>
+      <w:r>
+        <w:t>make</w:t>
+      </w:r>
+      <w:proofErr w:type="spellEnd"/>
+      <w:r>
+        <w:t xml:space="preserve"> on the data along. </w:t>
       </w:r>
     </w:p>
     <w:p>
@@ -1650,15 +1752,7 @@
         </w:numPr>
       </w:pPr>
       <w:r>
-        <w:t xml:space="preserve">Each slope and intercept </w:t>
-      </w:r>
-      <w:proofErr w:type="gramStart"/>
-      <w:r>
-        <w:t>is</w:t>
-      </w:r>
-      <w:proofErr w:type="gramEnd"/>
-      <w:r>
-        <w:t xml:space="preserve"> a bootstrap replicate </w:t>
+        <w:t xml:space="preserve">Each slope and intercept is a bootstrap replicate </w:t>
       </w:r>
     </w:p>
     <w:p>
@@ -1794,7 +1888,15 @@
     </w:p>
     <w:p>
       <w:r>
-        <w:t>The alpha value is controller by the research and it relates to the confidence level. Depends on if you are running a one</w:t>
+        <w:t xml:space="preserve">The alpha value is </w:t>
+      </w:r>
+      <w:proofErr w:type="spellStart"/>
+      <w:r>
+        <w:t>controller</w:t>
+      </w:r>
+      <w:proofErr w:type="spellEnd"/>
+      <w:r>
+        <w:t xml:space="preserve"> by the research and it relates to the confidence level. Depends on if you are running a one</w:t>
       </w:r>
       <w:r>
         <w:t>-</w:t>
@@ -1975,15 +2077,7 @@
         </w:numPr>
       </w:pPr>
       <w:r>
-        <w:t xml:space="preserve">Define </w:t>
-      </w:r>
-      <w:proofErr w:type="gramStart"/>
-      <w:r>
-        <w:t>your  test</w:t>
-      </w:r>
-      <w:proofErr w:type="gramEnd"/>
-      <w:r>
-        <w:t xml:space="preserve"> statistics (mean, property, difference </w:t>
+        <w:t xml:space="preserve">Define your  test statistics (mean, property, difference </w:t>
       </w:r>
       <w:proofErr w:type="spellStart"/>
       <w:r>
@@ -2040,15 +2134,7 @@
     </w:p>
     <w:p>
       <w:r>
-        <w:t xml:space="preserve">Michelson measure the speed of lights 100 </w:t>
-      </w:r>
-      <w:proofErr w:type="gramStart"/>
-      <w:r>
-        <w:t>times,</w:t>
-      </w:r>
-      <w:proofErr w:type="gramEnd"/>
-      <w:r>
-        <w:t xml:space="preserve"> Newcomb only have the </w:t>
+        <w:t xml:space="preserve">Michelson measure the speed of lights 100 times, Newcomb only have the </w:t>
       </w:r>
       <w:r>
         <w:t>mean</w:t>
@@ -2172,6 +2258,388 @@
       </w:r>
     </w:p>
     <w:p>
+      <w:r>
+        <w:t xml:space="preserve">A linear </w:t>
+      </w:r>
+      <w:r>
+        <w:rPr>
+          <w:b/>
+          <w:bCs/>
+        </w:rPr>
+        <w:t>model</w:t>
+      </w:r>
+      <w:r>
+        <w:t xml:space="preserve"> can be used to descript the distance travelled over time for a vehicle. The model can be used to predict values in between the sample data points (</w:t>
+      </w:r>
+      <w:r>
+        <w:rPr>
+          <w:b/>
+          <w:bCs/>
+        </w:rPr>
+        <w:t>interpolation</w:t>
+      </w:r>
+      <w:r>
+        <w:t>) or values outside the domain / range of the data points (</w:t>
+      </w:r>
+      <w:r>
+        <w:rPr>
+          <w:b/>
+          <w:bCs/>
+        </w:rPr>
+        <w:t>extrapolation</w:t>
+      </w:r>
+      <w:r>
+        <w:t xml:space="preserve">) </w:t>
+      </w:r>
+    </w:p>
+    <w:p>
+      <w:pPr>
+        <w:pStyle w:val="Heading3"/>
+      </w:pPr>
+      <w:r>
+        <w:t xml:space="preserve">Visualizing linear relationship </w:t>
+      </w:r>
+    </w:p>
+    <w:p>
+      <w:r>
+        <w:t xml:space="preserve">In </w:t>
+      </w:r>
+      <w:proofErr w:type="spellStart"/>
+      <w:r>
+        <w:t>matplotlib.pyplot</w:t>
+      </w:r>
+      <w:proofErr w:type="spellEnd"/>
+      <w:r>
+        <w:t xml:space="preserve"> use plot to plots scatter plots or a linear function </w:t>
+      </w:r>
+    </w:p>
+    <w:p>
+      <w:proofErr w:type="spellStart"/>
+      <w:r>
+        <w:t>plt.plot</w:t>
+      </w:r>
+      <w:proofErr w:type="spellEnd"/>
+      <w:r>
+        <w:t>(</w:t>
+      </w:r>
+      <w:proofErr w:type="spellStart"/>
+      <w:r>
+        <w:t>xs</w:t>
+      </w:r>
+      <w:proofErr w:type="spellEnd"/>
+      <w:r>
+        <w:t xml:space="preserve">, </w:t>
+      </w:r>
+      <w:proofErr w:type="spellStart"/>
+      <w:r>
+        <w:t>ys</w:t>
+      </w:r>
+      <w:proofErr w:type="spellEnd"/>
+      <w:r>
+        <w:t>, **options)</w:t>
+      </w:r>
+      <w:r>
+        <w:t xml:space="preserve"> </w:t>
+      </w:r>
+    </w:p>
+    <w:p>
+      <w:pPr>
+        <w:pStyle w:val="Heading3"/>
+      </w:pPr>
+      <w:r>
+        <w:t xml:space="preserve">Quantifying Linear Relationships </w:t>
+      </w:r>
+    </w:p>
+    <w:p>
+      <w:r>
+        <w:t xml:space="preserve">Mean, deviation, variance and standard deviation describes the central tendency and the spread the data. </w:t>
+      </w:r>
+      <w:r>
+        <w:t xml:space="preserve"> </w:t>
+      </w:r>
+    </w:p>
+    <w:p>
+      <w:r>
+        <w:rPr>
+          <w:b/>
+          <w:bCs/>
+        </w:rPr>
+        <w:t>Covariance</w:t>
+      </w:r>
+      <w:r>
+        <w:t xml:space="preserve"> measure how two variables vary together. </w:t>
+      </w:r>
+    </w:p>
+    <w:p>
+      <w:r>
+        <w:t xml:space="preserve"> </w:t>
+      </w:r>
+      <m:oMath>
+        <m:func>
+          <m:funcPr>
+            <m:ctrlPr>
+              <w:rPr>
+                <w:rFonts w:ascii="Cambria Math" w:hAnsi="Cambria Math"/>
+                <w:i/>
+              </w:rPr>
+            </m:ctrlPr>
+          </m:funcPr>
+          <m:fName>
+            <m:r>
+              <w:rPr>
+                <w:rFonts w:ascii="Cambria Math" w:hAnsi="Cambria Math"/>
+              </w:rPr>
+              <m:t>cov</m:t>
+            </m:r>
+          </m:fName>
+          <m:e>
+            <m:d>
+              <m:dPr>
+                <m:ctrlPr>
+                  <w:rPr>
+                    <w:rFonts w:ascii="Cambria Math" w:hAnsi="Cambria Math"/>
+                    <w:i/>
+                  </w:rPr>
+                </m:ctrlPr>
+              </m:dPr>
+              <m:e>
+                <m:r>
+                  <w:rPr>
+                    <w:rFonts w:ascii="Cambria Math" w:hAnsi="Cambria Math"/>
+                  </w:rPr>
+                  <m:t>X,Y</m:t>
+                </m:r>
+              </m:e>
+            </m:d>
+          </m:e>
+        </m:func>
+        <m:r>
+          <w:rPr>
+            <w:rFonts w:ascii="Cambria Math" w:hAnsi="Cambria Math"/>
+          </w:rPr>
+          <m:t>=</m:t>
+        </m:r>
+        <m:f>
+          <m:fPr>
+            <m:ctrlPr>
+              <w:rPr>
+                <w:rFonts w:ascii="Cambria Math" w:hAnsi="Cambria Math"/>
+                <w:i/>
+              </w:rPr>
+            </m:ctrlPr>
+          </m:fPr>
+          <m:num>
+            <m:r>
+              <w:rPr>
+                <w:rFonts w:ascii="Cambria Math" w:hAnsi="Cambria Math"/>
+              </w:rPr>
+              <m:t>Σ</m:t>
+            </m:r>
+            <m:d>
+              <m:dPr>
+                <m:ctrlPr>
+                  <w:rPr>
+                    <w:rFonts w:ascii="Cambria Math" w:hAnsi="Cambria Math"/>
+                    <w:i/>
+                  </w:rPr>
+                </m:ctrlPr>
+              </m:dPr>
+              <m:e>
+                <m:sSub>
+                  <m:sSubPr>
+                    <m:ctrlPr>
+                      <w:rPr>
+                        <w:rFonts w:ascii="Cambria Math" w:hAnsi="Cambria Math"/>
+                        <w:i/>
+                      </w:rPr>
+                    </m:ctrlPr>
+                  </m:sSubPr>
+                  <m:e>
+                    <m:r>
+                      <w:rPr>
+                        <w:rFonts w:ascii="Cambria Math" w:hAnsi="Cambria Math"/>
+                      </w:rPr>
+                      <m:t>X</m:t>
+                    </m:r>
+                  </m:e>
+                  <m:sub>
+                    <m:r>
+                      <w:rPr>
+                        <w:rFonts w:ascii="Cambria Math" w:hAnsi="Cambria Math"/>
+                      </w:rPr>
+                      <m:t>i</m:t>
+                    </m:r>
+                  </m:sub>
+                </m:sSub>
+                <m:r>
+                  <w:rPr>
+                    <w:rFonts w:ascii="Cambria Math" w:hAnsi="Cambria Math"/>
+                  </w:rPr>
+                  <m:t>-</m:t>
+                </m:r>
+                <m:acc>
+                  <m:accPr>
+                    <m:chr m:val="̅"/>
+                    <m:ctrlPr>
+                      <w:rPr>
+                        <w:rFonts w:ascii="Cambria Math" w:hAnsi="Cambria Math"/>
+                        <w:i/>
+                      </w:rPr>
+                    </m:ctrlPr>
+                  </m:accPr>
+                  <m:e>
+                    <m:r>
+                      <w:rPr>
+                        <w:rFonts w:ascii="Cambria Math" w:hAnsi="Cambria Math"/>
+                      </w:rPr>
+                      <m:t>X</m:t>
+                    </m:r>
+                  </m:e>
+                </m:acc>
+              </m:e>
+            </m:d>
+            <m:d>
+              <m:dPr>
+                <m:ctrlPr>
+                  <w:rPr>
+                    <w:rFonts w:ascii="Cambria Math" w:hAnsi="Cambria Math"/>
+                    <w:i/>
+                  </w:rPr>
+                </m:ctrlPr>
+              </m:dPr>
+              <m:e>
+                <m:sSub>
+                  <m:sSubPr>
+                    <m:ctrlPr>
+                      <w:rPr>
+                        <w:rFonts w:ascii="Cambria Math" w:hAnsi="Cambria Math"/>
+                        <w:i/>
+                      </w:rPr>
+                    </m:ctrlPr>
+                  </m:sSubPr>
+                  <m:e>
+                    <m:r>
+                      <w:rPr>
+                        <w:rFonts w:ascii="Cambria Math" w:hAnsi="Cambria Math"/>
+                      </w:rPr>
+                      <m:t>Y</m:t>
+                    </m:r>
+                  </m:e>
+                  <m:sub>
+                    <m:r>
+                      <w:rPr>
+                        <w:rFonts w:ascii="Cambria Math" w:hAnsi="Cambria Math"/>
+                      </w:rPr>
+                      <m:t>j</m:t>
+                    </m:r>
+                  </m:sub>
+                </m:sSub>
+                <m:r>
+                  <w:rPr>
+                    <w:rFonts w:ascii="Cambria Math" w:hAnsi="Cambria Math"/>
+                  </w:rPr>
+                  <m:t>-</m:t>
+                </m:r>
+                <m:acc>
+                  <m:accPr>
+                    <m:chr m:val="̅"/>
+                    <m:ctrlPr>
+                      <w:rPr>
+                        <w:rFonts w:ascii="Cambria Math" w:hAnsi="Cambria Math"/>
+                        <w:i/>
+                      </w:rPr>
+                    </m:ctrlPr>
+                  </m:accPr>
+                  <m:e>
+                    <m:r>
+                      <w:rPr>
+                        <w:rFonts w:ascii="Cambria Math" w:hAnsi="Cambria Math"/>
+                      </w:rPr>
+                      <m:t>Y</m:t>
+                    </m:r>
+                  </m:e>
+                </m:acc>
+              </m:e>
+            </m:d>
+          </m:num>
+          <m:den>
+            <m:r>
+              <w:rPr>
+                <w:rFonts w:ascii="Cambria Math" w:hAnsi="Cambria Math"/>
+              </w:rPr>
+              <m:t>n</m:t>
+            </m:r>
+          </m:den>
+        </m:f>
+      </m:oMath>
+      <w:r>
+        <w:t xml:space="preserve"> </w:t>
+      </w:r>
+    </w:p>
+    <w:p>
+      <w:r>
+        <w:rPr>
+          <w:b/>
+          <w:bCs/>
+        </w:rPr>
+        <w:t>Correlation</w:t>
+      </w:r>
+      <w:r>
+        <w:t xml:space="preserve"> is covariance normalized by the standard deviation of x and y. The normalization removes the weight bias of certain variable. </w:t>
+      </w:r>
+    </w:p>
+    <w:p>
+      <w:r>
+        <w:lastRenderedPageBreak/>
+        <w:t>Correlation</w:t>
+      </w:r>
+      <w:r>
+        <w:t xml:space="preserve">’s magnitude vs direction </w:t>
+      </w:r>
+    </w:p>
+    <w:p>
+      <w:r>
+        <w:rPr>
+          <w:noProof/>
+        </w:rPr>
+        <w:drawing>
+          <wp:inline distT="0" distB="0" distL="0" distR="0" wp14:anchorId="23F80F0A" wp14:editId="284EFCC4">
+            <wp:extent cx="6645910" cy="4330700"/>
+            <wp:effectExtent l="0" t="0" r="2540" b="0"/>
+            <wp:docPr id="20" name="Picture 20"/>
+            <wp:cNvGraphicFramePr>
+              <a:graphicFrameLocks xmlns:a="http://schemas.openxmlformats.org/drawingml/2006/main" noChangeAspect="1"/>
+            </wp:cNvGraphicFramePr>
+            <a:graphic xmlns:a="http://schemas.openxmlformats.org/drawingml/2006/main">
+              <a:graphicData uri="http://schemas.openxmlformats.org/drawingml/2006/picture">
+                <pic:pic xmlns:pic="http://schemas.openxmlformats.org/drawingml/2006/picture">
+                  <pic:nvPicPr>
+                    <pic:cNvPr id="1" name=""/>
+                    <pic:cNvPicPr/>
+                  </pic:nvPicPr>
+                  <pic:blipFill>
+                    <a:blip r:embed="rId27"/>
+                    <a:stretch>
+                      <a:fillRect/>
+                    </a:stretch>
+                  </pic:blipFill>
+                  <pic:spPr>
+                    <a:xfrm>
+                      <a:off x="0" y="0"/>
+                      <a:ext cx="6645910" cy="4330700"/>
+                    </a:xfrm>
+                    <a:prstGeom prst="rect">
+                      <a:avLst/>
+                    </a:prstGeom>
+                  </pic:spPr>
+                </pic:pic>
+              </a:graphicData>
+            </a:graphic>
+          </wp:inline>
+        </w:drawing>
+      </w:r>
+    </w:p>
+    <w:p>
       <w:pPr>
         <w:pStyle w:val="Heading2"/>
       </w:pPr>
@@ -2180,6 +2648,202 @@
       </w:r>
     </w:p>
     <w:p>
+      <w:r>
+        <w:t xml:space="preserve">A linear is a Taylor series with two degrees, </w:t>
+      </w:r>
+    </w:p>
+    <w:p>
+      <w:r>
+        <w:t xml:space="preserve">y = a0 + a1 * x </w:t>
+      </w:r>
+    </w:p>
+    <w:p>
+      <w:proofErr w:type="spellStart"/>
+      <w:r>
+        <w:t>where as</w:t>
+      </w:r>
+      <w:proofErr w:type="spellEnd"/>
+      <w:r>
+        <w:t xml:space="preserve"> a0 is the intercept and a1 is the slope. </w:t>
+      </w:r>
+    </w:p>
+    <w:p>
+      <w:pPr>
+        <w:pStyle w:val="Heading3"/>
+      </w:pPr>
+      <w:r>
+        <w:t xml:space="preserve">Residuals  </w:t>
+      </w:r>
+    </w:p>
+    <w:p>
+      <w:r>
+        <w:t xml:space="preserve">In the graph, the green dots are the residuals. There are both negative and positive values and they could cancel each other out. The blue dots are the squared residuals, they penalize values that are far from the mean. </w:t>
+      </w:r>
+    </w:p>
+    <w:p>
+      <w:r>
+        <w:rPr>
+          <w:noProof/>
+        </w:rPr>
+        <w:drawing>
+          <wp:inline distT="0" distB="0" distL="0" distR="0" wp14:anchorId="07156609" wp14:editId="1AD2F500">
+            <wp:extent cx="4694400" cy="3070800"/>
+            <wp:effectExtent l="0" t="0" r="0" b="0"/>
+            <wp:docPr id="22" name="Picture 22"/>
+            <wp:cNvGraphicFramePr>
+              <a:graphicFrameLocks xmlns:a="http://schemas.openxmlformats.org/drawingml/2006/main" noChangeAspect="1"/>
+            </wp:cNvGraphicFramePr>
+            <a:graphic xmlns:a="http://schemas.openxmlformats.org/drawingml/2006/main">
+              <a:graphicData uri="http://schemas.openxmlformats.org/drawingml/2006/picture">
+                <pic:pic xmlns:pic="http://schemas.openxmlformats.org/drawingml/2006/picture">
+                  <pic:nvPicPr>
+                    <pic:cNvPr id="1" name=""/>
+                    <pic:cNvPicPr/>
+                  </pic:nvPicPr>
+                  <pic:blipFill>
+                    <a:blip r:embed="rId28"/>
+                    <a:stretch>
+                      <a:fillRect/>
+                    </a:stretch>
+                  </pic:blipFill>
+                  <pic:spPr>
+                    <a:xfrm>
+                      <a:off x="0" y="0"/>
+                      <a:ext cx="4694400" cy="3070800"/>
+                    </a:xfrm>
+                    <a:prstGeom prst="rect">
+                      <a:avLst/>
+                    </a:prstGeom>
+                  </pic:spPr>
+                </pic:pic>
+              </a:graphicData>
+            </a:graphic>
+          </wp:inline>
+        </w:drawing>
+      </w:r>
+    </w:p>
+    <w:p>
+      <w:r>
+        <w:rPr>
+          <w:b/>
+          <w:bCs/>
+        </w:rPr>
+        <w:lastRenderedPageBreak/>
+        <w:t>RSS</w:t>
+      </w:r>
+      <w:r>
+        <w:t xml:space="preserve">, </w:t>
+      </w:r>
+      <w:r>
+        <w:rPr>
+          <w:b/>
+          <w:bCs/>
+        </w:rPr>
+        <w:t>R</w:t>
+      </w:r>
+      <w:r>
+        <w:t xml:space="preserve">esidual </w:t>
+      </w:r>
+      <w:r>
+        <w:rPr>
+          <w:b/>
+          <w:bCs/>
+        </w:rPr>
+        <w:t>S</w:t>
+      </w:r>
+      <w:r>
+        <w:t xml:space="preserve">um of </w:t>
+      </w:r>
+      <w:r>
+        <w:rPr>
+          <w:b/>
+          <w:bCs/>
+        </w:rPr>
+        <w:t>S</w:t>
+      </w:r>
+      <w:r>
+        <w:t xml:space="preserve">quares is therefore calculated. </w:t>
+      </w:r>
+    </w:p>
+    <w:p>
+      <w:r>
+        <w:t xml:space="preserve">For a linear model, we can set a0 to a fixed value and plot possible values of RSS for a1 in a certain range </w:t>
+      </w:r>
+    </w:p>
+    <w:p>
+      <w:r>
+        <w:rPr>
+          <w:noProof/>
+        </w:rPr>
+        <w:drawing>
+          <wp:inline distT="0" distB="0" distL="0" distR="0" wp14:anchorId="73D1DAF6" wp14:editId="0CF29371">
+            <wp:extent cx="5468400" cy="3981600"/>
+            <wp:effectExtent l="0" t="0" r="0" b="0"/>
+            <wp:docPr id="23" name="Picture 23"/>
+            <wp:cNvGraphicFramePr>
+              <a:graphicFrameLocks xmlns:a="http://schemas.openxmlformats.org/drawingml/2006/main" noChangeAspect="1"/>
+            </wp:cNvGraphicFramePr>
+            <a:graphic xmlns:a="http://schemas.openxmlformats.org/drawingml/2006/main">
+              <a:graphicData uri="http://schemas.openxmlformats.org/drawingml/2006/picture">
+                <pic:pic xmlns:pic="http://schemas.openxmlformats.org/drawingml/2006/picture">
+                  <pic:nvPicPr>
+                    <pic:cNvPr id="1" name=""/>
+                    <pic:cNvPicPr/>
+                  </pic:nvPicPr>
+                  <pic:blipFill>
+                    <a:blip r:embed="rId29"/>
+                    <a:stretch>
+                      <a:fillRect/>
+                    </a:stretch>
+                  </pic:blipFill>
+                  <pic:spPr>
+                    <a:xfrm>
+                      <a:off x="0" y="0"/>
+                      <a:ext cx="5468400" cy="3981600"/>
+                    </a:xfrm>
+                    <a:prstGeom prst="rect">
+                      <a:avLst/>
+                    </a:prstGeom>
+                  </pic:spPr>
+                </pic:pic>
+              </a:graphicData>
+            </a:graphic>
+          </wp:inline>
+        </w:drawing>
+      </w:r>
+    </w:p>
+    <w:p>
+      <w:r>
+        <w:t xml:space="preserve">And we pick the minimum which gives us the least RSS. </w:t>
+      </w:r>
+      <w:r>
+        <w:t xml:space="preserve"> </w:t>
+      </w:r>
+    </w:p>
+    <w:p>
+      <w:pPr>
+        <w:pStyle w:val="Heading3"/>
+      </w:pPr>
+      <w:r>
+        <w:t xml:space="preserve">Least-Squares Optimization </w:t>
+      </w:r>
+    </w:p>
+    <w:p>
+      <w:r>
+        <w:t xml:space="preserve">Setting RSS slope = 0 and some calculus, yields: </w:t>
+      </w:r>
+    </w:p>
+    <w:p>
+      <w:r>
+        <w:t xml:space="preserve">a1 = covariance (x, y) / variance(x) </w:t>
+      </w:r>
+    </w:p>
+    <w:p>
+      <w:r>
+        <w:t xml:space="preserve">a0 = mean(y) – a1 * mean(x) </w:t>
+      </w:r>
+    </w:p>
+    <w:p>
       <w:pPr>
         <w:pStyle w:val="Heading2"/>
       </w:pPr>
@@ -2189,15 +2853,1154 @@
     </w:p>
     <w:p>
       <w:pPr>
+        <w:pStyle w:val="Heading3"/>
+      </w:pPr>
+      <w:r>
+        <w:t>Modeling Real Data</w:t>
+      </w:r>
+    </w:p>
+    <w:p>
+      <w:proofErr w:type="spellStart"/>
+      <w:r>
+        <w:t>ScikitLearn</w:t>
+      </w:r>
+      <w:proofErr w:type="spellEnd"/>
+      <w:r>
+        <w:t xml:space="preserve"> as a </w:t>
+      </w:r>
+      <w:proofErr w:type="spellStart"/>
+      <w:r>
+        <w:t>LinearRegression</w:t>
+      </w:r>
+      <w:proofErr w:type="spellEnd"/>
+      <w:r>
+        <w:t xml:space="preserve"> class with yields optimal parameters of a linear model. It </w:t>
+      </w:r>
+      <w:proofErr w:type="spellStart"/>
+      <w:r>
+        <w:t>taks</w:t>
+      </w:r>
+      <w:proofErr w:type="spellEnd"/>
+      <w:r>
+        <w:t xml:space="preserve"> two </w:t>
+      </w:r>
+      <w:proofErr w:type="spellStart"/>
+      <w:r>
+        <w:t>numpy</w:t>
+      </w:r>
+      <w:proofErr w:type="spellEnd"/>
+      <w:r>
+        <w:t xml:space="preserve"> arrays. </w:t>
+      </w:r>
+    </w:p>
+    <w:p>
+      <w:proofErr w:type="spellStart"/>
+      <w:r>
+        <w:t>StatsModel</w:t>
+      </w:r>
+      <w:proofErr w:type="spellEnd"/>
+      <w:r>
+        <w:t xml:space="preserve"> has an OLS (ordinary least square</w:t>
+      </w:r>
+      <w:r>
+        <w:t xml:space="preserve"> algorithm</w:t>
+      </w:r>
+      <w:r>
+        <w:t>)</w:t>
+      </w:r>
+      <w:r>
+        <w:t xml:space="preserve"> for linear model prediction, it accepts a pandas array. </w:t>
+      </w:r>
+      <w:r>
+        <w:t xml:space="preserve">It gives error on the estimated parameters. </w:t>
+      </w:r>
+    </w:p>
+    <w:p>
+      <w:pPr>
+        <w:pStyle w:val="Heading3"/>
+      </w:pPr>
+      <w:r>
+        <w:t xml:space="preserve">The Limits of Prediction </w:t>
+      </w:r>
+    </w:p>
+    <w:p>
+      <w:r>
+        <w:t xml:space="preserve">Limits in interpolation: use SPX500 monthly price to build a linear model, but use the model to predict daily price. </w:t>
+      </w:r>
+    </w:p>
+    <w:p>
+      <w:r>
+        <w:t>Limits in extrapolating. Understand the problem and apply the model only to a reasonable</w:t>
+      </w:r>
+      <w:r>
+        <w:t xml:space="preserve"> range</w:t>
+      </w:r>
+      <w:r>
+        <w:t xml:space="preserve">. </w:t>
+      </w:r>
+    </w:p>
+    <w:p>
+      <w:pPr>
+        <w:pStyle w:val="Heading3"/>
+      </w:pPr>
+      <w:r>
+        <w:t xml:space="preserve">Goodness-of-Fit </w:t>
+      </w:r>
+    </w:p>
+    <w:p>
+      <w:pPr>
+        <w:pStyle w:val="Heading4"/>
+      </w:pPr>
+      <w:r>
+        <w:t>Three differen</w:t>
+      </w:r>
+      <w:r>
+        <w:t>t</w:t>
+      </w:r>
+      <w:r>
+        <w:t xml:space="preserve"> R’s </w:t>
+      </w:r>
+    </w:p>
+    <w:p>
+      <w:r>
+        <w:rPr>
+          <w:b/>
+          <w:bCs/>
+        </w:rPr>
+        <w:t>RSS</w:t>
+      </w:r>
+      <w:r>
+        <w:t xml:space="preserve"> is used to help you find the optimal values for model parameters, and thus, the best model. But even the best model will still have non-zero residuals, </w:t>
+      </w:r>
+      <w:r>
+        <w:t>s</w:t>
+      </w:r>
+      <w:r>
+        <w:t xml:space="preserve">o how “good” is the best model? </w:t>
+      </w:r>
+    </w:p>
+    <w:p>
+      <w:r>
+        <w:t xml:space="preserve">There are two common ways to quantify the goodness-of-fit for a linear model: </w:t>
+      </w:r>
+      <w:r>
+        <w:rPr>
+          <w:b/>
+          <w:bCs/>
+        </w:rPr>
+        <w:t>RMSE</w:t>
+      </w:r>
+      <w:r>
+        <w:t xml:space="preserve"> and </w:t>
+      </w:r>
+      <w:r>
+        <w:rPr>
+          <w:b/>
+          <w:bCs/>
+        </w:rPr>
+        <w:t>R-squared</w:t>
+      </w:r>
+      <w:r>
+        <w:t xml:space="preserve">. </w:t>
+      </w:r>
+    </w:p>
+    <w:p>
+      <w:pPr>
+        <w:pStyle w:val="Heading4"/>
+      </w:pPr>
+      <w:r>
+        <w:t xml:space="preserve">RMSE </w:t>
+      </w:r>
+    </w:p>
+    <w:p>
+      <w:r>
+        <w:t xml:space="preserve">RMSE is the root mean squared of the residuals. It tells us how much the model deviates from the data. </w:t>
+      </w:r>
+    </w:p>
+    <w:p>
+      <w:pPr>
+        <w:pStyle w:val="Heading4"/>
+      </w:pPr>
+      <w:r>
+        <w:lastRenderedPageBreak/>
+        <w:t xml:space="preserve">R-squared </w:t>
+      </w:r>
+    </w:p>
+    <w:p>
+      <w:r>
+        <w:t xml:space="preserve">R-squared </w:t>
+      </w:r>
+      <w:r>
+        <w:t xml:space="preserve">(or the coefficient of determination) is a statistical measure in a regression model that determines the proportion of variance in the dependent variable that can be explained by the </w:t>
+      </w:r>
+      <w:r>
+        <w:t xml:space="preserve">independent variable. </w:t>
+      </w:r>
+    </w:p>
+    <w:p>
+      <w:r>
+        <w:t xml:space="preserve">measures how much variation in the data is due to the linear trend. </w:t>
+      </w:r>
+    </w:p>
+    <w:p>
+      <w:pPr>
+        <w:pStyle w:val="Heading3"/>
+      </w:pPr>
+      <w:r>
+        <w:t xml:space="preserve">Standard Error </w:t>
+      </w:r>
+    </w:p>
+    <w:p>
+      <w:r>
+        <w:t>You have computed quantitative measures of variation and "goodness" of the model *predictions*, but what about the variation or errors in the model *parameters*? How accurate are the model PARAMETERS, are there variations in those parameters, and how much of the variation is due to deterministic trends versus inherent randomness? In this lesson, instead of using a single value like RMSE that summarizes the entire model prediction, we will compute the standard error of each of the model parameters separately.</w:t>
+      </w:r>
+    </w:p>
+    <w:p>
+      <w:pPr>
         <w:pStyle w:val="Heading2"/>
       </w:pPr>
       <w:r>
         <w:t xml:space="preserve">Estimating Model Parameters </w:t>
       </w:r>
     </w:p>
+    <w:p>
+      <w:pPr>
+        <w:pStyle w:val="Heading3"/>
+      </w:pPr>
+      <w:r>
+        <w:t xml:space="preserve">Inferential Statistics Concepts </w:t>
+      </w:r>
+    </w:p>
+    <w:p>
+      <w:r>
+        <w:t xml:space="preserve">Previously, we found the single best value of each model parameter and used them to build a model. In this Chapter, we’ll treat a model parameter, like slope, not a single value but as a “distribution” of values, whose mean gives our “best” value. </w:t>
+      </w:r>
+    </w:p>
+    <w:p>
+      <w:pPr>
+        <w:pStyle w:val="Heading3"/>
+      </w:pPr>
+      <w:r>
+        <w:t xml:space="preserve">Model Estimation and Likelihood </w:t>
+      </w:r>
+    </w:p>
+    <w:p>
+      <w:r>
+        <w:t xml:space="preserve">We use estimation to build models of population distribution from sample statistics. </w:t>
+      </w:r>
+    </w:p>
+    <w:p>
+      <w:r>
+        <w:t xml:space="preserve">A condition probability is stated as a question: what is the probability that A occurs, “given the condition” that B has already occurred. In the context of data and models, there is a naming convention for conditionals. </w:t>
+      </w:r>
+    </w:p>
+    <w:p>
+      <w:r>
+        <w:t xml:space="preserve">If the </w:t>
+      </w:r>
+      <w:r>
+        <w:rPr>
+          <w:b/>
+          <w:bCs/>
+        </w:rPr>
+        <w:t>model is given</w:t>
+      </w:r>
+      <w:r>
+        <w:t xml:space="preserve">, what is the </w:t>
+      </w:r>
+      <w:r>
+        <w:rPr>
+          <w:b/>
+          <w:bCs/>
+        </w:rPr>
+        <w:t>probability</w:t>
+      </w:r>
+      <w:r>
+        <w:t xml:space="preserve"> that it output any particular data point. </w:t>
+      </w:r>
+    </w:p>
+    <w:p>
+      <w:r>
+        <w:t xml:space="preserve">If the </w:t>
+      </w:r>
+      <w:r>
+        <w:rPr>
+          <w:b/>
+          <w:bCs/>
+        </w:rPr>
+        <w:t>data is given</w:t>
+      </w:r>
+      <w:r>
+        <w:t xml:space="preserve">, what is the </w:t>
+      </w:r>
+      <w:r>
+        <w:rPr>
+          <w:b/>
+          <w:bCs/>
+        </w:rPr>
+        <w:t>likelihood</w:t>
+      </w:r>
+      <w:r>
+        <w:t xml:space="preserve"> that a candidate model could output the particular data we have. </w:t>
+      </w:r>
+    </w:p>
+    <w:p>
+      <w:r>
+        <w:t xml:space="preserve">If we have two candidate models, we would like to choose the one that has a greater likelihood to output a given data.  </w:t>
+      </w:r>
+    </w:p>
+    <w:p>
+      <w:r>
+        <w:drawing>
+          <wp:inline distT="0" distB="0" distL="0" distR="0" wp14:anchorId="22F722ED" wp14:editId="7E039C5C">
+            <wp:extent cx="6645910" cy="3561715"/>
+            <wp:effectExtent l="0" t="0" r="2540" b="635"/>
+            <wp:docPr id="21" name="Picture 21"/>
+            <wp:cNvGraphicFramePr>
+              <a:graphicFrameLocks xmlns:a="http://schemas.openxmlformats.org/drawingml/2006/main" noChangeAspect="1"/>
+            </wp:cNvGraphicFramePr>
+            <a:graphic xmlns:a="http://schemas.openxmlformats.org/drawingml/2006/main">
+              <a:graphicData uri="http://schemas.openxmlformats.org/drawingml/2006/picture">
+                <pic:pic xmlns:pic="http://schemas.openxmlformats.org/drawingml/2006/picture">
+                  <pic:nvPicPr>
+                    <pic:cNvPr id="1" name=""/>
+                    <pic:cNvPicPr/>
+                  </pic:nvPicPr>
+                  <pic:blipFill>
+                    <a:blip r:embed="rId30"/>
+                    <a:stretch>
+                      <a:fillRect/>
+                    </a:stretch>
+                  </pic:blipFill>
+                  <pic:spPr>
+                    <a:xfrm>
+                      <a:off x="0" y="0"/>
+                      <a:ext cx="6645910" cy="3561715"/>
+                    </a:xfrm>
+                    <a:prstGeom prst="rect">
+                      <a:avLst/>
+                    </a:prstGeom>
+                  </pic:spPr>
+                </pic:pic>
+              </a:graphicData>
+            </a:graphic>
+          </wp:inline>
+        </w:drawing>
+      </w:r>
+      <w:r>
+        <w:t xml:space="preserve"> </w:t>
+      </w:r>
+    </w:p>
+    <w:p>
+      <w:r>
+        <w:t xml:space="preserve">For a certain value of mu and sigma, calculate the probability of all the sample data points. Take the products of all the probabilities, and take the log to compute the loglikelihood. </w:t>
+      </w:r>
+    </w:p>
+    <w:p>
+      <w:r>
+        <w:lastRenderedPageBreak/>
+        <w:drawing>
+          <wp:inline distT="0" distB="0" distL="0" distR="0" wp14:anchorId="6B927373" wp14:editId="6C63F0B2">
+            <wp:extent cx="4053600" cy="644400"/>
+            <wp:effectExtent l="0" t="0" r="4445" b="3810"/>
+            <wp:docPr id="24" name="Picture 24"/>
+            <wp:cNvGraphicFramePr>
+              <a:graphicFrameLocks xmlns:a="http://schemas.openxmlformats.org/drawingml/2006/main" noChangeAspect="1"/>
+            </wp:cNvGraphicFramePr>
+            <a:graphic xmlns:a="http://schemas.openxmlformats.org/drawingml/2006/main">
+              <a:graphicData uri="http://schemas.openxmlformats.org/drawingml/2006/picture">
+                <pic:pic xmlns:pic="http://schemas.openxmlformats.org/drawingml/2006/picture">
+                  <pic:nvPicPr>
+                    <pic:cNvPr id="1" name=""/>
+                    <pic:cNvPicPr/>
+                  </pic:nvPicPr>
+                  <pic:blipFill>
+                    <a:blip r:embed="rId31"/>
+                    <a:stretch>
+                      <a:fillRect/>
+                    </a:stretch>
+                  </pic:blipFill>
+                  <pic:spPr>
+                    <a:xfrm>
+                      <a:off x="0" y="0"/>
+                      <a:ext cx="4053600" cy="644400"/>
+                    </a:xfrm>
+                    <a:prstGeom prst="rect">
+                      <a:avLst/>
+                    </a:prstGeom>
+                  </pic:spPr>
+                </pic:pic>
+              </a:graphicData>
+            </a:graphic>
+          </wp:inline>
+        </w:drawing>
+      </w:r>
+      <w:r>
+        <w:t xml:space="preserve"> </w:t>
+      </w:r>
+    </w:p>
+    <w:p>
+      <w:r>
+        <w:t xml:space="preserve">Compute log likelihoods for a range of estimations, find the best guess. </w:t>
+      </w:r>
+    </w:p>
+    <w:p>
+      <w:pPr>
+        <w:pStyle w:val="Heading3"/>
+      </w:pPr>
+      <w:r>
+        <w:t xml:space="preserve">Model Uncertainty and Sample Distributions </w:t>
+      </w:r>
+    </w:p>
+    <w:p>
+      <w:r>
+        <w:t xml:space="preserve">Previously, to estimate a model parameter, we assumed a shaped of the parameter distribution. Least-squares assumes a gaussian; maximum likelihood estimation requires us to chose a shape, so we chose gaussian. </w:t>
+      </w:r>
+    </w:p>
+    <w:p>
+      <w:r>
+        <w:t xml:space="preserve">But there are situations where the distribution shape is unknown. </w:t>
+      </w:r>
+    </w:p>
+    <w:p>
+      <w:r>
+        <w:t xml:space="preserve">Recall how the shape of the sampled temperature data resembled the population shape? What if we used the sample as the model of the population? If we compute the mean of the single sample, it gives us a guess, but no knowledge of the uncertainty in this guess. If we resample the samples, it gives a distribution sample statistic. We can use this to make predictions. </w:t>
+      </w:r>
+    </w:p>
+    <w:p>
+      <w:pPr>
+        <w:pStyle w:val="Heading3"/>
+      </w:pPr>
+      <w:r>
+        <w:t xml:space="preserve">Model Errors and Randomness </w:t>
+      </w:r>
+    </w:p>
+    <w:p>
+      <w:r>
+        <w:t xml:space="preserve">We’ve seen linear model parameters as distributions, spread about some central peak. Now we’ll relate the parameter distribution to the “standard error” of linear model parameters, and check whether our parameter estimates are effected by randomness. </w:t>
+      </w:r>
+    </w:p>
+    <w:p>
+      <w:pPr>
+        <w:pStyle w:val="Heading4"/>
+      </w:pPr>
+      <w:r>
+        <w:t xml:space="preserve">Type of Errors </w:t>
+      </w:r>
+    </w:p>
+    <w:p>
+      <w:pPr>
+        <w:pStyle w:val="ListParagraph"/>
+        <w:numPr>
+          <w:ilvl w:val="0"/>
+          <w:numId w:val="3"/>
+        </w:numPr>
+      </w:pPr>
+      <w:r>
+        <w:t xml:space="preserve">Measurement error </w:t>
+      </w:r>
+    </w:p>
+    <w:p>
+      <w:pPr>
+        <w:pStyle w:val="ListParagraph"/>
+        <w:numPr>
+          <w:ilvl w:val="0"/>
+          <w:numId w:val="3"/>
+        </w:numPr>
+      </w:pPr>
+      <w:r>
+        <w:t xml:space="preserve">Sampling Bias </w:t>
+      </w:r>
+    </w:p>
+    <w:p>
+      <w:pPr>
+        <w:pStyle w:val="ListParagraph"/>
+        <w:numPr>
+          <w:ilvl w:val="0"/>
+          <w:numId w:val="3"/>
+        </w:numPr>
+      </w:pPr>
+      <w:r>
+        <w:t>Randomness</w:t>
+      </w:r>
+    </w:p>
+    <w:p>
+      <w:pPr>
+        <w:pStyle w:val="Heading4"/>
+      </w:pPr>
+      <w:r>
+        <w:t xml:space="preserve">Null Hypothesis </w:t>
+      </w:r>
+    </w:p>
+    <w:p>
+      <w:r>
+        <w:t xml:space="preserve">We restate the question: </w:t>
+      </w:r>
+    </w:p>
+    <w:p>
+      <w:r>
+        <w:t xml:space="preserve">“Is our effect due to a relationship or due to random chance?” </w:t>
+      </w:r>
+    </w:p>
+    <w:p>
+      <w:r>
+        <w:t>“Does the ordering or grouping of the data cause an effect larger than  what could be produced by randomly shuffled data?”</w:t>
+      </w:r>
+    </w:p>
+    <w:p>
+      <w:pPr>
+        <w:pStyle w:val="Heading4"/>
+      </w:pPr>
+      <w:r>
+        <w:t>Testing null hypothesis</w:t>
+      </w:r>
+    </w:p>
+    <w:p>
+      <w:r>
+        <w:t xml:space="preserve">We break the samples into two groups, short and long distance. The difference between those groups, are 10. We call it the </w:t>
+      </w:r>
+      <w:r>
+        <w:rPr>
+          <w:b/>
+          <w:bCs/>
+        </w:rPr>
+        <w:t>effect size</w:t>
+      </w:r>
+      <w:r>
+        <w:t xml:space="preserve"> = 10 </w:t>
+      </w:r>
+    </w:p>
+    <w:p>
+      <w:r>
+        <w:drawing>
+          <wp:inline distT="0" distB="0" distL="0" distR="0" wp14:anchorId="590757FF" wp14:editId="6D5AC984">
+            <wp:extent cx="6645910" cy="2675890"/>
+            <wp:effectExtent l="0" t="0" r="2540" b="0"/>
+            <wp:docPr id="26" name="Picture 26"/>
+            <wp:cNvGraphicFramePr>
+              <a:graphicFrameLocks xmlns:a="http://schemas.openxmlformats.org/drawingml/2006/main" noChangeAspect="1"/>
+            </wp:cNvGraphicFramePr>
+            <a:graphic xmlns:a="http://schemas.openxmlformats.org/drawingml/2006/main">
+              <a:graphicData uri="http://schemas.openxmlformats.org/drawingml/2006/picture">
+                <pic:pic xmlns:pic="http://schemas.openxmlformats.org/drawingml/2006/picture">
+                  <pic:nvPicPr>
+                    <pic:cNvPr id="1" name=""/>
+                    <pic:cNvPicPr/>
+                  </pic:nvPicPr>
+                  <pic:blipFill>
+                    <a:blip r:embed="rId32"/>
+                    <a:stretch>
+                      <a:fillRect/>
+                    </a:stretch>
+                  </pic:blipFill>
+                  <pic:spPr>
+                    <a:xfrm>
+                      <a:off x="0" y="0"/>
+                      <a:ext cx="6645910" cy="2675890"/>
+                    </a:xfrm>
+                    <a:prstGeom prst="rect">
+                      <a:avLst/>
+                    </a:prstGeom>
+                  </pic:spPr>
+                </pic:pic>
+              </a:graphicData>
+            </a:graphic>
+          </wp:inline>
+        </w:drawing>
+      </w:r>
+    </w:p>
+    <w:p>
+      <w:r>
+        <w:t xml:space="preserve">We shuffled the data and see the percentage of observations in the shuffled data that exceed the effect size. We call the percentage the p-value. </w:t>
+      </w:r>
+    </w:p>
+    <w:p>
+      <w:r>
+        <w:lastRenderedPageBreak/>
+        <w:drawing>
+          <wp:inline distT="0" distB="0" distL="0" distR="0" wp14:anchorId="04777B6F" wp14:editId="4B68ADC7">
+            <wp:extent cx="6645910" cy="3125470"/>
+            <wp:effectExtent l="0" t="0" r="2540" b="0"/>
+            <wp:docPr id="25" name="Picture 25"/>
+            <wp:cNvGraphicFramePr>
+              <a:graphicFrameLocks xmlns:a="http://schemas.openxmlformats.org/drawingml/2006/main" noChangeAspect="1"/>
+            </wp:cNvGraphicFramePr>
+            <a:graphic xmlns:a="http://schemas.openxmlformats.org/drawingml/2006/main">
+              <a:graphicData uri="http://schemas.openxmlformats.org/drawingml/2006/picture">
+                <pic:pic xmlns:pic="http://schemas.openxmlformats.org/drawingml/2006/picture">
+                  <pic:nvPicPr>
+                    <pic:cNvPr id="1" name=""/>
+                    <pic:cNvPicPr/>
+                  </pic:nvPicPr>
+                  <pic:blipFill>
+                    <a:blip r:embed="rId33"/>
+                    <a:stretch>
+                      <a:fillRect/>
+                    </a:stretch>
+                  </pic:blipFill>
+                  <pic:spPr>
+                    <a:xfrm>
+                      <a:off x="0" y="0"/>
+                      <a:ext cx="6645910" cy="3125470"/>
+                    </a:xfrm>
+                    <a:prstGeom prst="rect">
+                      <a:avLst/>
+                    </a:prstGeom>
+                  </pic:spPr>
+                </pic:pic>
+              </a:graphicData>
+            </a:graphic>
+          </wp:inline>
+        </w:drawing>
+      </w:r>
+    </w:p>
+    <w:p>
+      <w:r>
+        <w:t xml:space="preserve">From the graph, we can see that it is 12 percent chance to get a speed of 10 or more just from random chance. </w:t>
+      </w:r>
+      <w:r>
+        <w:t>If it is 0.01% chance to get a speed of 10 or more just from random chance, then we know that it is quite certain that the average speed is 10. Here, 12% is kind</w:t>
+      </w:r>
+      <w:r>
+        <w:t xml:space="preserve"> of </w:t>
+      </w:r>
+      <w:r>
+        <w:t xml:space="preserve">in the middle. </w:t>
+      </w:r>
+    </w:p>
     <w:p/>
+    <w:p>
+      <w:pPr>
+        <w:pStyle w:val="Heading1"/>
+      </w:pPr>
+      <w:r>
+        <w:t xml:space="preserve">Statistical Simulation in Python </w:t>
+      </w:r>
+    </w:p>
+    <w:p>
+      <w:pPr>
+        <w:pStyle w:val="Heading2"/>
+      </w:pPr>
+      <w:r>
+        <w:t xml:space="preserve">Basics of randomness &amp; simulation </w:t>
+      </w:r>
+    </w:p>
+    <w:p>
+      <w:r>
+        <w:t xml:space="preserve">Simulation Steps </w:t>
+      </w:r>
+    </w:p>
+    <w:p>
+      <w:pPr>
+        <w:pStyle w:val="ListParagraph"/>
+        <w:numPr>
+          <w:ilvl w:val="0"/>
+          <w:numId w:val="4"/>
+        </w:numPr>
+      </w:pPr>
+      <w:r>
+        <w:t xml:space="preserve">Define possible outcomes for random variables </w:t>
+      </w:r>
+    </w:p>
+    <w:p>
+      <w:pPr>
+        <w:pStyle w:val="ListParagraph"/>
+        <w:numPr>
+          <w:ilvl w:val="0"/>
+          <w:numId w:val="4"/>
+        </w:numPr>
+      </w:pPr>
+      <w:r>
+        <w:t xml:space="preserve">Assign probabilities </w:t>
+      </w:r>
+    </w:p>
+    <w:p>
+      <w:pPr>
+        <w:pStyle w:val="ListParagraph"/>
+        <w:numPr>
+          <w:ilvl w:val="0"/>
+          <w:numId w:val="4"/>
+        </w:numPr>
+      </w:pPr>
+      <w:r>
+        <w:t xml:space="preserve">Define relationships between random variables </w:t>
+      </w:r>
+    </w:p>
+    <w:p>
+      <w:pPr>
+        <w:pStyle w:val="ListParagraph"/>
+        <w:numPr>
+          <w:ilvl w:val="0"/>
+          <w:numId w:val="4"/>
+        </w:numPr>
+      </w:pPr>
+      <w:r>
+        <w:t xml:space="preserve">Get multiple outcomes by repeated random sampling </w:t>
+      </w:r>
+    </w:p>
+    <w:p>
+      <w:pPr>
+        <w:pStyle w:val="ListParagraph"/>
+        <w:numPr>
+          <w:ilvl w:val="0"/>
+          <w:numId w:val="4"/>
+        </w:numPr>
+      </w:pPr>
+      <w:r>
+        <w:t xml:space="preserve">Analyze sample outcomes </w:t>
+      </w:r>
+    </w:p>
+    <w:p>
+      <w:pPr>
+        <w:pStyle w:val="Heading2"/>
+      </w:pPr>
+      <w:r>
+        <w:t xml:space="preserve">Probability &amp; data generation process </w:t>
+      </w:r>
+    </w:p>
+    <w:p>
+      <w:pPr>
+        <w:pStyle w:val="Heading3"/>
+      </w:pPr>
+      <w:r>
+        <w:t xml:space="preserve">Steps for Estimating Probability: </w:t>
+      </w:r>
+    </w:p>
+    <w:p>
+      <w:pPr>
+        <w:pStyle w:val="ListParagraph"/>
+        <w:numPr>
+          <w:ilvl w:val="0"/>
+          <w:numId w:val="5"/>
+        </w:numPr>
+      </w:pPr>
+      <w:r>
+        <w:t xml:space="preserve">Construct sample space or population </w:t>
+      </w:r>
+    </w:p>
+    <w:p>
+      <w:pPr>
+        <w:pStyle w:val="ListParagraph"/>
+        <w:numPr>
+          <w:ilvl w:val="0"/>
+          <w:numId w:val="5"/>
+        </w:numPr>
+      </w:pPr>
+      <w:r>
+        <w:t xml:space="preserve">Determine how to simulate one outcome </w:t>
+      </w:r>
+    </w:p>
+    <w:p>
+      <w:pPr>
+        <w:pStyle w:val="ListParagraph"/>
+        <w:numPr>
+          <w:ilvl w:val="0"/>
+          <w:numId w:val="5"/>
+        </w:numPr>
+      </w:pPr>
+      <w:r>
+        <w:t xml:space="preserve">Determine rule for success </w:t>
+      </w:r>
+    </w:p>
+    <w:p>
+      <w:pPr>
+        <w:pStyle w:val="ListParagraph"/>
+        <w:numPr>
+          <w:ilvl w:val="0"/>
+          <w:numId w:val="5"/>
+        </w:numPr>
+      </w:pPr>
+      <w:r>
+        <w:t xml:space="preserve">Sample repeatedly and count successes. </w:t>
+      </w:r>
+    </w:p>
+    <w:p>
+      <w:pPr>
+        <w:pStyle w:val="ListParagraph"/>
+        <w:numPr>
+          <w:ilvl w:val="0"/>
+          <w:numId w:val="5"/>
+        </w:numPr>
+      </w:pPr>
+      <w:r>
+        <w:t xml:space="preserve">Calculate frequency of successes as an estimate of probability. </w:t>
+      </w:r>
+    </w:p>
+    <w:p>
+      <w:pPr>
+        <w:pStyle w:val="Heading3"/>
+      </w:pPr>
+      <w:r>
+        <w:lastRenderedPageBreak/>
+        <w:t xml:space="preserve">Data Generating Process </w:t>
+      </w:r>
+    </w:p>
+    <w:p>
+      <w:r>
+        <w:drawing>
+          <wp:inline distT="0" distB="0" distL="0" distR="0" wp14:anchorId="370D1CE0" wp14:editId="7804345E">
+            <wp:extent cx="4154400" cy="2707200"/>
+            <wp:effectExtent l="0" t="0" r="0" b="0"/>
+            <wp:docPr id="27" name="Picture 27"/>
+            <wp:cNvGraphicFramePr>
+              <a:graphicFrameLocks xmlns:a="http://schemas.openxmlformats.org/drawingml/2006/main" noChangeAspect="1"/>
+            </wp:cNvGraphicFramePr>
+            <a:graphic xmlns:a="http://schemas.openxmlformats.org/drawingml/2006/main">
+              <a:graphicData uri="http://schemas.openxmlformats.org/drawingml/2006/picture">
+                <pic:pic xmlns:pic="http://schemas.openxmlformats.org/drawingml/2006/picture">
+                  <pic:nvPicPr>
+                    <pic:cNvPr id="1" name=""/>
+                    <pic:cNvPicPr/>
+                  </pic:nvPicPr>
+                  <pic:blipFill>
+                    <a:blip r:embed="rId34"/>
+                    <a:stretch>
+                      <a:fillRect/>
+                    </a:stretch>
+                  </pic:blipFill>
+                  <pic:spPr>
+                    <a:xfrm>
+                      <a:off x="0" y="0"/>
+                      <a:ext cx="4154400" cy="2707200"/>
+                    </a:xfrm>
+                    <a:prstGeom prst="rect">
+                      <a:avLst/>
+                    </a:prstGeom>
+                  </pic:spPr>
+                </pic:pic>
+              </a:graphicData>
+            </a:graphic>
+          </wp:inline>
+        </w:drawing>
+      </w:r>
+    </w:p>
+    <w:p>
+      <w:r>
+        <w:t xml:space="preserve">e.g. </w:t>
+      </w:r>
+    </w:p>
+    <w:p>
+      <w:r>
+        <w:t xml:space="preserve">Factors influencing data: How many steps you take on a day </w:t>
+      </w:r>
+    </w:p>
+    <w:p>
+      <w:r>
+        <w:t xml:space="preserve">Source of uncertainty: Mood and motivation to go to the gym, 40% of the time </w:t>
+      </w:r>
+    </w:p>
+    <w:p>
+      <w:r>
+        <w:t xml:space="preserve">Relationship: If steps &gt; 10000, 80% chance lose one pound, otherwise 20% chance gain one pound. </w:t>
+      </w:r>
+    </w:p>
+    <w:p>
+      <w:pPr>
+        <w:pStyle w:val="Heading3"/>
+      </w:pPr>
+      <w:r>
+        <w:t xml:space="preserve">eCommerce Ad Simulation </w:t>
+      </w:r>
+    </w:p>
+    <w:p>
+      <w:r>
+        <w:t xml:space="preserve">A general eCommerce flow </w:t>
+      </w:r>
+    </w:p>
+    <w:p>
+      <w:r>
+        <w:drawing>
+          <wp:inline distT="0" distB="0" distL="0" distR="0" wp14:anchorId="35E174FF" wp14:editId="79946C22">
+            <wp:extent cx="4316400" cy="698400"/>
+            <wp:effectExtent l="0" t="0" r="0" b="6985"/>
+            <wp:docPr id="28" name="Picture 28"/>
+            <wp:cNvGraphicFramePr>
+              <a:graphicFrameLocks xmlns:a="http://schemas.openxmlformats.org/drawingml/2006/main" noChangeAspect="1"/>
+            </wp:cNvGraphicFramePr>
+            <a:graphic xmlns:a="http://schemas.openxmlformats.org/drawingml/2006/main">
+              <a:graphicData uri="http://schemas.openxmlformats.org/drawingml/2006/picture">
+                <pic:pic xmlns:pic="http://schemas.openxmlformats.org/drawingml/2006/picture">
+                  <pic:nvPicPr>
+                    <pic:cNvPr id="1" name=""/>
+                    <pic:cNvPicPr/>
+                  </pic:nvPicPr>
+                  <pic:blipFill>
+                    <a:blip r:embed="rId35"/>
+                    <a:stretch>
+                      <a:fillRect/>
+                    </a:stretch>
+                  </pic:blipFill>
+                  <pic:spPr>
+                    <a:xfrm>
+                      <a:off x="0" y="0"/>
+                      <a:ext cx="4316400" cy="698400"/>
+                    </a:xfrm>
+                    <a:prstGeom prst="rect">
+                      <a:avLst/>
+                    </a:prstGeom>
+                  </pic:spPr>
+                </pic:pic>
+              </a:graphicData>
+            </a:graphic>
+          </wp:inline>
+        </w:drawing>
+      </w:r>
+    </w:p>
+    <w:p>
+      <w:r>
+        <w:t xml:space="preserve">We model the first three steps using Poisson random variable and binomial random variables. </w:t>
+      </w:r>
+    </w:p>
+    <w:p>
+      <w:r>
+        <w:drawing>
+          <wp:inline distT="0" distB="0" distL="0" distR="0" wp14:anchorId="1F25FD7D" wp14:editId="3DA40EC5">
+            <wp:extent cx="3909600" cy="1360800"/>
+            <wp:effectExtent l="0" t="0" r="0" b="0"/>
+            <wp:docPr id="29" name="Picture 29"/>
+            <wp:cNvGraphicFramePr>
+              <a:graphicFrameLocks xmlns:a="http://schemas.openxmlformats.org/drawingml/2006/main" noChangeAspect="1"/>
+            </wp:cNvGraphicFramePr>
+            <a:graphic xmlns:a="http://schemas.openxmlformats.org/drawingml/2006/main">
+              <a:graphicData uri="http://schemas.openxmlformats.org/drawingml/2006/picture">
+                <pic:pic xmlns:pic="http://schemas.openxmlformats.org/drawingml/2006/picture">
+                  <pic:nvPicPr>
+                    <pic:cNvPr id="1" name=""/>
+                    <pic:cNvPicPr/>
+                  </pic:nvPicPr>
+                  <pic:blipFill>
+                    <a:blip r:embed="rId36"/>
+                    <a:stretch>
+                      <a:fillRect/>
+                    </a:stretch>
+                  </pic:blipFill>
+                  <pic:spPr>
+                    <a:xfrm>
+                      <a:off x="0" y="0"/>
+                      <a:ext cx="3909600" cy="1360800"/>
+                    </a:xfrm>
+                    <a:prstGeom prst="rect">
+                      <a:avLst/>
+                    </a:prstGeom>
+                  </pic:spPr>
+                </pic:pic>
+              </a:graphicData>
+            </a:graphic>
+          </wp:inline>
+        </w:drawing>
+      </w:r>
+    </w:p>
+    <w:p>
+      <w:r>
+        <w:t xml:space="preserve">And we model the purchase flows using binomial and exponential random variables </w:t>
+      </w:r>
+    </w:p>
+    <w:p>
+      <w:r>
+        <w:drawing>
+          <wp:inline distT="0" distB="0" distL="0" distR="0" wp14:anchorId="7F44702F" wp14:editId="4CCE3D3C">
+            <wp:extent cx="3988800" cy="1328400"/>
+            <wp:effectExtent l="0" t="0" r="0" b="5715"/>
+            <wp:docPr id="30" name="Picture 30"/>
+            <wp:cNvGraphicFramePr>
+              <a:graphicFrameLocks xmlns:a="http://schemas.openxmlformats.org/drawingml/2006/main" noChangeAspect="1"/>
+            </wp:cNvGraphicFramePr>
+            <a:graphic xmlns:a="http://schemas.openxmlformats.org/drawingml/2006/main">
+              <a:graphicData uri="http://schemas.openxmlformats.org/drawingml/2006/picture">
+                <pic:pic xmlns:pic="http://schemas.openxmlformats.org/drawingml/2006/picture">
+                  <pic:nvPicPr>
+                    <pic:cNvPr id="1" name=""/>
+                    <pic:cNvPicPr/>
+                  </pic:nvPicPr>
+                  <pic:blipFill>
+                    <a:blip r:embed="rId37"/>
+                    <a:stretch>
+                      <a:fillRect/>
+                    </a:stretch>
+                  </pic:blipFill>
+                  <pic:spPr>
+                    <a:xfrm>
+                      <a:off x="0" y="0"/>
+                      <a:ext cx="3988800" cy="1328400"/>
+                    </a:xfrm>
+                    <a:prstGeom prst="rect">
+                      <a:avLst/>
+                    </a:prstGeom>
+                  </pic:spPr>
+                </pic:pic>
+              </a:graphicData>
+            </a:graphic>
+          </wp:inline>
+        </w:drawing>
+      </w:r>
+    </w:p>
+    <w:p>
+      <w:pPr>
+        <w:pStyle w:val="Heading2"/>
+      </w:pPr>
+      <w:r>
+        <w:t xml:space="preserve">Resampling methods </w:t>
+      </w:r>
+    </w:p>
+    <w:p>
+      <w:r>
+        <w:t xml:space="preserve">Different resampling methods </w:t>
+      </w:r>
+    </w:p>
+    <w:p>
+      <w:pPr>
+        <w:pStyle w:val="ListParagraph"/>
+        <w:numPr>
+          <w:ilvl w:val="0"/>
+          <w:numId w:val="3"/>
+        </w:numPr>
+      </w:pPr>
+      <w:r>
+        <w:t xml:space="preserve">Bootstrap resampling </w:t>
+      </w:r>
+    </w:p>
+    <w:p>
+      <w:pPr>
+        <w:pStyle w:val="ListParagraph"/>
+        <w:numPr>
+          <w:ilvl w:val="0"/>
+          <w:numId w:val="3"/>
+        </w:numPr>
+      </w:pPr>
+      <w:r>
+        <w:lastRenderedPageBreak/>
+        <w:t xml:space="preserve">Jackknife resampling </w:t>
+      </w:r>
+    </w:p>
+    <w:p>
+      <w:pPr>
+        <w:pStyle w:val="ListParagraph"/>
+        <w:numPr>
+          <w:ilvl w:val="0"/>
+          <w:numId w:val="3"/>
+        </w:numPr>
+      </w:pPr>
+      <w:r>
+        <w:t xml:space="preserve">Permutation </w:t>
+      </w:r>
+      <w:r>
+        <w:t xml:space="preserve"> </w:t>
+      </w:r>
+    </w:p>
+    <w:p>
+      <w:pPr>
+        <w:pStyle w:val="Heading2"/>
+      </w:pPr>
+      <w:r>
+        <w:t xml:space="preserve">Advanced Applications of Simulation </w:t>
+      </w:r>
+    </w:p>
+    <w:p>
+      <w:pPr>
+        <w:pStyle w:val="Heading3"/>
+      </w:pPr>
+      <w:r>
+        <w:t xml:space="preserve">Simulation for Business Planning </w:t>
+      </w:r>
+    </w:p>
+    <w:p>
+      <w:r>
+        <w:t xml:space="preserve">Simulation for Corn production </w:t>
+      </w:r>
+    </w:p>
+    <w:p>
+      <w:r>
+        <w:drawing>
+          <wp:inline distT="0" distB="0" distL="0" distR="0" wp14:anchorId="2FF4650F" wp14:editId="13218F3C">
+            <wp:extent cx="6645910" cy="3636645"/>
+            <wp:effectExtent l="0" t="0" r="2540" b="1905"/>
+            <wp:docPr id="31" name="Picture 31"/>
+            <wp:cNvGraphicFramePr>
+              <a:graphicFrameLocks xmlns:a="http://schemas.openxmlformats.org/drawingml/2006/main" noChangeAspect="1"/>
+            </wp:cNvGraphicFramePr>
+            <a:graphic xmlns:a="http://schemas.openxmlformats.org/drawingml/2006/main">
+              <a:graphicData uri="http://schemas.openxmlformats.org/drawingml/2006/picture">
+                <pic:pic xmlns:pic="http://schemas.openxmlformats.org/drawingml/2006/picture">
+                  <pic:nvPicPr>
+                    <pic:cNvPr id="1" name=""/>
+                    <pic:cNvPicPr/>
+                  </pic:nvPicPr>
+                  <pic:blipFill>
+                    <a:blip r:embed="rId38"/>
+                    <a:stretch>
+                      <a:fillRect/>
+                    </a:stretch>
+                  </pic:blipFill>
+                  <pic:spPr>
+                    <a:xfrm>
+                      <a:off x="0" y="0"/>
+                      <a:ext cx="6645910" cy="3636645"/>
+                    </a:xfrm>
+                    <a:prstGeom prst="rect">
+                      <a:avLst/>
+                    </a:prstGeom>
+                  </pic:spPr>
+                </pic:pic>
+              </a:graphicData>
+            </a:graphic>
+          </wp:inline>
+        </w:drawing>
+      </w:r>
+      <w:r>
+        <w:t xml:space="preserve"> </w:t>
+      </w:r>
+    </w:p>
+    <w:p>
+      <w:pPr>
+        <w:pStyle w:val="Heading3"/>
+      </w:pPr>
+      <w:r>
+        <w:t xml:space="preserve">Monte Carlo Integration </w:t>
+      </w:r>
+    </w:p>
+    <w:p>
+      <w:r>
+        <w:t xml:space="preserve"> </w:t>
+      </w:r>
+    </w:p>
+    <w:p>
+      <w:pPr>
+        <w:pStyle w:val="Heading3"/>
+      </w:pPr>
+      <w:r>
+        <w:t xml:space="preserve">Simulation for Power Analysis </w:t>
+      </w:r>
+    </w:p>
+    <w:p>
+      <w:r>
+        <w:t xml:space="preserve"> </w:t>
+      </w:r>
+    </w:p>
+    <w:p>
+      <w:pPr>
+        <w:pStyle w:val="Heading3"/>
+      </w:pPr>
+      <w:r>
+        <w:t xml:space="preserve">Applications in Finance </w:t>
+      </w:r>
+    </w:p>
+    <w:p>
+      <w:r>
+        <w:t xml:space="preserve"> </w:t>
+      </w:r>
+    </w:p>
+    <w:p>
+      <w:r>
+        <w:t xml:space="preserve"> </w:t>
+      </w:r>
+    </w:p>
+    <w:p>
+      <w:r>
+        <w:t xml:space="preserve"> </w:t>
+      </w:r>
+    </w:p>
     <w:sectPr>
-      <w:footerReference w:type="default" r:id="rId27"/>
+      <w:footerReference w:type="default" r:id="rId39"/>
       <w:pgSz w:w="11906" w:h="16838"/>
       <w:pgMar w:top="720" w:right="720" w:bottom="720" w:left="720" w:header="340" w:footer="340" w:gutter="0"/>
       <w:cols w:space="708"/>
@@ -2313,6 +4116,95 @@
 <file path=word/numbering.xml><?xml version="1.0" encoding="utf-8"?>
 <w:numbering xmlns:wpc="http://schemas.microsoft.com/office/word/2010/wordprocessingCanvas" xmlns:cx="http://schemas.microsoft.com/office/drawing/2014/chartex" xmlns:cx1="http://schemas.microsoft.com/office/drawing/2015/9/8/chartex" xmlns:cx2="http://schemas.microsoft.com/office/drawing/2015/10/21/chartex" xmlns:cx3="http://schemas.microsoft.com/office/drawing/2016/5/9/chartex" xmlns:cx4="http://schemas.microsoft.com/office/drawing/2016/5/10/chartex" xmlns:cx5="http://schemas.microsoft.com/office/drawing/2016/5/11/chartex" xmlns:cx6="http://schemas.microsoft.com/office/drawing/2016/5/12/chartex" xmlns:cx7="http://schemas.microsoft.com/office/drawing/2016/5/13/chartex" xmlns:cx8="http://schemas.microsoft.com/office/drawing/2016/5/14/chartex" xmlns:mc="http://schemas.openxmlformats.org/markup-compatibility/2006" xmlns:aink="http://schemas.microsoft.com/office/drawing/2016/ink" xmlns:am3d="http://schemas.microsoft.com/office/drawing/2017/model3d" xmlns:o="urn:schemas-microsoft-com:office:office" xmlns:r="http://schemas.openxmlformats.org/officeDocument/2006/relationships" xmlns:m="http://schemas.openxmlformats.org/officeDocument/2006/math" xmlns:v="urn:schemas-microsoft-com:vml" xmlns:wp14="http://schemas.microsoft.com/office/word/2010/wordprocessingDrawing" xmlns:wp="http://schemas.openxmlformats.org/drawingml/2006/wordprocessingDrawing" xmlns:w10="urn:schemas-microsoft-com:office:word" xmlns:w="http://schemas.openxmlformats.org/wordprocessingml/2006/main" xmlns:w14="http://schemas.microsoft.com/office/word/2010/wordml" xmlns:w15="http://schemas.microsoft.com/office/word/2012/wordml" xmlns:w16cex="http://schemas.microsoft.com/office/word/2018/wordml/cex" xmlns:w16cid="http://schemas.microsoft.com/office/word/2016/wordml/cid" xmlns:w16="http://schemas.microsoft.com/office/word/2018/wordml" xmlns:w16sdtdh="http://schemas.microsoft.com/office/word/2020/wordml/sdtdatahash" xmlns:w16se="http://schemas.microsoft.com/office/word/2015/wordml/symex" xmlns:wpg="http://schemas.microsoft.com/office/word/2010/wordprocessingGroup" xmlns:wpi="http://schemas.microsoft.com/office/word/2010/wordprocessingInk" xmlns:wne="http://schemas.microsoft.com/office/word/2006/wordml" xmlns:wps="http://schemas.microsoft.com/office/word/2010/wordprocessingShape" mc:Ignorable="w14 w15 w16se w16cid w16 w16cex w16sdtdh wp14">
   <w:abstractNum w:abstractNumId="0" w15:restartNumberingAfterBreak="0">
+    <w:nsid w:val="062E30F8"/>
+    <w:multiLevelType w:val="hybridMultilevel"/>
+    <w:tmpl w:val="5DBED4A2"/>
+    <w:lvl w:ilvl="0" w:tplc="0409000F">
+      <w:start w:val="1"/>
+      <w:numFmt w:val="decimal"/>
+      <w:lvlText w:val="%1."/>
+      <w:lvlJc w:val="left"/>
+      <w:pPr>
+        <w:ind w:left="360" w:hanging="360"/>
+      </w:pPr>
+      <w:rPr>
+        <w:rFonts w:hint="default"/>
+      </w:rPr>
+    </w:lvl>
+    <w:lvl w:ilvl="1" w:tplc="04090019" w:tentative="1">
+      <w:start w:val="1"/>
+      <w:numFmt w:val="lowerLetter"/>
+      <w:lvlText w:val="%2."/>
+      <w:lvlJc w:val="left"/>
+      <w:pPr>
+        <w:ind w:left="1080" w:hanging="360"/>
+      </w:pPr>
+    </w:lvl>
+    <w:lvl w:ilvl="2" w:tplc="0409001B" w:tentative="1">
+      <w:start w:val="1"/>
+      <w:numFmt w:val="lowerRoman"/>
+      <w:lvlText w:val="%3."/>
+      <w:lvlJc w:val="right"/>
+      <w:pPr>
+        <w:ind w:left="1800" w:hanging="180"/>
+      </w:pPr>
+    </w:lvl>
+    <w:lvl w:ilvl="3" w:tplc="0409000F" w:tentative="1">
+      <w:start w:val="1"/>
+      <w:numFmt w:val="decimal"/>
+      <w:lvlText w:val="%4."/>
+      <w:lvlJc w:val="left"/>
+      <w:pPr>
+        <w:ind w:left="2520" w:hanging="360"/>
+      </w:pPr>
+    </w:lvl>
+    <w:lvl w:ilvl="4" w:tplc="04090019" w:tentative="1">
+      <w:start w:val="1"/>
+      <w:numFmt w:val="lowerLetter"/>
+      <w:lvlText w:val="%5."/>
+      <w:lvlJc w:val="left"/>
+      <w:pPr>
+        <w:ind w:left="3240" w:hanging="360"/>
+      </w:pPr>
+    </w:lvl>
+    <w:lvl w:ilvl="5" w:tplc="0409001B" w:tentative="1">
+      <w:start w:val="1"/>
+      <w:numFmt w:val="lowerRoman"/>
+      <w:lvlText w:val="%6."/>
+      <w:lvlJc w:val="right"/>
+      <w:pPr>
+        <w:ind w:left="3960" w:hanging="180"/>
+      </w:pPr>
+    </w:lvl>
+    <w:lvl w:ilvl="6" w:tplc="0409000F" w:tentative="1">
+      <w:start w:val="1"/>
+      <w:numFmt w:val="decimal"/>
+      <w:lvlText w:val="%7."/>
+      <w:lvlJc w:val="left"/>
+      <w:pPr>
+        <w:ind w:left="4680" w:hanging="360"/>
+      </w:pPr>
+    </w:lvl>
+    <w:lvl w:ilvl="7" w:tplc="04090019" w:tentative="1">
+      <w:start w:val="1"/>
+      <w:numFmt w:val="lowerLetter"/>
+      <w:lvlText w:val="%8."/>
+      <w:lvlJc w:val="left"/>
+      <w:pPr>
+        <w:ind w:left="5400" w:hanging="360"/>
+      </w:pPr>
+    </w:lvl>
+    <w:lvl w:ilvl="8" w:tplc="0409001B" w:tentative="1">
+      <w:start w:val="1"/>
+      <w:numFmt w:val="lowerRoman"/>
+      <w:lvlText w:val="%9."/>
+      <w:lvlJc w:val="right"/>
+      <w:pPr>
+        <w:ind w:left="6120" w:hanging="180"/>
+      </w:pPr>
+    </w:lvl>
+  </w:abstractNum>
+  <w:abstractNum w:abstractNumId="1" w15:restartNumberingAfterBreak="0">
     <w:nsid w:val="321930E7"/>
     <w:multiLevelType w:val="hybridMultilevel"/>
     <w:tmpl w:val="B3428422"/>
@@ -2425,7 +4317,7 @@
       </w:rPr>
     </w:lvl>
   </w:abstractNum>
-  <w:abstractNum w:abstractNumId="1" w15:restartNumberingAfterBreak="0">
+  <w:abstractNum w:abstractNumId="2" w15:restartNumberingAfterBreak="0">
     <w:nsid w:val="37284B5F"/>
     <w:multiLevelType w:val="hybridMultilevel"/>
     <w:tmpl w:val="2610B478"/>
@@ -2537,10 +4429,221 @@
       </w:rPr>
     </w:lvl>
   </w:abstractNum>
+  <w:abstractNum w:abstractNumId="3" w15:restartNumberingAfterBreak="0">
+    <w:nsid w:val="52EB5730"/>
+    <w:multiLevelType w:val="hybridMultilevel"/>
+    <w:tmpl w:val="244A798A"/>
+    <w:lvl w:ilvl="0" w:tplc="04090001">
+      <w:start w:val="1"/>
+      <w:numFmt w:val="bullet"/>
+      <w:lvlText w:val=""/>
+      <w:lvlJc w:val="left"/>
+      <w:pPr>
+        <w:ind w:left="360" w:hanging="360"/>
+      </w:pPr>
+      <w:rPr>
+        <w:rFonts w:ascii="Symbol" w:hAnsi="Symbol" w:hint="default"/>
+      </w:rPr>
+    </w:lvl>
+    <w:lvl w:ilvl="1" w:tplc="04090003" w:tentative="1">
+      <w:start w:val="1"/>
+      <w:numFmt w:val="bullet"/>
+      <w:lvlText w:val="o"/>
+      <w:lvlJc w:val="left"/>
+      <w:pPr>
+        <w:ind w:left="1080" w:hanging="360"/>
+      </w:pPr>
+      <w:rPr>
+        <w:rFonts w:ascii="Courier New" w:hAnsi="Courier New" w:cs="Courier New" w:hint="default"/>
+      </w:rPr>
+    </w:lvl>
+    <w:lvl w:ilvl="2" w:tplc="04090005" w:tentative="1">
+      <w:start w:val="1"/>
+      <w:numFmt w:val="bullet"/>
+      <w:lvlText w:val=""/>
+      <w:lvlJc w:val="left"/>
+      <w:pPr>
+        <w:ind w:left="1800" w:hanging="360"/>
+      </w:pPr>
+      <w:rPr>
+        <w:rFonts w:ascii="Wingdings" w:hAnsi="Wingdings" w:hint="default"/>
+      </w:rPr>
+    </w:lvl>
+    <w:lvl w:ilvl="3" w:tplc="04090001" w:tentative="1">
+      <w:start w:val="1"/>
+      <w:numFmt w:val="bullet"/>
+      <w:lvlText w:val=""/>
+      <w:lvlJc w:val="left"/>
+      <w:pPr>
+        <w:ind w:left="2520" w:hanging="360"/>
+      </w:pPr>
+      <w:rPr>
+        <w:rFonts w:ascii="Symbol" w:hAnsi="Symbol" w:hint="default"/>
+      </w:rPr>
+    </w:lvl>
+    <w:lvl w:ilvl="4" w:tplc="04090003" w:tentative="1">
+      <w:start w:val="1"/>
+      <w:numFmt w:val="bullet"/>
+      <w:lvlText w:val="o"/>
+      <w:lvlJc w:val="left"/>
+      <w:pPr>
+        <w:ind w:left="3240" w:hanging="360"/>
+      </w:pPr>
+      <w:rPr>
+        <w:rFonts w:ascii="Courier New" w:hAnsi="Courier New" w:cs="Courier New" w:hint="default"/>
+      </w:rPr>
+    </w:lvl>
+    <w:lvl w:ilvl="5" w:tplc="04090005" w:tentative="1">
+      <w:start w:val="1"/>
+      <w:numFmt w:val="bullet"/>
+      <w:lvlText w:val=""/>
+      <w:lvlJc w:val="left"/>
+      <w:pPr>
+        <w:ind w:left="3960" w:hanging="360"/>
+      </w:pPr>
+      <w:rPr>
+        <w:rFonts w:ascii="Wingdings" w:hAnsi="Wingdings" w:hint="default"/>
+      </w:rPr>
+    </w:lvl>
+    <w:lvl w:ilvl="6" w:tplc="04090001" w:tentative="1">
+      <w:start w:val="1"/>
+      <w:numFmt w:val="bullet"/>
+      <w:lvlText w:val=""/>
+      <w:lvlJc w:val="left"/>
+      <w:pPr>
+        <w:ind w:left="4680" w:hanging="360"/>
+      </w:pPr>
+      <w:rPr>
+        <w:rFonts w:ascii="Symbol" w:hAnsi="Symbol" w:hint="default"/>
+      </w:rPr>
+    </w:lvl>
+    <w:lvl w:ilvl="7" w:tplc="04090003" w:tentative="1">
+      <w:start w:val="1"/>
+      <w:numFmt w:val="bullet"/>
+      <w:lvlText w:val="o"/>
+      <w:lvlJc w:val="left"/>
+      <w:pPr>
+        <w:ind w:left="5400" w:hanging="360"/>
+      </w:pPr>
+      <w:rPr>
+        <w:rFonts w:ascii="Courier New" w:hAnsi="Courier New" w:cs="Courier New" w:hint="default"/>
+      </w:rPr>
+    </w:lvl>
+    <w:lvl w:ilvl="8" w:tplc="04090005" w:tentative="1">
+      <w:start w:val="1"/>
+      <w:numFmt w:val="bullet"/>
+      <w:lvlText w:val=""/>
+      <w:lvlJc w:val="left"/>
+      <w:pPr>
+        <w:ind w:left="6120" w:hanging="360"/>
+      </w:pPr>
+      <w:rPr>
+        <w:rFonts w:ascii="Wingdings" w:hAnsi="Wingdings" w:hint="default"/>
+      </w:rPr>
+    </w:lvl>
+  </w:abstractNum>
+  <w:abstractNum w:abstractNumId="4" w15:restartNumberingAfterBreak="0">
+    <w:nsid w:val="791A357B"/>
+    <w:multiLevelType w:val="hybridMultilevel"/>
+    <w:tmpl w:val="A61ACBB8"/>
+    <w:lvl w:ilvl="0" w:tplc="0409000F">
+      <w:start w:val="1"/>
+      <w:numFmt w:val="decimal"/>
+      <w:lvlText w:val="%1."/>
+      <w:lvlJc w:val="left"/>
+      <w:pPr>
+        <w:ind w:left="360" w:hanging="360"/>
+      </w:pPr>
+      <w:rPr>
+        <w:rFonts w:hint="default"/>
+      </w:rPr>
+    </w:lvl>
+    <w:lvl w:ilvl="1" w:tplc="04090019" w:tentative="1">
+      <w:start w:val="1"/>
+      <w:numFmt w:val="lowerLetter"/>
+      <w:lvlText w:val="%2."/>
+      <w:lvlJc w:val="left"/>
+      <w:pPr>
+        <w:ind w:left="1080" w:hanging="360"/>
+      </w:pPr>
+    </w:lvl>
+    <w:lvl w:ilvl="2" w:tplc="0409001B" w:tentative="1">
+      <w:start w:val="1"/>
+      <w:numFmt w:val="lowerRoman"/>
+      <w:lvlText w:val="%3."/>
+      <w:lvlJc w:val="right"/>
+      <w:pPr>
+        <w:ind w:left="1800" w:hanging="180"/>
+      </w:pPr>
+    </w:lvl>
+    <w:lvl w:ilvl="3" w:tplc="0409000F" w:tentative="1">
+      <w:start w:val="1"/>
+      <w:numFmt w:val="decimal"/>
+      <w:lvlText w:val="%4."/>
+      <w:lvlJc w:val="left"/>
+      <w:pPr>
+        <w:ind w:left="2520" w:hanging="360"/>
+      </w:pPr>
+    </w:lvl>
+    <w:lvl w:ilvl="4" w:tplc="04090019" w:tentative="1">
+      <w:start w:val="1"/>
+      <w:numFmt w:val="lowerLetter"/>
+      <w:lvlText w:val="%5."/>
+      <w:lvlJc w:val="left"/>
+      <w:pPr>
+        <w:ind w:left="3240" w:hanging="360"/>
+      </w:pPr>
+    </w:lvl>
+    <w:lvl w:ilvl="5" w:tplc="0409001B" w:tentative="1">
+      <w:start w:val="1"/>
+      <w:numFmt w:val="lowerRoman"/>
+      <w:lvlText w:val="%6."/>
+      <w:lvlJc w:val="right"/>
+      <w:pPr>
+        <w:ind w:left="3960" w:hanging="180"/>
+      </w:pPr>
+    </w:lvl>
+    <w:lvl w:ilvl="6" w:tplc="0409000F" w:tentative="1">
+      <w:start w:val="1"/>
+      <w:numFmt w:val="decimal"/>
+      <w:lvlText w:val="%7."/>
+      <w:lvlJc w:val="left"/>
+      <w:pPr>
+        <w:ind w:left="4680" w:hanging="360"/>
+      </w:pPr>
+    </w:lvl>
+    <w:lvl w:ilvl="7" w:tplc="04090019" w:tentative="1">
+      <w:start w:val="1"/>
+      <w:numFmt w:val="lowerLetter"/>
+      <w:lvlText w:val="%8."/>
+      <w:lvlJc w:val="left"/>
+      <w:pPr>
+        <w:ind w:left="5400" w:hanging="360"/>
+      </w:pPr>
+    </w:lvl>
+    <w:lvl w:ilvl="8" w:tplc="0409001B" w:tentative="1">
+      <w:start w:val="1"/>
+      <w:numFmt w:val="lowerRoman"/>
+      <w:lvlText w:val="%9."/>
+      <w:lvlJc w:val="right"/>
+      <w:pPr>
+        <w:ind w:left="6120" w:hanging="180"/>
+      </w:pPr>
+    </w:lvl>
+  </w:abstractNum>
   <w:num w:numId="1">
+    <w:abstractNumId w:val="2"/>
+  </w:num>
+  <w:num w:numId="2">
     <w:abstractNumId w:val="1"/>
   </w:num>
-  <w:num w:numId="2">
+  <w:num w:numId="3">
+    <w:abstractNumId w:val="3"/>
+  </w:num>
+  <w:num w:numId="4">
+    <w:abstractNumId w:val="4"/>
+  </w:num>
+  <w:num w:numId="5">
     <w:abstractNumId w:val="0"/>
   </w:num>
 </w:numbering>
@@ -3010,6 +5113,48 @@
       <w:szCs w:val="24"/>
     </w:rPr>
   </w:style>
+  <w:style w:type="paragraph" w:styleId="Heading4">
+    <w:name w:val="heading 4"/>
+    <w:basedOn w:val="Normal"/>
+    <w:next w:val="Normal"/>
+    <w:link w:val="Heading4Char"/>
+    <w:uiPriority w:val="9"/>
+    <w:unhideWhenUsed/>
+    <w:qFormat/>
+    <w:rsid w:val="00076FA2"/>
+    <w:pPr>
+      <w:keepNext/>
+      <w:keepLines/>
+      <w:spacing w:before="40" w:after="0"/>
+      <w:outlineLvl w:val="3"/>
+    </w:pPr>
+    <w:rPr>
+      <w:rFonts w:asciiTheme="majorHAnsi" w:eastAsiaTheme="majorEastAsia" w:hAnsiTheme="majorHAnsi" w:cstheme="majorBidi"/>
+      <w:i/>
+      <w:iCs/>
+      <w:color w:val="2F5496" w:themeColor="accent1" w:themeShade="BF"/>
+    </w:rPr>
+  </w:style>
+  <w:style w:type="paragraph" w:styleId="Heading5">
+    <w:name w:val="heading 5"/>
+    <w:basedOn w:val="Normal"/>
+    <w:next w:val="Normal"/>
+    <w:link w:val="Heading5Char"/>
+    <w:uiPriority w:val="9"/>
+    <w:unhideWhenUsed/>
+    <w:qFormat/>
+    <w:rsid w:val="0049244E"/>
+    <w:pPr>
+      <w:keepNext/>
+      <w:keepLines/>
+      <w:spacing w:before="40" w:after="0"/>
+      <w:outlineLvl w:val="4"/>
+    </w:pPr>
+    <w:rPr>
+      <w:rFonts w:asciiTheme="majorHAnsi" w:eastAsiaTheme="majorEastAsia" w:hAnsiTheme="majorHAnsi" w:cstheme="majorBidi"/>
+      <w:color w:val="2F5496" w:themeColor="accent1" w:themeShade="BF"/>
+    </w:rPr>
+  </w:style>
   <w:style w:type="character" w:default="1" w:styleId="DefaultParagraphFont">
     <w:name w:val="Default Paragraph Font"/>
     <w:uiPriority w:val="1"/>
@@ -3198,6 +5343,30 @@
     <w:rPr>
       <w:color w:val="954F72" w:themeColor="followedHyperlink"/>
       <w:u w:val="single"/>
+    </w:rPr>
+  </w:style>
+  <w:style w:type="character" w:customStyle="1" w:styleId="Heading4Char">
+    <w:name w:val="Heading 4 Char"/>
+    <w:basedOn w:val="DefaultParagraphFont"/>
+    <w:link w:val="Heading4"/>
+    <w:uiPriority w:val="9"/>
+    <w:rsid w:val="00076FA2"/>
+    <w:rPr>
+      <w:rFonts w:asciiTheme="majorHAnsi" w:eastAsiaTheme="majorEastAsia" w:hAnsiTheme="majorHAnsi" w:cstheme="majorBidi"/>
+      <w:i/>
+      <w:iCs/>
+      <w:color w:val="2F5496" w:themeColor="accent1" w:themeShade="BF"/>
+    </w:rPr>
+  </w:style>
+  <w:style w:type="character" w:customStyle="1" w:styleId="Heading5Char">
+    <w:name w:val="Heading 5 Char"/>
+    <w:basedOn w:val="DefaultParagraphFont"/>
+    <w:link w:val="Heading5"/>
+    <w:uiPriority w:val="9"/>
+    <w:rsid w:val="0049244E"/>
+    <w:rPr>
+      <w:rFonts w:asciiTheme="majorHAnsi" w:eastAsiaTheme="majorEastAsia" w:hAnsiTheme="majorHAnsi" w:cstheme="majorBidi"/>
+      <w:color w:val="2F5496" w:themeColor="accent1" w:themeShade="BF"/>
     </w:rPr>
   </w:style>
 </w:styles>

</xml_diff>

<commit_message>
complete course: supervised learning in python
</commit_message>
<xml_diff>
--- a/datacamp/data_camp_data_scientist.docx
+++ b/datacamp/data_camp_data_scientist.docx
@@ -3151,6 +3151,9 @@
     </w:p>
     <w:p>
       <w:r>
+        <w:rPr>
+          <w:noProof/>
+        </w:rPr>
         <w:drawing>
           <wp:inline distT="0" distB="0" distL="0" distR="0" wp14:anchorId="22F722ED" wp14:editId="7E039C5C">
             <wp:extent cx="6645910" cy="3561715"/>
@@ -3198,6 +3201,9 @@
     </w:p>
     <w:p>
       <w:r>
+        <w:rPr>
+          <w:noProof/>
+        </w:rPr>
         <w:lastRenderedPageBreak/>
         <w:drawing>
           <wp:inline distT="0" distB="0" distL="0" distR="0" wp14:anchorId="6B927373" wp14:editId="6C63F0B2">
@@ -3372,6 +3378,9 @@
     </w:p>
     <w:p>
       <w:r>
+        <w:rPr>
+          <w:noProof/>
+        </w:rPr>
         <w:drawing>
           <wp:inline distT="0" distB="0" distL="0" distR="0" wp14:anchorId="590757FF" wp14:editId="6D5AC984">
             <wp:extent cx="6645910" cy="2675890"/>
@@ -3416,6 +3425,9 @@
     </w:p>
     <w:p>
       <w:r>
+        <w:rPr>
+          <w:noProof/>
+        </w:rPr>
         <w:lastRenderedPageBreak/>
         <w:drawing>
           <wp:inline distT="0" distB="0" distL="0" distR="0" wp14:anchorId="04777B6F" wp14:editId="4B68ADC7">
@@ -3637,6 +3649,9 @@
     </w:p>
     <w:p>
       <w:r>
+        <w:rPr>
+          <w:noProof/>
+        </w:rPr>
         <w:drawing>
           <wp:inline distT="0" distB="0" distL="0" distR="0" wp14:anchorId="370D1CE0" wp14:editId="7804345E">
             <wp:extent cx="4154400" cy="2707200"/>
@@ -3709,6 +3724,9 @@
     </w:p>
     <w:p>
       <w:r>
+        <w:rPr>
+          <w:noProof/>
+        </w:rPr>
         <w:drawing>
           <wp:inline distT="0" distB="0" distL="0" distR="0" wp14:anchorId="35E174FF" wp14:editId="79946C22">
             <wp:extent cx="4316400" cy="698400"/>
@@ -3753,6 +3771,9 @@
     </w:p>
     <w:p>
       <w:r>
+        <w:rPr>
+          <w:noProof/>
+        </w:rPr>
         <w:drawing>
           <wp:inline distT="0" distB="0" distL="0" distR="0" wp14:anchorId="1F25FD7D" wp14:editId="3DA40EC5">
             <wp:extent cx="3909600" cy="1360800"/>
@@ -3797,6 +3818,9 @@
     </w:p>
     <w:p>
       <w:r>
+        <w:rPr>
+          <w:noProof/>
+        </w:rPr>
         <w:drawing>
           <wp:inline distT="0" distB="0" distL="0" distR="0" wp14:anchorId="7F44702F" wp14:editId="4CCE3D3C">
             <wp:extent cx="3988800" cy="1328400"/>
@@ -3910,6 +3934,9 @@
     </w:p>
     <w:p>
       <w:r>
+        <w:rPr>
+          <w:noProof/>
+        </w:rPr>
         <w:drawing>
           <wp:inline distT="0" distB="0" distL="0" distR="0" wp14:anchorId="2FF4650F" wp14:editId="3D0ECAD9">
             <wp:extent cx="4615200" cy="2527200"/>
@@ -4006,6 +4033,9 @@
     </w:p>
     <w:p>
       <w:r>
+        <w:rPr>
+          <w:noProof/>
+        </w:rPr>
         <w:drawing>
           <wp:inline distT="0" distB="0" distL="0" distR="0" wp14:anchorId="7DAB320A" wp14:editId="70F8E702">
             <wp:extent cx="2062800" cy="1810800"/>
@@ -4078,12 +4108,1358 @@
       </w:r>
     </w:p>
     <w:p>
+      <w:pPr>
+        <w:pStyle w:val="Heading1"/>
+      </w:pPr>
+      <w:r>
+        <w:t>Supervised Learning with scikit-learn</w:t>
+      </w:r>
+    </w:p>
+    <w:p>
+      <w:pPr>
+        <w:pStyle w:val="Heading2"/>
+      </w:pPr>
+      <w:r>
+        <w:t xml:space="preserve">What is Machine Learning </w:t>
+      </w:r>
+    </w:p>
+    <w:p>
+      <w:pPr>
+        <w:pStyle w:val="Heading3"/>
+        <w:rPr>
+          <w:rStyle w:val="Heading2Char"/>
+        </w:rPr>
+      </w:pPr>
+      <w:r>
+        <w:rPr>
+          <w:rStyle w:val="Heading2Char"/>
+        </w:rPr>
+        <w:t>Supervised learning</w:t>
+      </w:r>
+    </w:p>
+    <w:p>
+      <w:r>
+        <w:t>U</w:t>
+      </w:r>
+      <w:r>
+        <w:t>se</w:t>
+      </w:r>
+      <w:r>
+        <w:t>s</w:t>
+      </w:r>
+      <w:r>
+        <w:t xml:space="preserve"> labeled data</w:t>
+      </w:r>
+      <w:r>
+        <w:t xml:space="preserve">. Train the model with labeled dataset. Then predict whether an email is a spam or not. </w:t>
+      </w:r>
       <w:r>
         <w:t xml:space="preserve"> </w:t>
       </w:r>
     </w:p>
+    <w:p>
+      <w:pPr>
+        <w:pStyle w:val="Heading3"/>
+      </w:pPr>
+      <w:r>
+        <w:rPr>
+          <w:rStyle w:val="Heading3Char"/>
+        </w:rPr>
+        <w:lastRenderedPageBreak/>
+        <w:t>Unsupervised learning</w:t>
+      </w:r>
+      <w:r>
+        <w:t xml:space="preserve">: </w:t>
+      </w:r>
+    </w:p>
+    <w:p>
+      <w:r>
+        <w:t xml:space="preserve">Unsupervised learning </w:t>
+      </w:r>
+      <w:r>
+        <w:t xml:space="preserve">uses unlabeled data. It </w:t>
+      </w:r>
+      <w:r>
+        <w:t xml:space="preserve">uncovers patterns from unlabeled data. For example, grouping customers into distinct </w:t>
+      </w:r>
+      <w:r>
+        <w:t>categories (</w:t>
+      </w:r>
+      <w:r>
+        <w:rPr>
+          <w:b/>
+          <w:bCs/>
+        </w:rPr>
+        <w:t>clustering</w:t>
+      </w:r>
+      <w:r>
+        <w:t>, without having any presumptions of the groups)</w:t>
+      </w:r>
+    </w:p>
+    <w:p>
+      <w:pPr>
+        <w:pStyle w:val="Heading3"/>
+      </w:pPr>
+      <w:r>
+        <w:t xml:space="preserve">Reinforcement learning </w:t>
+      </w:r>
+    </w:p>
+    <w:p>
+      <w:r>
+        <w:t xml:space="preserve">Software agents interacts with an environment. </w:t>
+      </w:r>
+    </w:p>
+    <w:p>
+      <w:pPr>
+        <w:pStyle w:val="ListParagraph"/>
+        <w:numPr>
+          <w:ilvl w:val="0"/>
+          <w:numId w:val="6"/>
+        </w:numPr>
+      </w:pPr>
+      <w:r>
+        <w:t xml:space="preserve">Learn how to optimize their behavior </w:t>
+      </w:r>
+    </w:p>
+    <w:p>
+      <w:pPr>
+        <w:pStyle w:val="ListParagraph"/>
+        <w:numPr>
+          <w:ilvl w:val="0"/>
+          <w:numId w:val="6"/>
+        </w:numPr>
+      </w:pPr>
+      <w:r>
+        <w:t xml:space="preserve">Given a system of rewards and punishments. </w:t>
+      </w:r>
+    </w:p>
+    <w:p/>
+    <w:p>
+      <w:pPr>
+        <w:pStyle w:val="Heading2"/>
+      </w:pPr>
+      <w:r>
+        <w:t xml:space="preserve">Classification </w:t>
+      </w:r>
+    </w:p>
+    <w:p>
+      <w:r>
+        <w:t xml:space="preserve">In supervised learning, datasets can be divided into features and target variables </w:t>
+      </w:r>
+    </w:p>
+    <w:p>
+      <w:r>
+        <w:t xml:space="preserve">The aim is to predict the target variable, given features. </w:t>
+      </w:r>
+    </w:p>
+    <w:p>
+      <w:pPr>
+        <w:pStyle w:val="ListParagraph"/>
+        <w:numPr>
+          <w:ilvl w:val="0"/>
+          <w:numId w:val="6"/>
+        </w:numPr>
+      </w:pPr>
+      <w:r>
+        <w:t xml:space="preserve">Classification: target variable consists of categories </w:t>
+      </w:r>
+    </w:p>
+    <w:p>
+      <w:pPr>
+        <w:pStyle w:val="ListParagraph"/>
+        <w:numPr>
+          <w:ilvl w:val="0"/>
+          <w:numId w:val="6"/>
+        </w:numPr>
+      </w:pPr>
+      <w:r>
+        <w:t xml:space="preserve">Regression: target variable is continuous </w:t>
+      </w:r>
+    </w:p>
+    <w:p>
+      <w:pPr>
+        <w:pStyle w:val="Heading3"/>
+      </w:pPr>
+      <w:r>
+        <w:t xml:space="preserve">k-Nearest Neighbors </w:t>
+      </w:r>
+    </w:p>
+    <w:p>
+      <w:r>
+        <w:t xml:space="preserve">Basic idea: </w:t>
+      </w:r>
+      <w:r>
+        <w:t xml:space="preserve">predict the label of a data point by </w:t>
+      </w:r>
+    </w:p>
+    <w:p>
+      <w:pPr>
+        <w:pStyle w:val="ListParagraph"/>
+        <w:numPr>
+          <w:ilvl w:val="0"/>
+          <w:numId w:val="6"/>
+        </w:numPr>
+      </w:pPr>
+      <w:r>
+        <w:t xml:space="preserve">Looking at the k closest labeled data points </w:t>
+      </w:r>
+    </w:p>
+    <w:p>
+      <w:pPr>
+        <w:pStyle w:val="ListParagraph"/>
+        <w:numPr>
+          <w:ilvl w:val="0"/>
+          <w:numId w:val="6"/>
+        </w:numPr>
+      </w:pPr>
+      <w:r>
+        <w:t xml:space="preserve">Taking a majority vote </w:t>
+      </w:r>
+    </w:p>
+    <w:p>
+      <w:pPr>
+        <w:ind w:hanging="11"/>
+      </w:pPr>
+      <w:r>
+        <w:t xml:space="preserve">K-Nearest neighbors in 2-dimensions, if K = 5, the point in the center is classified as green because 3 out of 5 nodes are green. </w:t>
+      </w:r>
+    </w:p>
+    <w:p>
+      <w:pPr>
+        <w:ind w:left="720" w:hanging="720"/>
+      </w:pPr>
+      <w:r>
+        <w:rPr>
+          <w:noProof/>
+        </w:rPr>
+        <w:drawing>
+          <wp:inline distT="0" distB="0" distL="0" distR="0" wp14:anchorId="12418F8E" wp14:editId="7092D803">
+            <wp:extent cx="2289600" cy="1818000"/>
+            <wp:effectExtent l="0" t="0" r="0" b="0"/>
+            <wp:docPr id="33" name="Picture 33"/>
+            <wp:cNvGraphicFramePr>
+              <a:graphicFrameLocks xmlns:a="http://schemas.openxmlformats.org/drawingml/2006/main" noChangeAspect="1"/>
+            </wp:cNvGraphicFramePr>
+            <a:graphic xmlns:a="http://schemas.openxmlformats.org/drawingml/2006/main">
+              <a:graphicData uri="http://schemas.openxmlformats.org/drawingml/2006/picture">
+                <pic:pic xmlns:pic="http://schemas.openxmlformats.org/drawingml/2006/picture">
+                  <pic:nvPicPr>
+                    <pic:cNvPr id="1" name=""/>
+                    <pic:cNvPicPr/>
+                  </pic:nvPicPr>
+                  <pic:blipFill>
+                    <a:blip r:embed="rId40"/>
+                    <a:stretch>
+                      <a:fillRect/>
+                    </a:stretch>
+                  </pic:blipFill>
+                  <pic:spPr>
+                    <a:xfrm>
+                      <a:off x="0" y="0"/>
+                      <a:ext cx="2289600" cy="1818000"/>
+                    </a:xfrm>
+                    <a:prstGeom prst="rect">
+                      <a:avLst/>
+                    </a:prstGeom>
+                  </pic:spPr>
+                </pic:pic>
+              </a:graphicData>
+            </a:graphic>
+          </wp:inline>
+        </w:drawing>
+      </w:r>
+    </w:p>
+    <w:p>
+      <w:pPr>
+        <w:ind w:left="720" w:hanging="720"/>
+      </w:pPr>
+      <w:r>
+        <w:t xml:space="preserve">When fitting a KNN model, decision boundaries are created </w:t>
+      </w:r>
+    </w:p>
+    <w:p>
+      <w:pPr>
+        <w:ind w:left="720" w:hanging="720"/>
+      </w:pPr>
+      <w:r>
+        <w:rPr>
+          <w:noProof/>
+        </w:rPr>
+        <w:drawing>
+          <wp:inline distT="0" distB="0" distL="0" distR="0" wp14:anchorId="7AC01C86" wp14:editId="68CA524F">
+            <wp:extent cx="3105509" cy="2509932"/>
+            <wp:effectExtent l="0" t="0" r="0" b="5080"/>
+            <wp:docPr id="34" name="Picture 34"/>
+            <wp:cNvGraphicFramePr>
+              <a:graphicFrameLocks xmlns:a="http://schemas.openxmlformats.org/drawingml/2006/main" noChangeAspect="1"/>
+            </wp:cNvGraphicFramePr>
+            <a:graphic xmlns:a="http://schemas.openxmlformats.org/drawingml/2006/main">
+              <a:graphicData uri="http://schemas.openxmlformats.org/drawingml/2006/picture">
+                <pic:pic xmlns:pic="http://schemas.openxmlformats.org/drawingml/2006/picture">
+                  <pic:nvPicPr>
+                    <pic:cNvPr id="1" name=""/>
+                    <pic:cNvPicPr/>
+                  </pic:nvPicPr>
+                  <pic:blipFill>
+                    <a:blip r:embed="rId41"/>
+                    <a:stretch>
+                      <a:fillRect/>
+                    </a:stretch>
+                  </pic:blipFill>
+                  <pic:spPr>
+                    <a:xfrm>
+                      <a:off x="0" y="0"/>
+                      <a:ext cx="3109291" cy="2512989"/>
+                    </a:xfrm>
+                    <a:prstGeom prst="rect">
+                      <a:avLst/>
+                    </a:prstGeom>
+                  </pic:spPr>
+                </pic:pic>
+              </a:graphicData>
+            </a:graphic>
+          </wp:inline>
+        </w:drawing>
+      </w:r>
+    </w:p>
+    <w:p>
+      <w:pPr>
+        <w:pStyle w:val="Heading3"/>
+      </w:pPr>
+      <w:r>
+        <w:lastRenderedPageBreak/>
+        <w:t xml:space="preserve">Measuring performance </w:t>
+      </w:r>
+    </w:p>
+    <w:p>
+      <w:r>
+        <w:t xml:space="preserve">For categorization, we measure the performance in the percentage of correctly predicted test data. We split the dataset into training dataset and test dataset. </w:t>
+      </w:r>
+    </w:p>
+    <w:p>
+      <w:r>
+        <w:rPr>
+          <w:noProof/>
+        </w:rPr>
+        <w:drawing>
+          <wp:inline distT="0" distB="0" distL="0" distR="0" wp14:anchorId="4EB3B81D" wp14:editId="5955AF48">
+            <wp:extent cx="5112000" cy="2167200"/>
+            <wp:effectExtent l="0" t="0" r="0" b="5080"/>
+            <wp:docPr id="35" name="Picture 35"/>
+            <wp:cNvGraphicFramePr>
+              <a:graphicFrameLocks xmlns:a="http://schemas.openxmlformats.org/drawingml/2006/main" noChangeAspect="1"/>
+            </wp:cNvGraphicFramePr>
+            <a:graphic xmlns:a="http://schemas.openxmlformats.org/drawingml/2006/main">
+              <a:graphicData uri="http://schemas.openxmlformats.org/drawingml/2006/picture">
+                <pic:pic xmlns:pic="http://schemas.openxmlformats.org/drawingml/2006/picture">
+                  <pic:nvPicPr>
+                    <pic:cNvPr id="1" name=""/>
+                    <pic:cNvPicPr/>
+                  </pic:nvPicPr>
+                  <pic:blipFill>
+                    <a:blip r:embed="rId42"/>
+                    <a:stretch>
+                      <a:fillRect/>
+                    </a:stretch>
+                  </pic:blipFill>
+                  <pic:spPr>
+                    <a:xfrm>
+                      <a:off x="0" y="0"/>
+                      <a:ext cx="5112000" cy="2167200"/>
+                    </a:xfrm>
+                    <a:prstGeom prst="rect">
+                      <a:avLst/>
+                    </a:prstGeom>
+                  </pic:spPr>
+                </pic:pic>
+              </a:graphicData>
+            </a:graphic>
+          </wp:inline>
+        </w:drawing>
+      </w:r>
+      <w:r>
+        <w:t xml:space="preserve"> </w:t>
+      </w:r>
+    </w:p>
+    <w:p>
+      <w:r>
+        <w:t xml:space="preserve">When k increases, the decision boundary get smoothers and less curvy. It is considered as a less complex model. Complex models run the risk of being sensitive to noise in the specific data you have, rather than reflecting general trends in the data. This is known as </w:t>
+      </w:r>
+      <w:r>
+        <w:rPr>
+          <w:b/>
+          <w:bCs/>
+        </w:rPr>
+        <w:t>overfitting</w:t>
+      </w:r>
+      <w:r>
+        <w:t xml:space="preserve">. </w:t>
+      </w:r>
+    </w:p>
+    <w:p>
+      <w:r>
+        <w:rPr>
+          <w:noProof/>
+        </w:rPr>
+        <w:drawing>
+          <wp:inline distT="0" distB="0" distL="0" distR="0" wp14:anchorId="16EE50B2" wp14:editId="1A13E3ED">
+            <wp:extent cx="3819600" cy="2350800"/>
+            <wp:effectExtent l="0" t="0" r="9525" b="0"/>
+            <wp:docPr id="36" name="Picture 36"/>
+            <wp:cNvGraphicFramePr>
+              <a:graphicFrameLocks xmlns:a="http://schemas.openxmlformats.org/drawingml/2006/main" noChangeAspect="1"/>
+            </wp:cNvGraphicFramePr>
+            <a:graphic xmlns:a="http://schemas.openxmlformats.org/drawingml/2006/main">
+              <a:graphicData uri="http://schemas.openxmlformats.org/drawingml/2006/picture">
+                <pic:pic xmlns:pic="http://schemas.openxmlformats.org/drawingml/2006/picture">
+                  <pic:nvPicPr>
+                    <pic:cNvPr id="1" name=""/>
+                    <pic:cNvPicPr/>
+                  </pic:nvPicPr>
+                  <pic:blipFill>
+                    <a:blip r:embed="rId43"/>
+                    <a:stretch>
+                      <a:fillRect/>
+                    </a:stretch>
+                  </pic:blipFill>
+                  <pic:spPr>
+                    <a:xfrm>
+                      <a:off x="0" y="0"/>
+                      <a:ext cx="3819600" cy="2350800"/>
+                    </a:xfrm>
+                    <a:prstGeom prst="rect">
+                      <a:avLst/>
+                    </a:prstGeom>
+                  </pic:spPr>
+                </pic:pic>
+              </a:graphicData>
+            </a:graphic>
+          </wp:inline>
+        </w:drawing>
+      </w:r>
+    </w:p>
+    <w:p>
+      <w:r>
+        <w:t xml:space="preserve">If we increase K even more, it performs less well in both training and test data set. This is called </w:t>
+      </w:r>
+      <w:r>
+        <w:rPr>
+          <w:b/>
+          <w:bCs/>
+        </w:rPr>
+        <w:t>underfitting</w:t>
+      </w:r>
+      <w:r>
+        <w:t xml:space="preserve">. </w:t>
+      </w:r>
+    </w:p>
+    <w:p>
+      <w:pPr>
+        <w:pStyle w:val="Heading2"/>
+      </w:pPr>
+      <w:r>
+        <w:t xml:space="preserve">Regression </w:t>
+      </w:r>
+    </w:p>
+    <w:p>
+      <w:pPr>
+        <w:pStyle w:val="Heading3"/>
+      </w:pPr>
+      <w:r>
+        <w:t xml:space="preserve">Regression mechanics </w:t>
+      </w:r>
+    </w:p>
+    <w:p>
+      <w:pPr>
+        <w:pStyle w:val="ListParagraph"/>
+        <w:numPr>
+          <w:ilvl w:val="0"/>
+          <w:numId w:val="8"/>
+        </w:numPr>
+      </w:pPr>
+      <w:r>
+        <w:t xml:space="preserve">y = a * x + b </w:t>
+      </w:r>
+    </w:p>
+    <w:p>
+      <w:pPr>
+        <w:pStyle w:val="ListParagraph"/>
+        <w:numPr>
+          <w:ilvl w:val="0"/>
+          <w:numId w:val="9"/>
+        </w:numPr>
+      </w:pPr>
+      <w:r>
+        <w:t>y is the target</w:t>
+      </w:r>
+    </w:p>
+    <w:p>
+      <w:pPr>
+        <w:pStyle w:val="ListParagraph"/>
+        <w:numPr>
+          <w:ilvl w:val="0"/>
+          <w:numId w:val="9"/>
+        </w:numPr>
+      </w:pPr>
+      <w:r>
+        <w:t xml:space="preserve">x is a single feature </w:t>
+      </w:r>
+    </w:p>
+    <w:p>
+      <w:pPr>
+        <w:pStyle w:val="ListParagraph"/>
+        <w:numPr>
+          <w:ilvl w:val="0"/>
+          <w:numId w:val="9"/>
+        </w:numPr>
+      </w:pPr>
+      <w:r>
+        <w:t xml:space="preserve">a and b are parameters of the model </w:t>
+      </w:r>
+    </w:p>
+    <w:p>
+      <w:pPr>
+        <w:pStyle w:val="ListParagraph"/>
+        <w:numPr>
+          <w:ilvl w:val="0"/>
+          <w:numId w:val="8"/>
+        </w:numPr>
+      </w:pPr>
+      <w:r>
+        <w:t>How do we choose a and b?</w:t>
+      </w:r>
+    </w:p>
+    <w:p>
+      <w:pPr>
+        <w:pStyle w:val="ListParagraph"/>
+        <w:numPr>
+          <w:ilvl w:val="0"/>
+          <w:numId w:val="8"/>
+        </w:numPr>
+      </w:pPr>
+      <w:r>
+        <w:t xml:space="preserve">Define an error function and minimize the error </w:t>
+      </w:r>
+    </w:p>
+    <w:p>
+      <w:r>
+        <w:t>Ordinary least squares (</w:t>
+      </w:r>
+      <w:r>
+        <w:rPr>
+          <w:b/>
+          <w:bCs/>
+        </w:rPr>
+        <w:t>OLS</w:t>
+      </w:r>
+      <w:r>
+        <w:t xml:space="preserve">) </w:t>
+      </w:r>
+      <w:r>
+        <w:t>minimize</w:t>
+      </w:r>
+      <w:r>
+        <w:t xml:space="preserve"> the sum of the squares of the residuals. </w:t>
+      </w:r>
+    </w:p>
+    <w:p>
+      <w:pPr>
+        <w:pStyle w:val="Heading3"/>
+      </w:pPr>
+      <w:r>
+        <w:t xml:space="preserve">Linear regression in higher dimensions </w:t>
+      </w:r>
+    </w:p>
+    <w:p>
+      <w:r>
+        <w:rPr>
+          <w:noProof/>
+        </w:rPr>
+        <w:drawing>
+          <wp:anchor distT="0" distB="0" distL="114300" distR="114300" simplePos="0" relativeHeight="251659264" behindDoc="0" locked="0" layoutInCell="1" allowOverlap="1" wp14:anchorId="0877ED4D" wp14:editId="3078A9A0">
+            <wp:simplePos x="457200" y="8980098"/>
+            <wp:positionH relativeFrom="column">
+              <wp:align>left</wp:align>
+            </wp:positionH>
+            <wp:positionV relativeFrom="paragraph">
+              <wp:align>top</wp:align>
+            </wp:positionV>
+            <wp:extent cx="3625200" cy="370800"/>
+            <wp:effectExtent l="0" t="0" r="0" b="0"/>
+            <wp:wrapSquare wrapText="bothSides"/>
+            <wp:docPr id="38" name="Picture 38"/>
+            <wp:cNvGraphicFramePr>
+              <a:graphicFrameLocks xmlns:a="http://schemas.openxmlformats.org/drawingml/2006/main" noChangeAspect="1"/>
+            </wp:cNvGraphicFramePr>
+            <a:graphic xmlns:a="http://schemas.openxmlformats.org/drawingml/2006/main">
+              <a:graphicData uri="http://schemas.openxmlformats.org/drawingml/2006/picture">
+                <pic:pic xmlns:pic="http://schemas.openxmlformats.org/drawingml/2006/picture">
+                  <pic:nvPicPr>
+                    <pic:cNvPr id="1" name=""/>
+                    <pic:cNvPicPr/>
+                  </pic:nvPicPr>
+                  <pic:blipFill>
+                    <a:blip r:embed="rId44">
+                      <a:extLst>
+                        <a:ext uri="{28A0092B-C50C-407E-A947-70E740481C1C}">
+                          <a14:useLocalDpi xmlns:a14="http://schemas.microsoft.com/office/drawing/2010/main" val="0"/>
+                        </a:ext>
+                      </a:extLst>
+                    </a:blip>
+                    <a:stretch>
+                      <a:fillRect/>
+                    </a:stretch>
+                  </pic:blipFill>
+                  <pic:spPr>
+                    <a:xfrm>
+                      <a:off x="0" y="0"/>
+                      <a:ext cx="3625200" cy="370800"/>
+                    </a:xfrm>
+                    <a:prstGeom prst="rect">
+                      <a:avLst/>
+                    </a:prstGeom>
+                  </pic:spPr>
+                </pic:pic>
+              </a:graphicData>
+            </a:graphic>
+          </wp:anchor>
+        </w:drawing>
+      </w:r>
+      <w:r>
+        <w:br w:type="textWrapping" w:clear="all"/>
+        <w:t xml:space="preserve">Cross validation splits data into n folds, runs regression n times, each time, split fold n as test data and the rest of the fold as training data. </w:t>
+      </w:r>
+    </w:p>
+    <w:p>
+      <w:pPr>
+        <w:pStyle w:val="Heading3"/>
+      </w:pPr>
+      <w:r>
+        <w:lastRenderedPageBreak/>
+        <w:t xml:space="preserve">Ridge regression </w:t>
+      </w:r>
+    </w:p>
+    <w:p>
+      <w:r>
+        <w:t xml:space="preserve">Loss function = OLS loss function + </w:t>
+      </w:r>
+      <m:oMath>
+        <m:r>
+          <w:rPr>
+            <w:rFonts w:ascii="Cambria Math" w:hAnsi="Cambria Math"/>
+          </w:rPr>
+          <m:t>α*</m:t>
+        </m:r>
+        <m:nary>
+          <m:naryPr>
+            <m:chr m:val="∑"/>
+            <m:limLoc m:val="undOvr"/>
+            <m:grow m:val="1"/>
+            <m:ctrlPr>
+              <w:rPr>
+                <w:rFonts w:ascii="Cambria Math" w:hAnsi="Cambria Math"/>
+                <w:i/>
+              </w:rPr>
+            </m:ctrlPr>
+          </m:naryPr>
+          <m:sub>
+            <m:r>
+              <w:rPr>
+                <w:rFonts w:ascii="Cambria Math" w:hAnsi="Cambria Math"/>
+              </w:rPr>
+              <m:t>i=1</m:t>
+            </m:r>
+          </m:sub>
+          <m:sup>
+            <m:r>
+              <w:rPr>
+                <w:rFonts w:ascii="Cambria Math" w:hAnsi="Cambria Math"/>
+              </w:rPr>
+              <m:t>n</m:t>
+            </m:r>
+          </m:sup>
+          <m:e>
+            <m:sSubSup>
+              <m:sSubSupPr>
+                <m:ctrlPr>
+                  <w:rPr>
+                    <w:rFonts w:ascii="Cambria Math" w:hAnsi="Cambria Math"/>
+                    <w:i/>
+                  </w:rPr>
+                </m:ctrlPr>
+              </m:sSubSupPr>
+              <m:e>
+                <m:r>
+                  <w:rPr>
+                    <w:rFonts w:ascii="Cambria Math" w:hAnsi="Cambria Math"/>
+                  </w:rPr>
+                  <m:t>a</m:t>
+                </m:r>
+              </m:e>
+              <m:sub>
+                <m:r>
+                  <w:rPr>
+                    <w:rFonts w:ascii="Cambria Math" w:hAnsi="Cambria Math"/>
+                  </w:rPr>
+                  <m:t>i</m:t>
+                </m:r>
+              </m:sub>
+              <m:sup>
+                <m:r>
+                  <w:rPr>
+                    <w:rFonts w:ascii="Cambria Math" w:hAnsi="Cambria Math"/>
+                  </w:rPr>
+                  <m:t>2</m:t>
+                </m:r>
+              </m:sup>
+            </m:sSubSup>
+          </m:e>
+        </m:nary>
+      </m:oMath>
+      <w:r>
+        <w:t xml:space="preserve"> </w:t>
+      </w:r>
+    </w:p>
+    <w:p>
+      <w:r>
+        <w:t>It penal</w:t>
+      </w:r>
+      <w:r>
+        <w:t xml:space="preserve">izes models with large coefficients (both large positive and large negative) </w:t>
+      </w:r>
+    </w:p>
+    <w:p>
+      <w:r>
+        <w:t xml:space="preserve">Alpha is the parameter we need to choose. It is a hyper parameter, similar to picking k in </w:t>
+      </w:r>
+      <w:proofErr w:type="spellStart"/>
+      <w:r>
+        <w:t>kNN</w:t>
+      </w:r>
+      <w:proofErr w:type="spellEnd"/>
+    </w:p>
+    <w:p>
+      <w:r>
+        <w:t xml:space="preserve">Alpha controls model complexity </w:t>
+      </w:r>
+    </w:p>
+    <w:p>
+      <w:pPr>
+        <w:pStyle w:val="ListParagraph"/>
+        <w:numPr>
+          <w:ilvl w:val="0"/>
+          <w:numId w:val="8"/>
+        </w:numPr>
+      </w:pPr>
+      <w:r>
+        <w:t xml:space="preserve">Alpha = 0, we get back to OLS, (can lead to overfitting) </w:t>
+      </w:r>
+    </w:p>
+    <w:p>
+      <w:pPr>
+        <w:pStyle w:val="ListParagraph"/>
+        <w:numPr>
+          <w:ilvl w:val="0"/>
+          <w:numId w:val="8"/>
+        </w:numPr>
+      </w:pPr>
+      <w:r>
+        <w:t xml:space="preserve">Alpha is high, can lead to underfitting </w:t>
+      </w:r>
+    </w:p>
+    <w:p>
+      <w:pPr>
+        <w:pStyle w:val="Heading3"/>
+      </w:pPr>
+      <w:r>
+        <w:t xml:space="preserve">Lasso regression </w:t>
+      </w:r>
+    </w:p>
+    <w:p>
+      <w:r>
+        <w:t xml:space="preserve">Loss function = OLS loss function + </w:t>
+      </w:r>
+      <m:oMath>
+        <m:r>
+          <w:rPr>
+            <w:rFonts w:ascii="Cambria Math" w:hAnsi="Cambria Math"/>
+          </w:rPr>
+          <m:t>α*</m:t>
+        </m:r>
+        <m:nary>
+          <m:naryPr>
+            <m:chr m:val="∑"/>
+            <m:limLoc m:val="undOvr"/>
+            <m:grow m:val="1"/>
+            <m:ctrlPr>
+              <w:rPr>
+                <w:rFonts w:ascii="Cambria Math" w:hAnsi="Cambria Math"/>
+                <w:i/>
+              </w:rPr>
+            </m:ctrlPr>
+          </m:naryPr>
+          <m:sub>
+            <m:r>
+              <w:rPr>
+                <w:rFonts w:ascii="Cambria Math" w:hAnsi="Cambria Math"/>
+              </w:rPr>
+              <m:t>i=1</m:t>
+            </m:r>
+          </m:sub>
+          <m:sup>
+            <m:r>
+              <w:rPr>
+                <w:rFonts w:ascii="Cambria Math" w:hAnsi="Cambria Math"/>
+              </w:rPr>
+              <m:t>n</m:t>
+            </m:r>
+          </m:sup>
+          <m:e>
+            <m:d>
+              <m:dPr>
+                <m:begChr m:val="|"/>
+                <m:endChr m:val="|"/>
+                <m:ctrlPr>
+                  <w:rPr>
+                    <w:rFonts w:ascii="Cambria Math" w:hAnsi="Cambria Math"/>
+                    <w:i/>
+                  </w:rPr>
+                </m:ctrlPr>
+              </m:dPr>
+              <m:e>
+                <m:sSub>
+                  <m:sSubPr>
+                    <m:ctrlPr>
+                      <w:rPr>
+                        <w:rFonts w:ascii="Cambria Math" w:hAnsi="Cambria Math"/>
+                        <w:i/>
+                      </w:rPr>
+                    </m:ctrlPr>
+                  </m:sSubPr>
+                  <m:e>
+                    <m:r>
+                      <w:rPr>
+                        <w:rFonts w:ascii="Cambria Math" w:hAnsi="Cambria Math"/>
+                      </w:rPr>
+                      <m:t>a</m:t>
+                    </m:r>
+                  </m:e>
+                  <m:sub>
+                    <m:r>
+                      <w:rPr>
+                        <w:rFonts w:ascii="Cambria Math" w:hAnsi="Cambria Math"/>
+                      </w:rPr>
+                      <m:t>i</m:t>
+                    </m:r>
+                  </m:sub>
+                </m:sSub>
+              </m:e>
+            </m:d>
+          </m:e>
+        </m:nary>
+      </m:oMath>
+    </w:p>
+    <w:p>
+      <w:r>
+        <w:t xml:space="preserve">IT can be used to select important features of a dataset. </w:t>
+      </w:r>
+    </w:p>
+    <w:p>
+      <w:r>
+        <w:t xml:space="preserve">Shrinks the coefficient of less important features to exactly 0, </w:t>
+      </w:r>
+    </w:p>
+    <w:p>
+      <w:r>
+        <w:t xml:space="preserve">Features that are not shrunk to zero are selected. </w:t>
+      </w:r>
+    </w:p>
+    <w:p>
+      <w:pPr>
+        <w:pStyle w:val="Heading2"/>
+      </w:pPr>
+      <w:r>
+        <w:t>F</w:t>
+      </w:r>
+      <w:r>
+        <w:t xml:space="preserve">ine-tuning your model </w:t>
+      </w:r>
+    </w:p>
+    <w:p>
+      <w:pPr>
+        <w:pStyle w:val="Heading3"/>
+      </w:pPr>
+      <w:r>
+        <w:t xml:space="preserve">How good is your model? </w:t>
+      </w:r>
+    </w:p>
+    <w:p>
+      <w:r>
+        <w:t xml:space="preserve">Confusion matrix </w:t>
+      </w:r>
+    </w:p>
+    <w:tbl>
+      <w:tblPr>
+        <w:tblStyle w:val="TableGrid"/>
+        <w:tblW w:w="0" w:type="auto"/>
+        <w:tblInd w:w="-5" w:type="dxa"/>
+        <w:tblLook w:val="04A0" w:firstRow="1" w:lastRow="0" w:firstColumn="1" w:lastColumn="0" w:noHBand="0" w:noVBand="1"/>
+      </w:tblPr>
+      <w:tblGrid>
+        <w:gridCol w:w="1413"/>
+        <w:gridCol w:w="1422"/>
+        <w:gridCol w:w="2614"/>
+        <w:gridCol w:w="2614"/>
+      </w:tblGrid>
+      <w:tr>
+        <w:tc>
+          <w:tcPr>
+            <w:tcW w:w="2835" w:type="dxa"/>
+            <w:gridSpan w:val="2"/>
+            <w:vMerge w:val="restart"/>
+          </w:tcPr>
+          <w:p/>
+        </w:tc>
+        <w:tc>
+          <w:tcPr>
+            <w:tcW w:w="5228" w:type="dxa"/>
+            <w:gridSpan w:val="2"/>
+          </w:tcPr>
+          <w:p>
+            <w:pPr>
+              <w:jc w:val="center"/>
+            </w:pPr>
+            <w:r>
+              <w:t>Predicted</w:t>
+            </w:r>
+          </w:p>
+        </w:tc>
+      </w:tr>
+      <w:tr>
+        <w:tc>
+          <w:tcPr>
+            <w:tcW w:w="2835" w:type="dxa"/>
+            <w:gridSpan w:val="2"/>
+            <w:vMerge/>
+          </w:tcPr>
+          <w:p/>
+        </w:tc>
+        <w:tc>
+          <w:tcPr>
+            <w:tcW w:w="2614" w:type="dxa"/>
+          </w:tcPr>
+          <w:p>
+            <w:pPr>
+              <w:jc w:val="center"/>
+            </w:pPr>
+            <w:r>
+              <w:t>Spam</w:t>
+            </w:r>
+          </w:p>
+        </w:tc>
+        <w:tc>
+          <w:tcPr>
+            <w:tcW w:w="2614" w:type="dxa"/>
+          </w:tcPr>
+          <w:p>
+            <w:pPr>
+              <w:jc w:val="center"/>
+            </w:pPr>
+            <w:r>
+              <w:t>Real</w:t>
+            </w:r>
+          </w:p>
+        </w:tc>
+      </w:tr>
+      <w:tr>
+        <w:tc>
+          <w:tcPr>
+            <w:tcW w:w="1413" w:type="dxa"/>
+            <w:vMerge w:val="restart"/>
+          </w:tcPr>
+          <w:p>
+            <w:pPr>
+              <w:jc w:val="center"/>
+            </w:pPr>
+            <w:r>
+              <w:t>Actual</w:t>
+            </w:r>
+          </w:p>
+        </w:tc>
+        <w:tc>
+          <w:tcPr>
+            <w:tcW w:w="1422" w:type="dxa"/>
+          </w:tcPr>
+          <w:p>
+            <w:pPr>
+              <w:jc w:val="center"/>
+            </w:pPr>
+            <w:r>
+              <w:t>Spam</w:t>
+            </w:r>
+          </w:p>
+        </w:tc>
+        <w:tc>
+          <w:tcPr>
+            <w:tcW w:w="2614" w:type="dxa"/>
+          </w:tcPr>
+          <w:p>
+            <w:pPr>
+              <w:jc w:val="center"/>
+            </w:pPr>
+            <w:r>
+              <w:t>True Positive</w:t>
+            </w:r>
+          </w:p>
+        </w:tc>
+        <w:tc>
+          <w:tcPr>
+            <w:tcW w:w="2614" w:type="dxa"/>
+          </w:tcPr>
+          <w:p>
+            <w:pPr>
+              <w:jc w:val="center"/>
+            </w:pPr>
+            <w:r>
+              <w:t>False Negative</w:t>
+            </w:r>
+          </w:p>
+        </w:tc>
+      </w:tr>
+      <w:tr>
+        <w:tc>
+          <w:tcPr>
+            <w:tcW w:w="1413" w:type="dxa"/>
+            <w:vMerge/>
+          </w:tcPr>
+          <w:p/>
+        </w:tc>
+        <w:tc>
+          <w:tcPr>
+            <w:tcW w:w="1422" w:type="dxa"/>
+          </w:tcPr>
+          <w:p>
+            <w:pPr>
+              <w:jc w:val="center"/>
+            </w:pPr>
+            <w:r>
+              <w:t>Real</w:t>
+            </w:r>
+          </w:p>
+        </w:tc>
+        <w:tc>
+          <w:tcPr>
+            <w:tcW w:w="2614" w:type="dxa"/>
+          </w:tcPr>
+          <w:p>
+            <w:pPr>
+              <w:jc w:val="center"/>
+            </w:pPr>
+            <w:r>
+              <w:t>False Positive</w:t>
+            </w:r>
+          </w:p>
+        </w:tc>
+        <w:tc>
+          <w:tcPr>
+            <w:tcW w:w="2614" w:type="dxa"/>
+          </w:tcPr>
+          <w:p>
+            <w:pPr>
+              <w:jc w:val="center"/>
+            </w:pPr>
+            <w:r>
+              <w:t>True Negative</w:t>
+            </w:r>
+          </w:p>
+        </w:tc>
+      </w:tr>
+    </w:tbl>
+    <w:p/>
+    <w:p>
+      <w:r>
+        <w:t>Accuracy = (</w:t>
+      </w:r>
+      <w:proofErr w:type="spellStart"/>
+      <w:r>
+        <w:t>tp</w:t>
+      </w:r>
+      <w:proofErr w:type="spellEnd"/>
+      <w:r>
+        <w:t xml:space="preserve"> + </w:t>
+      </w:r>
+      <w:proofErr w:type="spellStart"/>
+      <w:r>
+        <w:t>tn</w:t>
+      </w:r>
+      <w:proofErr w:type="spellEnd"/>
+      <w:r>
+        <w:t>) / (</w:t>
+      </w:r>
+      <w:proofErr w:type="spellStart"/>
+      <w:r>
+        <w:t>tp</w:t>
+      </w:r>
+      <w:proofErr w:type="spellEnd"/>
+      <w:r>
+        <w:t xml:space="preserve"> + </w:t>
+      </w:r>
+      <w:proofErr w:type="spellStart"/>
+      <w:r>
+        <w:t>tn</w:t>
+      </w:r>
+      <w:proofErr w:type="spellEnd"/>
+      <w:r>
+        <w:t xml:space="preserve"> + </w:t>
+      </w:r>
+      <w:proofErr w:type="spellStart"/>
+      <w:r>
+        <w:t>fp</w:t>
+      </w:r>
+      <w:proofErr w:type="spellEnd"/>
+      <w:r>
+        <w:t xml:space="preserve"> + </w:t>
+      </w:r>
+      <w:proofErr w:type="spellStart"/>
+      <w:r>
+        <w:t>fn</w:t>
+      </w:r>
+      <w:proofErr w:type="spellEnd"/>
+      <w:r>
+        <w:t xml:space="preserve">) </w:t>
+      </w:r>
+    </w:p>
+    <w:p>
+      <w:r>
+        <w:rPr>
+          <w:b/>
+          <w:bCs/>
+        </w:rPr>
+        <w:t>Precision</w:t>
+      </w:r>
+      <w:r>
+        <w:t xml:space="preserve"> = </w:t>
+      </w:r>
+      <w:proofErr w:type="spellStart"/>
+      <w:r>
+        <w:t>tp</w:t>
+      </w:r>
+      <w:proofErr w:type="spellEnd"/>
+      <w:r>
+        <w:t xml:space="preserve"> / (</w:t>
+      </w:r>
+      <w:proofErr w:type="spellStart"/>
+      <w:r>
+        <w:t>tp</w:t>
+      </w:r>
+      <w:proofErr w:type="spellEnd"/>
+      <w:r>
+        <w:t xml:space="preserve"> + </w:t>
+      </w:r>
+      <w:proofErr w:type="spellStart"/>
+      <w:r>
+        <w:t>fp</w:t>
+      </w:r>
+      <w:proofErr w:type="spellEnd"/>
+      <w:r>
+        <w:t>)</w:t>
+      </w:r>
+    </w:p>
+    <w:p>
+      <w:r>
+        <w:t xml:space="preserve">Precision is also called positive predictive value or PPV. High precision means that our classifier had a low false positive rate, that is, not many real emails were predicted as being spam. </w:t>
+      </w:r>
+    </w:p>
+    <w:p>
+      <w:r>
+        <w:rPr>
+          <w:b/>
+          <w:bCs/>
+        </w:rPr>
+        <w:t>Recall</w:t>
+      </w:r>
+      <w:r>
+        <w:t xml:space="preserve"> = </w:t>
+      </w:r>
+      <w:proofErr w:type="spellStart"/>
+      <w:r>
+        <w:t>tp</w:t>
+      </w:r>
+      <w:proofErr w:type="spellEnd"/>
+      <w:r>
+        <w:t xml:space="preserve"> / (</w:t>
+      </w:r>
+      <w:proofErr w:type="spellStart"/>
+      <w:r>
+        <w:t>tp</w:t>
+      </w:r>
+      <w:proofErr w:type="spellEnd"/>
+      <w:r>
+        <w:t xml:space="preserve"> + </w:t>
+      </w:r>
+      <w:proofErr w:type="spellStart"/>
+      <w:r>
+        <w:t>fn</w:t>
+      </w:r>
+      <w:proofErr w:type="spellEnd"/>
+      <w:r>
+        <w:t>)</w:t>
+      </w:r>
+    </w:p>
+    <w:p>
+      <w:r>
+        <w:t xml:space="preserve">Recall is also called sensitivity, hit rate or true positive rate. High recall means that our classifier predicted most positive or spam email correctly. </w:t>
+      </w:r>
+    </w:p>
+    <w:p>
+      <w:r>
+        <w:t>F1-score = 2 * (precision * recall ) / (precision + recall)</w:t>
+      </w:r>
+      <w:r>
+        <w:t xml:space="preserve"> </w:t>
+      </w:r>
+    </w:p>
+    <w:p>
+      <w:pPr>
+        <w:pStyle w:val="Heading3"/>
+      </w:pPr>
+      <w:r>
+        <w:t xml:space="preserve">Logistic Regression and the ROC curve </w:t>
+      </w:r>
+    </w:p>
+    <w:p>
+      <w:r>
+        <w:t xml:space="preserve">Logistic regression is a classification algorithm. Given one feature variable, it will output a probability p, </w:t>
+      </w:r>
+    </w:p>
+    <w:p>
+      <w:r>
+        <w:t xml:space="preserve">If P&gt; 0.5, label as 1, If P &lt; 0.5, label as 0. </w:t>
+      </w:r>
+    </w:p>
+    <w:p>
+      <w:r>
+        <w:t>The probability p is a threshold set to 0.5 by default, we when set p to all possible values, we can plot out the receiver characteristics curve (</w:t>
+      </w:r>
+      <w:r>
+        <w:rPr>
+          <w:b/>
+          <w:bCs/>
+        </w:rPr>
+        <w:t>ROC</w:t>
+      </w:r>
+      <w:r>
+        <w:t xml:space="preserve">) curve. </w:t>
+      </w:r>
+    </w:p>
+    <w:p>
+      <w:r>
+        <w:lastRenderedPageBreak/>
+        <w:drawing>
+          <wp:inline distT="0" distB="0" distL="0" distR="0" wp14:anchorId="308574FE" wp14:editId="52A61DBA">
+            <wp:extent cx="3351600" cy="2685600"/>
+            <wp:effectExtent l="0" t="0" r="1270" b="635"/>
+            <wp:docPr id="37" name="Picture 37"/>
+            <wp:cNvGraphicFramePr>
+              <a:graphicFrameLocks xmlns:a="http://schemas.openxmlformats.org/drawingml/2006/main" noChangeAspect="1"/>
+            </wp:cNvGraphicFramePr>
+            <a:graphic xmlns:a="http://schemas.openxmlformats.org/drawingml/2006/main">
+              <a:graphicData uri="http://schemas.openxmlformats.org/drawingml/2006/picture">
+                <pic:pic xmlns:pic="http://schemas.openxmlformats.org/drawingml/2006/picture">
+                  <pic:nvPicPr>
+                    <pic:cNvPr id="1" name=""/>
+                    <pic:cNvPicPr/>
+                  </pic:nvPicPr>
+                  <pic:blipFill>
+                    <a:blip r:embed="rId45"/>
+                    <a:stretch>
+                      <a:fillRect/>
+                    </a:stretch>
+                  </pic:blipFill>
+                  <pic:spPr>
+                    <a:xfrm>
+                      <a:off x="0" y="0"/>
+                      <a:ext cx="3351600" cy="2685600"/>
+                    </a:xfrm>
+                    <a:prstGeom prst="rect">
+                      <a:avLst/>
+                    </a:prstGeom>
+                  </pic:spPr>
+                </pic:pic>
+              </a:graphicData>
+            </a:graphic>
+          </wp:inline>
+        </w:drawing>
+      </w:r>
+    </w:p>
+    <w:p>
+      <w:pPr>
+        <w:pStyle w:val="Heading4"/>
+      </w:pPr>
+      <w:r>
+        <w:t xml:space="preserve">Area under the ROC curve </w:t>
+      </w:r>
+    </w:p>
+    <w:p>
+      <w:r>
+        <w:t xml:space="preserve">The large the area under the ROC curve, the better the model is. </w:t>
+      </w:r>
+    </w:p>
+    <w:p>
+      <w:pPr>
+        <w:pStyle w:val="Heading3"/>
+      </w:pPr>
+      <w:r>
+        <w:t>Hyperparameter Tuning</w:t>
+      </w:r>
+    </w:p>
+    <w:p/>
+    <w:p/>
+    <w:p>
+      <w:pPr>
+        <w:pStyle w:val="Heading2"/>
+      </w:pPr>
+      <w:r>
+        <w:t xml:space="preserve">Preprocessing and pipelines </w:t>
+      </w:r>
+    </w:p>
+    <w:p>
+      <w:pPr>
+        <w:pStyle w:val="Heading1"/>
+      </w:pPr>
+      <w:r>
+        <w:t xml:space="preserve">Unsupervised Learning in Python </w:t>
+      </w:r>
+    </w:p>
+    <w:p>
+      <w:pPr>
+        <w:pStyle w:val="Heading1"/>
+      </w:pPr>
+      <w:r>
+        <w:t xml:space="preserve">Linear Classifiers in Python </w:t>
+      </w:r>
+    </w:p>
+    <w:p>
+      <w:pPr>
+        <w:pStyle w:val="Heading1"/>
+      </w:pPr>
+      <w:r>
+        <w:t xml:space="preserve">Case Study: School Budgeting with Machine Learning in Python </w:t>
+      </w:r>
+    </w:p>
+    <w:p>
+      <w:pPr>
+        <w:pStyle w:val="Heading1"/>
+      </w:pPr>
+      <w:r>
+        <w:t xml:space="preserve">Introduction to Deep Learning in Python </w:t>
+      </w:r>
+      <w:r>
+        <w:t xml:space="preserve"> </w:t>
+      </w:r>
+    </w:p>
     <w:sectPr>
-      <w:footerReference w:type="default" r:id="rId40"/>
+      <w:footerReference w:type="default" r:id="rId46"/>
       <w:pgSz w:w="11906" w:h="16838"/>
       <w:pgMar w:top="720" w:right="720" w:bottom="720" w:left="720" w:header="340" w:footer="340" w:gutter="0"/>
       <w:cols w:space="708"/>
@@ -4626,6 +6002,345 @@
     </w:lvl>
   </w:abstractNum>
   <w:abstractNum w:abstractNumId="4" w15:restartNumberingAfterBreak="0">
+    <w:nsid w:val="5598745E"/>
+    <w:multiLevelType w:val="hybridMultilevel"/>
+    <w:tmpl w:val="0B6ECF5A"/>
+    <w:lvl w:ilvl="0" w:tplc="04090003">
+      <w:start w:val="1"/>
+      <w:numFmt w:val="bullet"/>
+      <w:lvlText w:val="o"/>
+      <w:lvlJc w:val="left"/>
+      <w:pPr>
+        <w:ind w:left="720" w:hanging="360"/>
+      </w:pPr>
+      <w:rPr>
+        <w:rFonts w:ascii="Courier New" w:hAnsi="Courier New" w:cs="Courier New" w:hint="default"/>
+      </w:rPr>
+    </w:lvl>
+    <w:lvl w:ilvl="1" w:tplc="04090003" w:tentative="1">
+      <w:start w:val="1"/>
+      <w:numFmt w:val="bullet"/>
+      <w:lvlText w:val="o"/>
+      <w:lvlJc w:val="left"/>
+      <w:pPr>
+        <w:ind w:left="1440" w:hanging="360"/>
+      </w:pPr>
+      <w:rPr>
+        <w:rFonts w:ascii="Courier New" w:hAnsi="Courier New" w:cs="Courier New" w:hint="default"/>
+      </w:rPr>
+    </w:lvl>
+    <w:lvl w:ilvl="2" w:tplc="04090005" w:tentative="1">
+      <w:start w:val="1"/>
+      <w:numFmt w:val="bullet"/>
+      <w:lvlText w:val=""/>
+      <w:lvlJc w:val="left"/>
+      <w:pPr>
+        <w:ind w:left="2160" w:hanging="360"/>
+      </w:pPr>
+      <w:rPr>
+        <w:rFonts w:ascii="Wingdings" w:hAnsi="Wingdings" w:hint="default"/>
+      </w:rPr>
+    </w:lvl>
+    <w:lvl w:ilvl="3" w:tplc="04090001" w:tentative="1">
+      <w:start w:val="1"/>
+      <w:numFmt w:val="bullet"/>
+      <w:lvlText w:val=""/>
+      <w:lvlJc w:val="left"/>
+      <w:pPr>
+        <w:ind w:left="2880" w:hanging="360"/>
+      </w:pPr>
+      <w:rPr>
+        <w:rFonts w:ascii="Symbol" w:hAnsi="Symbol" w:hint="default"/>
+      </w:rPr>
+    </w:lvl>
+    <w:lvl w:ilvl="4" w:tplc="04090003" w:tentative="1">
+      <w:start w:val="1"/>
+      <w:numFmt w:val="bullet"/>
+      <w:lvlText w:val="o"/>
+      <w:lvlJc w:val="left"/>
+      <w:pPr>
+        <w:ind w:left="3600" w:hanging="360"/>
+      </w:pPr>
+      <w:rPr>
+        <w:rFonts w:ascii="Courier New" w:hAnsi="Courier New" w:cs="Courier New" w:hint="default"/>
+      </w:rPr>
+    </w:lvl>
+    <w:lvl w:ilvl="5" w:tplc="04090005" w:tentative="1">
+      <w:start w:val="1"/>
+      <w:numFmt w:val="bullet"/>
+      <w:lvlText w:val=""/>
+      <w:lvlJc w:val="left"/>
+      <w:pPr>
+        <w:ind w:left="4320" w:hanging="360"/>
+      </w:pPr>
+      <w:rPr>
+        <w:rFonts w:ascii="Wingdings" w:hAnsi="Wingdings" w:hint="default"/>
+      </w:rPr>
+    </w:lvl>
+    <w:lvl w:ilvl="6" w:tplc="04090001" w:tentative="1">
+      <w:start w:val="1"/>
+      <w:numFmt w:val="bullet"/>
+      <w:lvlText w:val=""/>
+      <w:lvlJc w:val="left"/>
+      <w:pPr>
+        <w:ind w:left="5040" w:hanging="360"/>
+      </w:pPr>
+      <w:rPr>
+        <w:rFonts w:ascii="Symbol" w:hAnsi="Symbol" w:hint="default"/>
+      </w:rPr>
+    </w:lvl>
+    <w:lvl w:ilvl="7" w:tplc="04090003" w:tentative="1">
+      <w:start w:val="1"/>
+      <w:numFmt w:val="bullet"/>
+      <w:lvlText w:val="o"/>
+      <w:lvlJc w:val="left"/>
+      <w:pPr>
+        <w:ind w:left="5760" w:hanging="360"/>
+      </w:pPr>
+      <w:rPr>
+        <w:rFonts w:ascii="Courier New" w:hAnsi="Courier New" w:cs="Courier New" w:hint="default"/>
+      </w:rPr>
+    </w:lvl>
+    <w:lvl w:ilvl="8" w:tplc="04090005" w:tentative="1">
+      <w:start w:val="1"/>
+      <w:numFmt w:val="bullet"/>
+      <w:lvlText w:val=""/>
+      <w:lvlJc w:val="left"/>
+      <w:pPr>
+        <w:ind w:left="6480" w:hanging="360"/>
+      </w:pPr>
+      <w:rPr>
+        <w:rFonts w:ascii="Wingdings" w:hAnsi="Wingdings" w:hint="default"/>
+      </w:rPr>
+    </w:lvl>
+  </w:abstractNum>
+  <w:abstractNum w:abstractNumId="5" w15:restartNumberingAfterBreak="0">
+    <w:nsid w:val="584E7F80"/>
+    <w:multiLevelType w:val="hybridMultilevel"/>
+    <w:tmpl w:val="4C7484DE"/>
+    <w:lvl w:ilvl="0" w:tplc="04090001">
+      <w:start w:val="1"/>
+      <w:numFmt w:val="bullet"/>
+      <w:lvlText w:val=""/>
+      <w:lvlJc w:val="left"/>
+      <w:pPr>
+        <w:ind w:left="720" w:hanging="360"/>
+      </w:pPr>
+      <w:rPr>
+        <w:rFonts w:ascii="Symbol" w:hAnsi="Symbol" w:hint="default"/>
+      </w:rPr>
+    </w:lvl>
+    <w:lvl w:ilvl="1" w:tplc="04090003" w:tentative="1">
+      <w:start w:val="1"/>
+      <w:numFmt w:val="bullet"/>
+      <w:lvlText w:val="o"/>
+      <w:lvlJc w:val="left"/>
+      <w:pPr>
+        <w:ind w:left="1440" w:hanging="360"/>
+      </w:pPr>
+      <w:rPr>
+        <w:rFonts w:ascii="Courier New" w:hAnsi="Courier New" w:cs="Courier New" w:hint="default"/>
+      </w:rPr>
+    </w:lvl>
+    <w:lvl w:ilvl="2" w:tplc="04090005" w:tentative="1">
+      <w:start w:val="1"/>
+      <w:numFmt w:val="bullet"/>
+      <w:lvlText w:val=""/>
+      <w:lvlJc w:val="left"/>
+      <w:pPr>
+        <w:ind w:left="2160" w:hanging="360"/>
+      </w:pPr>
+      <w:rPr>
+        <w:rFonts w:ascii="Wingdings" w:hAnsi="Wingdings" w:hint="default"/>
+      </w:rPr>
+    </w:lvl>
+    <w:lvl w:ilvl="3" w:tplc="04090001" w:tentative="1">
+      <w:start w:val="1"/>
+      <w:numFmt w:val="bullet"/>
+      <w:lvlText w:val=""/>
+      <w:lvlJc w:val="left"/>
+      <w:pPr>
+        <w:ind w:left="2880" w:hanging="360"/>
+      </w:pPr>
+      <w:rPr>
+        <w:rFonts w:ascii="Symbol" w:hAnsi="Symbol" w:hint="default"/>
+      </w:rPr>
+    </w:lvl>
+    <w:lvl w:ilvl="4" w:tplc="04090003" w:tentative="1">
+      <w:start w:val="1"/>
+      <w:numFmt w:val="bullet"/>
+      <w:lvlText w:val="o"/>
+      <w:lvlJc w:val="left"/>
+      <w:pPr>
+        <w:ind w:left="3600" w:hanging="360"/>
+      </w:pPr>
+      <w:rPr>
+        <w:rFonts w:ascii="Courier New" w:hAnsi="Courier New" w:cs="Courier New" w:hint="default"/>
+      </w:rPr>
+    </w:lvl>
+    <w:lvl w:ilvl="5" w:tplc="04090005" w:tentative="1">
+      <w:start w:val="1"/>
+      <w:numFmt w:val="bullet"/>
+      <w:lvlText w:val=""/>
+      <w:lvlJc w:val="left"/>
+      <w:pPr>
+        <w:ind w:left="4320" w:hanging="360"/>
+      </w:pPr>
+      <w:rPr>
+        <w:rFonts w:ascii="Wingdings" w:hAnsi="Wingdings" w:hint="default"/>
+      </w:rPr>
+    </w:lvl>
+    <w:lvl w:ilvl="6" w:tplc="04090001" w:tentative="1">
+      <w:start w:val="1"/>
+      <w:numFmt w:val="bullet"/>
+      <w:lvlText w:val=""/>
+      <w:lvlJc w:val="left"/>
+      <w:pPr>
+        <w:ind w:left="5040" w:hanging="360"/>
+      </w:pPr>
+      <w:rPr>
+        <w:rFonts w:ascii="Symbol" w:hAnsi="Symbol" w:hint="default"/>
+      </w:rPr>
+    </w:lvl>
+    <w:lvl w:ilvl="7" w:tplc="04090003" w:tentative="1">
+      <w:start w:val="1"/>
+      <w:numFmt w:val="bullet"/>
+      <w:lvlText w:val="o"/>
+      <w:lvlJc w:val="left"/>
+      <w:pPr>
+        <w:ind w:left="5760" w:hanging="360"/>
+      </w:pPr>
+      <w:rPr>
+        <w:rFonts w:ascii="Courier New" w:hAnsi="Courier New" w:cs="Courier New" w:hint="default"/>
+      </w:rPr>
+    </w:lvl>
+    <w:lvl w:ilvl="8" w:tplc="04090005" w:tentative="1">
+      <w:start w:val="1"/>
+      <w:numFmt w:val="bullet"/>
+      <w:lvlText w:val=""/>
+      <w:lvlJc w:val="left"/>
+      <w:pPr>
+        <w:ind w:left="6480" w:hanging="360"/>
+      </w:pPr>
+      <w:rPr>
+        <w:rFonts w:ascii="Wingdings" w:hAnsi="Wingdings" w:hint="default"/>
+      </w:rPr>
+    </w:lvl>
+  </w:abstractNum>
+  <w:abstractNum w:abstractNumId="6" w15:restartNumberingAfterBreak="0">
+    <w:nsid w:val="75243EA5"/>
+    <w:multiLevelType w:val="hybridMultilevel"/>
+    <w:tmpl w:val="AD7E2BA8"/>
+    <w:lvl w:ilvl="0" w:tplc="04090001">
+      <w:start w:val="1"/>
+      <w:numFmt w:val="bullet"/>
+      <w:lvlText w:val=""/>
+      <w:lvlJc w:val="left"/>
+      <w:pPr>
+        <w:ind w:left="360" w:hanging="360"/>
+      </w:pPr>
+      <w:rPr>
+        <w:rFonts w:ascii="Symbol" w:hAnsi="Symbol" w:hint="default"/>
+      </w:rPr>
+    </w:lvl>
+    <w:lvl w:ilvl="1" w:tplc="04090003" w:tentative="1">
+      <w:start w:val="1"/>
+      <w:numFmt w:val="bullet"/>
+      <w:lvlText w:val="o"/>
+      <w:lvlJc w:val="left"/>
+      <w:pPr>
+        <w:ind w:left="1080" w:hanging="360"/>
+      </w:pPr>
+      <w:rPr>
+        <w:rFonts w:ascii="Courier New" w:hAnsi="Courier New" w:cs="Courier New" w:hint="default"/>
+      </w:rPr>
+    </w:lvl>
+    <w:lvl w:ilvl="2" w:tplc="04090005" w:tentative="1">
+      <w:start w:val="1"/>
+      <w:numFmt w:val="bullet"/>
+      <w:lvlText w:val=""/>
+      <w:lvlJc w:val="left"/>
+      <w:pPr>
+        <w:ind w:left="1800" w:hanging="360"/>
+      </w:pPr>
+      <w:rPr>
+        <w:rFonts w:ascii="Wingdings" w:hAnsi="Wingdings" w:hint="default"/>
+      </w:rPr>
+    </w:lvl>
+    <w:lvl w:ilvl="3" w:tplc="04090001" w:tentative="1">
+      <w:start w:val="1"/>
+      <w:numFmt w:val="bullet"/>
+      <w:lvlText w:val=""/>
+      <w:lvlJc w:val="left"/>
+      <w:pPr>
+        <w:ind w:left="2520" w:hanging="360"/>
+      </w:pPr>
+      <w:rPr>
+        <w:rFonts w:ascii="Symbol" w:hAnsi="Symbol" w:hint="default"/>
+      </w:rPr>
+    </w:lvl>
+    <w:lvl w:ilvl="4" w:tplc="04090003" w:tentative="1">
+      <w:start w:val="1"/>
+      <w:numFmt w:val="bullet"/>
+      <w:lvlText w:val="o"/>
+      <w:lvlJc w:val="left"/>
+      <w:pPr>
+        <w:ind w:left="3240" w:hanging="360"/>
+      </w:pPr>
+      <w:rPr>
+        <w:rFonts w:ascii="Courier New" w:hAnsi="Courier New" w:cs="Courier New" w:hint="default"/>
+      </w:rPr>
+    </w:lvl>
+    <w:lvl w:ilvl="5" w:tplc="04090005" w:tentative="1">
+      <w:start w:val="1"/>
+      <w:numFmt w:val="bullet"/>
+      <w:lvlText w:val=""/>
+      <w:lvlJc w:val="left"/>
+      <w:pPr>
+        <w:ind w:left="3960" w:hanging="360"/>
+      </w:pPr>
+      <w:rPr>
+        <w:rFonts w:ascii="Wingdings" w:hAnsi="Wingdings" w:hint="default"/>
+      </w:rPr>
+    </w:lvl>
+    <w:lvl w:ilvl="6" w:tplc="04090001" w:tentative="1">
+      <w:start w:val="1"/>
+      <w:numFmt w:val="bullet"/>
+      <w:lvlText w:val=""/>
+      <w:lvlJc w:val="left"/>
+      <w:pPr>
+        <w:ind w:left="4680" w:hanging="360"/>
+      </w:pPr>
+      <w:rPr>
+        <w:rFonts w:ascii="Symbol" w:hAnsi="Symbol" w:hint="default"/>
+      </w:rPr>
+    </w:lvl>
+    <w:lvl w:ilvl="7" w:tplc="04090003" w:tentative="1">
+      <w:start w:val="1"/>
+      <w:numFmt w:val="bullet"/>
+      <w:lvlText w:val="o"/>
+      <w:lvlJc w:val="left"/>
+      <w:pPr>
+        <w:ind w:left="5400" w:hanging="360"/>
+      </w:pPr>
+      <w:rPr>
+        <w:rFonts w:ascii="Courier New" w:hAnsi="Courier New" w:cs="Courier New" w:hint="default"/>
+      </w:rPr>
+    </w:lvl>
+    <w:lvl w:ilvl="8" w:tplc="04090005" w:tentative="1">
+      <w:start w:val="1"/>
+      <w:numFmt w:val="bullet"/>
+      <w:lvlText w:val=""/>
+      <w:lvlJc w:val="left"/>
+      <w:pPr>
+        <w:ind w:left="6120" w:hanging="360"/>
+      </w:pPr>
+      <w:rPr>
+        <w:rFonts w:ascii="Wingdings" w:hAnsi="Wingdings" w:hint="default"/>
+      </w:rPr>
+    </w:lvl>
+  </w:abstractNum>
+  <w:abstractNum w:abstractNumId="7" w15:restartNumberingAfterBreak="0">
     <w:nsid w:val="791A357B"/>
     <w:multiLevelType w:val="hybridMultilevel"/>
     <w:tmpl w:val="A61ACBB8"/>
@@ -4712,6 +6427,119 @@
       <w:pPr>
         <w:ind w:left="6120" w:hanging="180"/>
       </w:pPr>
+    </w:lvl>
+  </w:abstractNum>
+  <w:abstractNum w:abstractNumId="8" w15:restartNumberingAfterBreak="0">
+    <w:nsid w:val="79EF191A"/>
+    <w:multiLevelType w:val="hybridMultilevel"/>
+    <w:tmpl w:val="46523C46"/>
+    <w:lvl w:ilvl="0" w:tplc="04090001">
+      <w:start w:val="1"/>
+      <w:numFmt w:val="bullet"/>
+      <w:lvlText w:val=""/>
+      <w:lvlJc w:val="left"/>
+      <w:pPr>
+        <w:ind w:left="360" w:hanging="360"/>
+      </w:pPr>
+      <w:rPr>
+        <w:rFonts w:ascii="Symbol" w:hAnsi="Symbol" w:hint="default"/>
+      </w:rPr>
+    </w:lvl>
+    <w:lvl w:ilvl="1" w:tplc="04090003" w:tentative="1">
+      <w:start w:val="1"/>
+      <w:numFmt w:val="bullet"/>
+      <w:lvlText w:val="o"/>
+      <w:lvlJc w:val="left"/>
+      <w:pPr>
+        <w:ind w:left="1080" w:hanging="360"/>
+      </w:pPr>
+      <w:rPr>
+        <w:rFonts w:ascii="Courier New" w:hAnsi="Courier New" w:cs="Courier New" w:hint="default"/>
+      </w:rPr>
+    </w:lvl>
+    <w:lvl w:ilvl="2" w:tplc="04090005" w:tentative="1">
+      <w:start w:val="1"/>
+      <w:numFmt w:val="bullet"/>
+      <w:lvlText w:val=""/>
+      <w:lvlJc w:val="left"/>
+      <w:pPr>
+        <w:ind w:left="1800" w:hanging="360"/>
+      </w:pPr>
+      <w:rPr>
+        <w:rFonts w:ascii="Wingdings" w:hAnsi="Wingdings" w:hint="default"/>
+      </w:rPr>
+    </w:lvl>
+    <w:lvl w:ilvl="3" w:tplc="04090001" w:tentative="1">
+      <w:start w:val="1"/>
+      <w:numFmt w:val="bullet"/>
+      <w:lvlText w:val=""/>
+      <w:lvlJc w:val="left"/>
+      <w:pPr>
+        <w:ind w:left="2520" w:hanging="360"/>
+      </w:pPr>
+      <w:rPr>
+        <w:rFonts w:ascii="Symbol" w:hAnsi="Symbol" w:hint="default"/>
+      </w:rPr>
+    </w:lvl>
+    <w:lvl w:ilvl="4" w:tplc="04090003" w:tentative="1">
+      <w:start w:val="1"/>
+      <w:numFmt w:val="bullet"/>
+      <w:lvlText w:val="o"/>
+      <w:lvlJc w:val="left"/>
+      <w:pPr>
+        <w:ind w:left="3240" w:hanging="360"/>
+      </w:pPr>
+      <w:rPr>
+        <w:rFonts w:ascii="Courier New" w:hAnsi="Courier New" w:cs="Courier New" w:hint="default"/>
+      </w:rPr>
+    </w:lvl>
+    <w:lvl w:ilvl="5" w:tplc="04090005" w:tentative="1">
+      <w:start w:val="1"/>
+      <w:numFmt w:val="bullet"/>
+      <w:lvlText w:val=""/>
+      <w:lvlJc w:val="left"/>
+      <w:pPr>
+        <w:ind w:left="3960" w:hanging="360"/>
+      </w:pPr>
+      <w:rPr>
+        <w:rFonts w:ascii="Wingdings" w:hAnsi="Wingdings" w:hint="default"/>
+      </w:rPr>
+    </w:lvl>
+    <w:lvl w:ilvl="6" w:tplc="04090001" w:tentative="1">
+      <w:start w:val="1"/>
+      <w:numFmt w:val="bullet"/>
+      <w:lvlText w:val=""/>
+      <w:lvlJc w:val="left"/>
+      <w:pPr>
+        <w:ind w:left="4680" w:hanging="360"/>
+      </w:pPr>
+      <w:rPr>
+        <w:rFonts w:ascii="Symbol" w:hAnsi="Symbol" w:hint="default"/>
+      </w:rPr>
+    </w:lvl>
+    <w:lvl w:ilvl="7" w:tplc="04090003" w:tentative="1">
+      <w:start w:val="1"/>
+      <w:numFmt w:val="bullet"/>
+      <w:lvlText w:val="o"/>
+      <w:lvlJc w:val="left"/>
+      <w:pPr>
+        <w:ind w:left="5400" w:hanging="360"/>
+      </w:pPr>
+      <w:rPr>
+        <w:rFonts w:ascii="Courier New" w:hAnsi="Courier New" w:cs="Courier New" w:hint="default"/>
+      </w:rPr>
+    </w:lvl>
+    <w:lvl w:ilvl="8" w:tplc="04090005" w:tentative="1">
+      <w:start w:val="1"/>
+      <w:numFmt w:val="bullet"/>
+      <w:lvlText w:val=""/>
+      <w:lvlJc w:val="left"/>
+      <w:pPr>
+        <w:ind w:left="6120" w:hanging="360"/>
+      </w:pPr>
+      <w:rPr>
+        <w:rFonts w:ascii="Wingdings" w:hAnsi="Wingdings" w:hint="default"/>
+      </w:rPr>
     </w:lvl>
   </w:abstractNum>
   <w:num w:numId="1">
@@ -4724,10 +6552,22 @@
     <w:abstractNumId w:val="3"/>
   </w:num>
   <w:num w:numId="4">
-    <w:abstractNumId w:val="4"/>
+    <w:abstractNumId w:val="7"/>
   </w:num>
   <w:num w:numId="5">
     <w:abstractNumId w:val="0"/>
+  </w:num>
+  <w:num w:numId="6">
+    <w:abstractNumId w:val="8"/>
+  </w:num>
+  <w:num w:numId="7">
+    <w:abstractNumId w:val="5"/>
+  </w:num>
+  <w:num w:numId="8">
+    <w:abstractNumId w:val="6"/>
+  </w:num>
+  <w:num w:numId="9">
+    <w:abstractNumId w:val="4"/>
   </w:num>
 </w:numbering>
 </file>
@@ -5452,6 +7292,25 @@
       <w:color w:val="2F5496" w:themeColor="accent1" w:themeShade="BF"/>
     </w:rPr>
   </w:style>
+  <w:style w:type="table" w:styleId="TableGrid">
+    <w:name w:val="Table Grid"/>
+    <w:basedOn w:val="TableNormal"/>
+    <w:uiPriority w:val="39"/>
+    <w:rsid w:val="004E0806"/>
+    <w:pPr>
+      <w:spacing w:after="0" w:line="240" w:lineRule="auto"/>
+    </w:pPr>
+    <w:tblPr>
+      <w:tblBorders>
+        <w:top w:val="single" w:sz="4" w:space="0" w:color="auto"/>
+        <w:left w:val="single" w:sz="4" w:space="0" w:color="auto"/>
+        <w:bottom w:val="single" w:sz="4" w:space="0" w:color="auto"/>
+        <w:right w:val="single" w:sz="4" w:space="0" w:color="auto"/>
+        <w:insideH w:val="single" w:sz="4" w:space="0" w:color="auto"/>
+        <w:insideV w:val="single" w:sz="4" w:space="0" w:color="auto"/>
+      </w:tblBorders>
+    </w:tblPr>
+  </w:style>
 </w:styles>
 </file>
 

</xml_diff>

<commit_message>
finish course - linear classifiers
</commit_message>
<xml_diff>
--- a/datacamp/data_camp_data_scientist.docx
+++ b/datacamp/data_camp_data_scientist.docx
@@ -2866,15 +2866,7 @@
       </w:r>
       <w:proofErr w:type="spellEnd"/>
       <w:r>
-        <w:t xml:space="preserve"> as a </w:t>
-      </w:r>
-      <w:proofErr w:type="spellStart"/>
-      <w:r>
-        <w:t>LinearRegression</w:t>
-      </w:r>
-      <w:proofErr w:type="spellEnd"/>
-      <w:r>
-        <w:t xml:space="preserve"> class with yields optimal parameters of a linear model. It </w:t>
+        <w:t xml:space="preserve"> as a LinearRegression class with yields optimal parameters of a linear model. It </w:t>
       </w:r>
       <w:proofErr w:type="spellStart"/>
       <w:r>
@@ -3260,7 +3252,15 @@
     </w:p>
     <w:p>
       <w:r>
-        <w:t xml:space="preserve">Previously, to estimate a model parameter, we assumed a shaped of the parameter distribution. Least-squares assumes a gaussian; maximum likelihood estimation requires us to chose a shape, so we chose gaussian. </w:t>
+        <w:t xml:space="preserve">Previously, to estimate a model parameter, we assumed a shaped of the parameter distribution. Least-squares assumes a gaussian; maximum likelihood estimation requires us to </w:t>
+      </w:r>
+      <w:proofErr w:type="spellStart"/>
+      <w:r>
+        <w:t>chose</w:t>
+      </w:r>
+      <w:proofErr w:type="spellEnd"/>
+      <w:r>
+        <w:t xml:space="preserve"> a shape, so we chose gaussian. </w:t>
       </w:r>
     </w:p>
     <w:p>
@@ -4961,7 +4961,13 @@
     </w:p>
     <w:p>
       <w:r>
-        <w:t xml:space="preserve">IT can be used to select important features of a dataset. </w:t>
+        <w:t>I</w:t>
+      </w:r>
+      <w:r>
+        <w:t>t</w:t>
+      </w:r>
+      <w:r>
+        <w:t xml:space="preserve"> can be used to select important features of a dataset. </w:t>
       </w:r>
     </w:p>
     <w:p>
@@ -5339,7 +5345,15 @@
     </w:p>
     <w:p>
       <w:r>
-        <w:t>The probability p is a threshold set to 0.5 by default, we when set p to all possible values, we can plot out the receiver characteristics curve (</w:t>
+        <w:t xml:space="preserve">The probability p is a threshold set to 0.5 by default, we when set </w:t>
+      </w:r>
+      <w:proofErr w:type="spellStart"/>
+      <w:r>
+        <w:t>p</w:t>
+      </w:r>
+      <w:proofErr w:type="spellEnd"/>
+      <w:r>
+        <w:t xml:space="preserve"> to all possible values, we can plot out the receiver characteristics curve (</w:t>
       </w:r>
       <w:r>
         <w:rPr>
@@ -5354,6 +5368,9 @@
     </w:p>
     <w:p>
       <w:r>
+        <w:rPr>
+          <w:noProof/>
+        </w:rPr>
         <w:lastRenderedPageBreak/>
         <w:drawing>
           <wp:inline distT="0" distB="0" distL="0" distR="0" wp14:anchorId="308574FE" wp14:editId="52A61DBA">
@@ -5413,8 +5430,39 @@
         <w:t>Hyperparameter Tuning</w:t>
       </w:r>
     </w:p>
-    <w:p/>
-    <w:p/>
+    <w:p>
+      <w:r>
+        <w:t xml:space="preserve">Linear regression, choosing coefficients </w:t>
+      </w:r>
+    </w:p>
+    <w:p>
+      <w:r>
+        <w:t xml:space="preserve">Ridge/Lasso regression: choosing alpha </w:t>
+      </w:r>
+    </w:p>
+    <w:p>
+      <w:r>
+        <w:t xml:space="preserve">k-Nearest Neighbors: choosing </w:t>
+      </w:r>
+      <w:proofErr w:type="spellStart"/>
+      <w:r>
+        <w:t>n_neighbors</w:t>
+      </w:r>
+      <w:proofErr w:type="spellEnd"/>
+      <w:r>
+        <w:t xml:space="preserve"> </w:t>
+      </w:r>
+    </w:p>
+    <w:p>
+      <w:r>
+        <w:t xml:space="preserve">Parameters like alpha and k are hyperparameters. Hyperparameters cannot be learned by fitting the model. </w:t>
+      </w:r>
+    </w:p>
+    <w:p>
+      <w:r>
+        <w:t xml:space="preserve">To choose the correct hyperparameter, we try a bunch of different hyperparameters values and choose the best performing one. </w:t>
+      </w:r>
+    </w:p>
     <w:p>
       <w:pPr>
         <w:pStyle w:val="Heading2"/>
@@ -5424,6 +5472,24 @@
       </w:r>
     </w:p>
     <w:p>
+      <w:r>
+        <w:t xml:space="preserve">Dealing with categorical values </w:t>
+      </w:r>
+    </w:p>
+    <w:p>
+      <w:r>
+        <w:t>Handling missing data, drop null values or</w:t>
+      </w:r>
+      <w:r>
+        <w:t xml:space="preserve"> impute with mean or mode </w:t>
+      </w:r>
+    </w:p>
+    <w:p>
+      <w:r>
+        <w:t xml:space="preserve">Centering and scaling </w:t>
+      </w:r>
+    </w:p>
+    <w:p>
       <w:pPr>
         <w:pStyle w:val="Heading1"/>
       </w:pPr>
@@ -5433,6 +5499,924 @@
     </w:p>
     <w:p>
       <w:pPr>
+        <w:pStyle w:val="Heading2"/>
+      </w:pPr>
+      <w:r>
+        <w:t xml:space="preserve">Clustering for Dataset Exploration </w:t>
+      </w:r>
+    </w:p>
+    <w:p>
+      <w:r>
+        <w:t xml:space="preserve">Unsupervised learning finds patterns in data. Clustering and dimension reductions are two major applications in unsupervised learning. </w:t>
+      </w:r>
+    </w:p>
+    <w:p>
+      <w:pPr>
+        <w:pStyle w:val="Heading3"/>
+      </w:pPr>
+      <w:r>
+        <w:t xml:space="preserve">k-means </w:t>
+      </w:r>
+    </w:p>
+    <w:p>
+      <w:r>
+        <w:t xml:space="preserve">K-means finds a specified </w:t>
+      </w:r>
+      <w:r>
+        <w:t xml:space="preserve">number of clusters in the samples. </w:t>
+      </w:r>
+    </w:p>
+    <w:p>
+      <w:proofErr w:type="spellStart"/>
+      <w:r>
+        <w:t>model.fit</w:t>
+      </w:r>
+      <w:proofErr w:type="spellEnd"/>
+      <w:r>
+        <w:t xml:space="preserve">() method fits the model to the data, by locating and remembering the regions where the different clusters occur. </w:t>
+      </w:r>
+    </w:p>
+    <w:p>
+      <w:proofErr w:type="spellStart"/>
+      <w:r>
+        <w:t>Model.predict</w:t>
+      </w:r>
+      <w:proofErr w:type="spellEnd"/>
+      <w:r>
+        <w:t xml:space="preserve">() predicts the label of the data. It can predict either the training data set or the test data set. </w:t>
+      </w:r>
+    </w:p>
+    <w:p>
+      <w:pPr>
+        <w:pStyle w:val="Heading3"/>
+      </w:pPr>
+      <w:r>
+        <w:t xml:space="preserve">Evaluating a clustering </w:t>
+      </w:r>
+    </w:p>
+    <w:p>
+      <w:r>
+        <w:t xml:space="preserve">Method 1: Use cross tabulation to compare clustering with known labeled samples </w:t>
+      </w:r>
+    </w:p>
+    <w:p>
+      <w:proofErr w:type="spellStart"/>
+      <w:r>
+        <w:t>Pandas.crosstab</w:t>
+      </w:r>
+      <w:proofErr w:type="spellEnd"/>
+      <w:r>
+        <w:t>()</w:t>
+      </w:r>
+    </w:p>
+    <w:p>
+      <w:r>
+        <w:rPr>
+          <w:noProof/>
+        </w:rPr>
+        <w:lastRenderedPageBreak/>
+        <w:drawing>
+          <wp:inline distT="0" distB="0" distL="0" distR="0" wp14:anchorId="1212C344" wp14:editId="1CEBCA0A">
+            <wp:extent cx="4208400" cy="2044800"/>
+            <wp:effectExtent l="0" t="0" r="1905" b="0"/>
+            <wp:docPr id="39" name="Picture 39"/>
+            <wp:cNvGraphicFramePr>
+              <a:graphicFrameLocks xmlns:a="http://schemas.openxmlformats.org/drawingml/2006/main" noChangeAspect="1"/>
+            </wp:cNvGraphicFramePr>
+            <a:graphic xmlns:a="http://schemas.openxmlformats.org/drawingml/2006/main">
+              <a:graphicData uri="http://schemas.openxmlformats.org/drawingml/2006/picture">
+                <pic:pic xmlns:pic="http://schemas.openxmlformats.org/drawingml/2006/picture">
+                  <pic:nvPicPr>
+                    <pic:cNvPr id="1" name=""/>
+                    <pic:cNvPicPr/>
+                  </pic:nvPicPr>
+                  <pic:blipFill>
+                    <a:blip r:embed="rId46"/>
+                    <a:stretch>
+                      <a:fillRect/>
+                    </a:stretch>
+                  </pic:blipFill>
+                  <pic:spPr>
+                    <a:xfrm>
+                      <a:off x="0" y="0"/>
+                      <a:ext cx="4208400" cy="2044800"/>
+                    </a:xfrm>
+                    <a:prstGeom prst="rect">
+                      <a:avLst/>
+                    </a:prstGeom>
+                  </pic:spPr>
+                </pic:pic>
+              </a:graphicData>
+            </a:graphic>
+          </wp:inline>
+        </w:drawing>
+      </w:r>
+      <w:r>
+        <w:t xml:space="preserve"> </w:t>
+      </w:r>
+    </w:p>
+    <w:p>
+      <w:r>
+        <w:t xml:space="preserve">Method2: Calculate inertia </w:t>
+      </w:r>
+    </w:p>
+    <w:p>
+      <w:r>
+        <w:t xml:space="preserve">We need a good way to measure the quality of clustering that uses only the clusters and the samples themselves. </w:t>
+      </w:r>
+    </w:p>
+    <w:p>
+      <w:r>
+        <w:t xml:space="preserve">A good clustering has tight clusters, they are not too spread out. </w:t>
+      </w:r>
+    </w:p>
+    <w:p>
+      <w:r>
+        <w:t xml:space="preserve">Inertia measures how far samples are from the centroids. </w:t>
+      </w:r>
+    </w:p>
+    <w:p>
+      <w:r>
+        <w:rPr>
+          <w:noProof/>
+        </w:rPr>
+        <w:drawing>
+          <wp:inline distT="0" distB="0" distL="0" distR="0" wp14:anchorId="2148A37E" wp14:editId="7AB4C9C6">
+            <wp:extent cx="4667901" cy="2905530"/>
+            <wp:effectExtent l="0" t="0" r="0" b="9525"/>
+            <wp:docPr id="40" name="Picture 40"/>
+            <wp:cNvGraphicFramePr>
+              <a:graphicFrameLocks xmlns:a="http://schemas.openxmlformats.org/drawingml/2006/main" noChangeAspect="1"/>
+            </wp:cNvGraphicFramePr>
+            <a:graphic xmlns:a="http://schemas.openxmlformats.org/drawingml/2006/main">
+              <a:graphicData uri="http://schemas.openxmlformats.org/drawingml/2006/picture">
+                <pic:pic xmlns:pic="http://schemas.openxmlformats.org/drawingml/2006/picture">
+                  <pic:nvPicPr>
+                    <pic:cNvPr id="1" name=""/>
+                    <pic:cNvPicPr/>
+                  </pic:nvPicPr>
+                  <pic:blipFill>
+                    <a:blip r:embed="rId47"/>
+                    <a:stretch>
+                      <a:fillRect/>
+                    </a:stretch>
+                  </pic:blipFill>
+                  <pic:spPr>
+                    <a:xfrm>
+                      <a:off x="0" y="0"/>
+                      <a:ext cx="4667901" cy="2905530"/>
+                    </a:xfrm>
+                    <a:prstGeom prst="rect">
+                      <a:avLst/>
+                    </a:prstGeom>
+                  </pic:spPr>
+                </pic:pic>
+              </a:graphicData>
+            </a:graphic>
+          </wp:inline>
+        </w:drawing>
+      </w:r>
+    </w:p>
+    <w:p>
+      <w:r>
+        <w:t xml:space="preserve">More clustering means lower inertia, but we don’t want too many clusters. We choose an </w:t>
+      </w:r>
+      <w:r>
+        <w:t xml:space="preserve">elbow point where the inertia begins to decrease more slowly. </w:t>
+      </w:r>
+    </w:p>
+    <w:p>
+      <w:pPr>
+        <w:pStyle w:val="Heading3"/>
+      </w:pPr>
+      <w:r>
+        <w:t xml:space="preserve">Transforming Features for better </w:t>
+      </w:r>
+      <w:proofErr w:type="spellStart"/>
+      <w:r>
+        <w:t>clusterings</w:t>
+      </w:r>
+      <w:proofErr w:type="spellEnd"/>
+      <w:r>
+        <w:t xml:space="preserve"> </w:t>
+      </w:r>
+    </w:p>
+    <w:p>
+      <w:r>
+        <w:t xml:space="preserve">The wine dataset has 17 features and some features have very different variances. Features have high variances will have a large impact on the k-mean algorithms. To give every feature an equal chance, they need to be transformed so that they have equal variance. </w:t>
+      </w:r>
+    </w:p>
+    <w:p>
+      <w:proofErr w:type="spellStart"/>
+      <w:r>
+        <w:rPr>
+          <w:b/>
+          <w:bCs/>
+        </w:rPr>
+        <w:t>StandardScaler</w:t>
+      </w:r>
+      <w:proofErr w:type="spellEnd"/>
+      <w:r>
+        <w:t xml:space="preserve"> transforms each feature to have mean 0 and variance 1. </w:t>
+      </w:r>
+    </w:p>
+    <w:p>
+      <w:hyperlink r:id="rId48" w:history="1">
+        <w:r>
+          <w:rPr>
+            <w:rStyle w:val="Hyperlink"/>
+          </w:rPr>
+          <w:t>https://www.youtube.com/watch?v=vd7duB8hHeM</w:t>
+        </w:r>
+      </w:hyperlink>
+    </w:p>
+    <w:p>
+      <w:proofErr w:type="spellStart"/>
+      <w:r>
+        <w:t>StandScaler</w:t>
+      </w:r>
+      <w:proofErr w:type="spellEnd"/>
+      <w:r>
+        <w:t xml:space="preserve"> has fit() / transform() methods </w:t>
+      </w:r>
+    </w:p>
+    <w:p>
+      <w:proofErr w:type="spellStart"/>
+      <w:r>
+        <w:t>KMeans</w:t>
+      </w:r>
+      <w:proofErr w:type="spellEnd"/>
+      <w:r>
+        <w:t xml:space="preserve"> has fit() / predict() methods </w:t>
+      </w:r>
+      <w:r>
+        <w:t xml:space="preserve"> </w:t>
+      </w:r>
+    </w:p>
+    <w:p>
+      <w:proofErr w:type="spellStart"/>
+      <w:r>
+        <w:t>MaxAbsScaler</w:t>
+      </w:r>
+      <w:proofErr w:type="spellEnd"/>
+      <w:r>
+        <w:t xml:space="preserve"> and Normalizer are another two scalers to be used in preprocessing steps. </w:t>
+      </w:r>
+      <w:r>
+        <w:t xml:space="preserve"> </w:t>
+      </w:r>
+    </w:p>
+    <w:p>
+      <w:r>
+        <w:t xml:space="preserve">Normalizer rescales each companies stock price, independently of the other. </w:t>
+      </w:r>
+    </w:p>
+    <w:p>
+      <w:pPr>
+        <w:pStyle w:val="Heading2"/>
+      </w:pPr>
+      <w:r>
+        <w:lastRenderedPageBreak/>
+        <w:t xml:space="preserve">Visualization with Hierarchical Clustering and t-SNE </w:t>
+      </w:r>
+    </w:p>
+    <w:p>
+      <w:pPr>
+        <w:pStyle w:val="Heading3"/>
+      </w:pPr>
+      <w:r>
+        <w:t xml:space="preserve">dendrogram </w:t>
+      </w:r>
+    </w:p>
+    <w:p>
+      <w:r>
+        <w:t xml:space="preserve">Agglomerative clustering merges smaller clusters into bigger ones. Divisive clustering splits data sets into smaller groups. </w:t>
+      </w:r>
+    </w:p>
+    <w:p>
+      <w:r>
+        <w:t xml:space="preserve">In a dendrograms, you can choose a subgroup of clusters by specifying a height. Height is the distance between merging clusters. Greece and Cyprus has a height/distance of 6. Don’t merge clusters further apart than 15. </w:t>
+      </w:r>
+    </w:p>
+    <w:p>
+      <w:r>
+        <w:t xml:space="preserve">There are also different linkage types, single, average, complete and ward. </w:t>
+      </w:r>
+    </w:p>
+    <w:p>
+      <w:r>
+        <w:rPr>
+          <w:noProof/>
+        </w:rPr>
+        <w:drawing>
+          <wp:inline distT="0" distB="0" distL="0" distR="0" wp14:anchorId="14CDDF0A" wp14:editId="418545A7">
+            <wp:extent cx="2221200" cy="2415600"/>
+            <wp:effectExtent l="0" t="0" r="8255" b="3810"/>
+            <wp:docPr id="41" name="Picture 41"/>
+            <wp:cNvGraphicFramePr>
+              <a:graphicFrameLocks xmlns:a="http://schemas.openxmlformats.org/drawingml/2006/main" noChangeAspect="1"/>
+            </wp:cNvGraphicFramePr>
+            <a:graphic xmlns:a="http://schemas.openxmlformats.org/drawingml/2006/main">
+              <a:graphicData uri="http://schemas.openxmlformats.org/drawingml/2006/picture">
+                <pic:pic xmlns:pic="http://schemas.openxmlformats.org/drawingml/2006/picture">
+                  <pic:nvPicPr>
+                    <pic:cNvPr id="1" name=""/>
+                    <pic:cNvPicPr/>
+                  </pic:nvPicPr>
+                  <pic:blipFill>
+                    <a:blip r:embed="rId49"/>
+                    <a:stretch>
+                      <a:fillRect/>
+                    </a:stretch>
+                  </pic:blipFill>
+                  <pic:spPr>
+                    <a:xfrm>
+                      <a:off x="0" y="0"/>
+                      <a:ext cx="2221200" cy="2415600"/>
+                    </a:xfrm>
+                    <a:prstGeom prst="rect">
+                      <a:avLst/>
+                    </a:prstGeom>
+                  </pic:spPr>
+                </pic:pic>
+              </a:graphicData>
+            </a:graphic>
+          </wp:inline>
+        </w:drawing>
+      </w:r>
+    </w:p>
+    <w:p>
+      <w:pPr>
+        <w:pStyle w:val="Heading3"/>
+      </w:pPr>
+      <w:r>
+        <w:t xml:space="preserve">t-SNE for 2-dimensional maps </w:t>
+      </w:r>
+    </w:p>
+    <w:p>
+      <w:r>
+        <w:t xml:space="preserve">t-SNE stands for t-distributed stochastic neighbor embedding. It maps samples from a higher dimensional space to 2D or 3D space. </w:t>
+      </w:r>
+    </w:p>
+    <w:p>
+      <w:pPr>
+        <w:pStyle w:val="ListParagraph"/>
+        <w:numPr>
+          <w:ilvl w:val="0"/>
+          <w:numId w:val="10"/>
+        </w:numPr>
+      </w:pPr>
+      <w:r>
+        <w:t xml:space="preserve">t-SNE only has </w:t>
+      </w:r>
+      <w:proofErr w:type="spellStart"/>
+      <w:r>
+        <w:t>fit_transform</w:t>
+      </w:r>
+      <w:proofErr w:type="spellEnd"/>
+      <w:r>
+        <w:t xml:space="preserve">() method. It does not have separate fit(), transform() method. </w:t>
+      </w:r>
+    </w:p>
+    <w:p>
+      <w:pPr>
+        <w:pStyle w:val="ListParagraph"/>
+        <w:numPr>
+          <w:ilvl w:val="0"/>
+          <w:numId w:val="10"/>
+        </w:numPr>
+      </w:pPr>
+      <w:r>
+        <w:t xml:space="preserve">You need to choose a learning rate for  t-SNE, try a couple of values between 50 and 200. </w:t>
+      </w:r>
+    </w:p>
+    <w:p>
+      <w:pPr>
+        <w:pStyle w:val="ListParagraph"/>
+        <w:numPr>
+          <w:ilvl w:val="0"/>
+          <w:numId w:val="10"/>
+        </w:numPr>
+      </w:pPr>
+      <w:r>
+        <w:t xml:space="preserve">t-SNE features are different every time. </w:t>
+      </w:r>
+    </w:p>
+    <w:p>
+      <w:pPr>
+        <w:pStyle w:val="Heading2"/>
+      </w:pPr>
+      <w:r>
+        <w:t xml:space="preserve">Decorrelating your Data and Dimension Reduction </w:t>
+      </w:r>
+    </w:p>
+    <w:p>
+      <w:r>
+        <w:t xml:space="preserve">Dimension reduction finds patterns in data, and uses these patterns to re-express it in a compressed form. It reduces a dataset to its “bare bones”, discarding noisy features that cause big problems for supervised learning tasks such as regression and classification. </w:t>
+      </w:r>
+    </w:p>
+    <w:p>
+      <w:pPr>
+        <w:pStyle w:val="Heading3"/>
+      </w:pPr>
+      <w:r>
+        <w:t>Principal Component Analysis (PCA)</w:t>
+      </w:r>
+    </w:p>
+    <w:p>
+      <w:r>
+        <w:t xml:space="preserve">PCA performs dimension reduction in two steps. First, it de-correlates the data. Then it reduces dimensions. </w:t>
+      </w:r>
+    </w:p>
+    <w:p>
+      <w:r>
+        <w:rPr>
+          <w:noProof/>
+        </w:rPr>
+        <w:drawing>
+          <wp:inline distT="0" distB="0" distL="0" distR="0" wp14:anchorId="3E3D8AF7" wp14:editId="7916D276">
+            <wp:extent cx="4986000" cy="2167200"/>
+            <wp:effectExtent l="0" t="0" r="5715" b="5080"/>
+            <wp:docPr id="42" name="Picture 42"/>
+            <wp:cNvGraphicFramePr>
+              <a:graphicFrameLocks xmlns:a="http://schemas.openxmlformats.org/drawingml/2006/main" noChangeAspect="1"/>
+            </wp:cNvGraphicFramePr>
+            <a:graphic xmlns:a="http://schemas.openxmlformats.org/drawingml/2006/main">
+              <a:graphicData uri="http://schemas.openxmlformats.org/drawingml/2006/picture">
+                <pic:pic xmlns:pic="http://schemas.openxmlformats.org/drawingml/2006/picture">
+                  <pic:nvPicPr>
+                    <pic:cNvPr id="1" name=""/>
+                    <pic:cNvPicPr/>
+                  </pic:nvPicPr>
+                  <pic:blipFill>
+                    <a:blip r:embed="rId50"/>
+                    <a:stretch>
+                      <a:fillRect/>
+                    </a:stretch>
+                  </pic:blipFill>
+                  <pic:spPr>
+                    <a:xfrm>
+                      <a:off x="0" y="0"/>
+                      <a:ext cx="4986000" cy="2167200"/>
+                    </a:xfrm>
+                    <a:prstGeom prst="rect">
+                      <a:avLst/>
+                    </a:prstGeom>
+                  </pic:spPr>
+                </pic:pic>
+              </a:graphicData>
+            </a:graphic>
+          </wp:inline>
+        </w:drawing>
+      </w:r>
+      <w:r>
+        <w:t xml:space="preserve"> </w:t>
+      </w:r>
+    </w:p>
+    <w:p>
+      <w:r>
+        <w:t xml:space="preserve">It rotates data samples to be aligned with axes and shifts data samples so they have mean of 0. </w:t>
+      </w:r>
+    </w:p>
+    <w:p>
+      <w:r>
+        <w:lastRenderedPageBreak/>
+        <w:t xml:space="preserve">Once the dataset has been fitted and transformed, you can use </w:t>
+      </w:r>
+      <w:proofErr w:type="spellStart"/>
+      <w:r>
+        <w:t>model.components</w:t>
+      </w:r>
+      <w:proofErr w:type="spellEnd"/>
+      <w:r>
+        <w:t xml:space="preserve">_ to </w:t>
+      </w:r>
+      <w:r>
+        <w:t xml:space="preserve">retrieve the principal components. Principal components are the directions in which the data varies the most. PCA aligns the principal components with the axes. </w:t>
+      </w:r>
+    </w:p>
+    <w:p>
+      <w:pPr>
+        <w:pStyle w:val="Heading3"/>
+      </w:pPr>
+      <w:r>
+        <w:t xml:space="preserve">Intrinsic dimension </w:t>
+      </w:r>
+    </w:p>
+    <w:p>
+      <w:r>
+        <w:t xml:space="preserve">A data set of flight path have two features: longitude and latitude. It appears to be 2-dimensional. But it can be approximated using one feature: displacement along flight path. We can say that the dataset is intrinsically 1-dimensional. </w:t>
+      </w:r>
+    </w:p>
+    <w:p>
+      <w:r>
+        <w:t xml:space="preserve">PCA can be used to find the number of intrinsic features in a data set. PCA </w:t>
+      </w:r>
+      <w:r>
+        <w:t xml:space="preserve">only removes the correlation, but it keeps the variances of the features. Intrinsic dimension is number of PCA features with significant variance. </w:t>
+      </w:r>
+    </w:p>
+    <w:p>
+      <w:r>
+        <w:t xml:space="preserve">However, we can argue that the Piedmont wine samples have a intrinsic dimension of 2, 3 or even more. </w:t>
+      </w:r>
+    </w:p>
+    <w:p>
+      <w:r>
+        <w:rPr>
+          <w:noProof/>
+        </w:rPr>
+        <w:drawing>
+          <wp:inline distT="0" distB="0" distL="0" distR="0" wp14:anchorId="3198BEEA" wp14:editId="1F559E95">
+            <wp:extent cx="3528000" cy="2509200"/>
+            <wp:effectExtent l="0" t="0" r="0" b="5715"/>
+            <wp:docPr id="43" name="Picture 43"/>
+            <wp:cNvGraphicFramePr>
+              <a:graphicFrameLocks xmlns:a="http://schemas.openxmlformats.org/drawingml/2006/main" noChangeAspect="1"/>
+            </wp:cNvGraphicFramePr>
+            <a:graphic xmlns:a="http://schemas.openxmlformats.org/drawingml/2006/main">
+              <a:graphicData uri="http://schemas.openxmlformats.org/drawingml/2006/picture">
+                <pic:pic xmlns:pic="http://schemas.openxmlformats.org/drawingml/2006/picture">
+                  <pic:nvPicPr>
+                    <pic:cNvPr id="1" name=""/>
+                    <pic:cNvPicPr/>
+                  </pic:nvPicPr>
+                  <pic:blipFill>
+                    <a:blip r:embed="rId51"/>
+                    <a:stretch>
+                      <a:fillRect/>
+                    </a:stretch>
+                  </pic:blipFill>
+                  <pic:spPr>
+                    <a:xfrm>
+                      <a:off x="0" y="0"/>
+                      <a:ext cx="3528000" cy="2509200"/>
+                    </a:xfrm>
+                    <a:prstGeom prst="rect">
+                      <a:avLst/>
+                    </a:prstGeom>
+                  </pic:spPr>
+                </pic:pic>
+              </a:graphicData>
+            </a:graphic>
+          </wp:inline>
+        </w:drawing>
+      </w:r>
+    </w:p>
+    <w:p>
+      <w:pPr>
+        <w:pStyle w:val="Heading3"/>
+      </w:pPr>
+      <w:r>
+        <w:t xml:space="preserve">Dimension reduction with PCA </w:t>
+      </w:r>
+    </w:p>
+    <w:p>
+      <w:r>
+        <w:t xml:space="preserve">PCA features are in decreasing order of variance. </w:t>
+      </w:r>
+    </w:p>
+    <w:p>
+      <w:r>
+        <w:t xml:space="preserve">It assumes the low variance features are “noise” and high variance features are “informative” </w:t>
+      </w:r>
+    </w:p>
+    <w:p>
+      <w:pPr>
+        <w:pStyle w:val="Heading3"/>
+      </w:pPr>
+      <w:r>
+        <w:t xml:space="preserve">Word Frequency arrays </w:t>
+      </w:r>
+    </w:p>
+    <w:p>
+      <w:r>
+        <w:t xml:space="preserve">Rows represents documents, columns represent words </w:t>
+      </w:r>
+    </w:p>
+    <w:p>
+      <w:r>
+        <w:t xml:space="preserve">TF-IDF, term frequency-inverse document frequency </w:t>
+      </w:r>
+    </w:p>
+    <w:p>
+      <w:r>
+        <w:rPr>
+          <w:noProof/>
+        </w:rPr>
+        <w:drawing>
+          <wp:inline distT="0" distB="0" distL="0" distR="0" wp14:anchorId="358E4D9D" wp14:editId="0FA38E0A">
+            <wp:extent cx="4111200" cy="2325600"/>
+            <wp:effectExtent l="0" t="0" r="3810" b="0"/>
+            <wp:docPr id="44" name="Picture 44"/>
+            <wp:cNvGraphicFramePr>
+              <a:graphicFrameLocks xmlns:a="http://schemas.openxmlformats.org/drawingml/2006/main" noChangeAspect="1"/>
+            </wp:cNvGraphicFramePr>
+            <a:graphic xmlns:a="http://schemas.openxmlformats.org/drawingml/2006/main">
+              <a:graphicData uri="http://schemas.openxmlformats.org/drawingml/2006/picture">
+                <pic:pic xmlns:pic="http://schemas.openxmlformats.org/drawingml/2006/picture">
+                  <pic:nvPicPr>
+                    <pic:cNvPr id="1" name=""/>
+                    <pic:cNvPicPr/>
+                  </pic:nvPicPr>
+                  <pic:blipFill>
+                    <a:blip r:embed="rId52"/>
+                    <a:stretch>
+                      <a:fillRect/>
+                    </a:stretch>
+                  </pic:blipFill>
+                  <pic:spPr>
+                    <a:xfrm>
+                      <a:off x="0" y="0"/>
+                      <a:ext cx="4111200" cy="2325600"/>
+                    </a:xfrm>
+                    <a:prstGeom prst="rect">
+                      <a:avLst/>
+                    </a:prstGeom>
+                  </pic:spPr>
+                </pic:pic>
+              </a:graphicData>
+            </a:graphic>
+          </wp:inline>
+        </w:drawing>
+      </w:r>
+    </w:p>
+    <w:p>
+      <w:r>
+        <w:t xml:space="preserve">Most of the entries in the matrix have value zero. As not every word appears in one particular document. These sparse array can be represented by </w:t>
+      </w:r>
+      <w:proofErr w:type="spellStart"/>
+      <w:r>
+        <w:t>scipy.sparse.csr_matrix</w:t>
+      </w:r>
+      <w:proofErr w:type="spellEnd"/>
+      <w:r>
+        <w:t xml:space="preserve">. </w:t>
+      </w:r>
+      <w:proofErr w:type="spellStart"/>
+      <w:r>
+        <w:t>Csr_matrix</w:t>
+      </w:r>
+      <w:proofErr w:type="spellEnd"/>
+      <w:r>
+        <w:t xml:space="preserve"> only remembers the non-zero entries in the array. </w:t>
+      </w:r>
+    </w:p>
+    <w:p>
+      <w:r>
+        <w:t xml:space="preserve">PCA doesn’t support </w:t>
+      </w:r>
+      <w:proofErr w:type="spellStart"/>
+      <w:r>
+        <w:t>csr_matrix</w:t>
+      </w:r>
+      <w:proofErr w:type="spellEnd"/>
+      <w:r>
+        <w:t xml:space="preserve">. Use </w:t>
+      </w:r>
+      <w:proofErr w:type="spellStart"/>
+      <w:r>
+        <w:t>TruncatedSVD</w:t>
+      </w:r>
+      <w:proofErr w:type="spellEnd"/>
+      <w:r>
+        <w:t xml:space="preserve"> instead. </w:t>
+      </w:r>
+    </w:p>
+    <w:p>
+      <w:pPr>
+        <w:pStyle w:val="Heading2"/>
+      </w:pPr>
+      <w:r>
+        <w:lastRenderedPageBreak/>
+        <w:t xml:space="preserve">Discovering Interpretable Features </w:t>
+      </w:r>
+    </w:p>
+    <w:p>
+      <w:pPr>
+        <w:pStyle w:val="Heading3"/>
+      </w:pPr>
+      <w:r>
+        <w:t xml:space="preserve">Non-negative matrix factorization (NMF) </w:t>
+      </w:r>
+    </w:p>
+    <w:p>
+      <w:r>
+        <w:t xml:space="preserve">NMF is another dimension reduction technique. In contrast to PCA, however, NMF models are interpretable. NMF requires sample features to be “non-negative”. </w:t>
+      </w:r>
+    </w:p>
+    <w:p>
+      <w:r>
+        <w:t xml:space="preserve">NMF expresses documents as combinations of topics </w:t>
+      </w:r>
+    </w:p>
+    <w:p>
+      <w:r>
+        <w:rPr>
+          <w:noProof/>
+        </w:rPr>
+        <w:drawing>
+          <wp:inline distT="0" distB="0" distL="0" distR="0" wp14:anchorId="5D08BADC" wp14:editId="7D41B87F">
+            <wp:extent cx="5248800" cy="1713600"/>
+            <wp:effectExtent l="0" t="0" r="0" b="1270"/>
+            <wp:docPr id="45" name="Picture 45"/>
+            <wp:cNvGraphicFramePr>
+              <a:graphicFrameLocks xmlns:a="http://schemas.openxmlformats.org/drawingml/2006/main" noChangeAspect="1"/>
+            </wp:cNvGraphicFramePr>
+            <a:graphic xmlns:a="http://schemas.openxmlformats.org/drawingml/2006/main">
+              <a:graphicData uri="http://schemas.openxmlformats.org/drawingml/2006/picture">
+                <pic:pic xmlns:pic="http://schemas.openxmlformats.org/drawingml/2006/picture">
+                  <pic:nvPicPr>
+                    <pic:cNvPr id="1" name=""/>
+                    <pic:cNvPicPr/>
+                  </pic:nvPicPr>
+                  <pic:blipFill>
+                    <a:blip r:embed="rId53"/>
+                    <a:stretch>
+                      <a:fillRect/>
+                    </a:stretch>
+                  </pic:blipFill>
+                  <pic:spPr>
+                    <a:xfrm>
+                      <a:off x="0" y="0"/>
+                      <a:ext cx="5248800" cy="1713600"/>
+                    </a:xfrm>
+                    <a:prstGeom prst="rect">
+                      <a:avLst/>
+                    </a:prstGeom>
+                  </pic:spPr>
+                </pic:pic>
+              </a:graphicData>
+            </a:graphic>
+          </wp:inline>
+        </w:drawing>
+      </w:r>
+      <w:r>
+        <w:t xml:space="preserve"> </w:t>
+      </w:r>
+    </w:p>
+    <w:p>
+      <w:r>
+        <w:t xml:space="preserve">It expresses images as combination of patterns </w:t>
+      </w:r>
+    </w:p>
+    <w:p>
+      <w:r>
+        <w:rPr>
+          <w:noProof/>
+        </w:rPr>
+        <w:drawing>
+          <wp:inline distT="0" distB="0" distL="0" distR="0" wp14:anchorId="73040362" wp14:editId="0B5E66E7">
+            <wp:extent cx="4924800" cy="990000"/>
+            <wp:effectExtent l="0" t="0" r="9525" b="635"/>
+            <wp:docPr id="46" name="Picture 46"/>
+            <wp:cNvGraphicFramePr>
+              <a:graphicFrameLocks xmlns:a="http://schemas.openxmlformats.org/drawingml/2006/main" noChangeAspect="1"/>
+            </wp:cNvGraphicFramePr>
+            <a:graphic xmlns:a="http://schemas.openxmlformats.org/drawingml/2006/main">
+              <a:graphicData uri="http://schemas.openxmlformats.org/drawingml/2006/picture">
+                <pic:pic xmlns:pic="http://schemas.openxmlformats.org/drawingml/2006/picture">
+                  <pic:nvPicPr>
+                    <pic:cNvPr id="1" name=""/>
+                    <pic:cNvPicPr/>
+                  </pic:nvPicPr>
+                  <pic:blipFill>
+                    <a:blip r:embed="rId54"/>
+                    <a:stretch>
+                      <a:fillRect/>
+                    </a:stretch>
+                  </pic:blipFill>
+                  <pic:spPr>
+                    <a:xfrm>
+                      <a:off x="0" y="0"/>
+                      <a:ext cx="4924800" cy="990000"/>
+                    </a:xfrm>
+                    <a:prstGeom prst="rect">
+                      <a:avLst/>
+                    </a:prstGeom>
+                  </pic:spPr>
+                </pic:pic>
+              </a:graphicData>
+            </a:graphic>
+          </wp:inline>
+        </w:drawing>
+      </w:r>
+      <w:r>
+        <w:t xml:space="preserve"> </w:t>
+      </w:r>
+    </w:p>
+    <w:p>
+      <w:pPr>
+        <w:pStyle w:val="Heading4"/>
+      </w:pPr>
+      <w:r>
+        <w:t xml:space="preserve">Example usage of NMF </w:t>
+      </w:r>
+    </w:p>
+    <w:p>
+      <w:proofErr w:type="spellStart"/>
+      <w:r>
+        <w:t>n_components</w:t>
+      </w:r>
+      <w:proofErr w:type="spellEnd"/>
+      <w:r>
+        <w:t xml:space="preserve"> must be specified </w:t>
+      </w:r>
+    </w:p>
+    <w:p>
+      <w:proofErr w:type="spellStart"/>
+      <w:r>
+        <w:t>nmf_features</w:t>
+      </w:r>
+      <w:proofErr w:type="spellEnd"/>
+      <w:r>
+        <w:t xml:space="preserve"> * </w:t>
+      </w:r>
+      <w:proofErr w:type="spellStart"/>
+      <w:r>
+        <w:t>model_components</w:t>
+      </w:r>
+      <w:proofErr w:type="spellEnd"/>
+      <w:r>
+        <w:t xml:space="preserve">_ = </w:t>
+      </w:r>
+      <w:proofErr w:type="spellStart"/>
+      <w:r>
+        <w:t>reconstuted</w:t>
+      </w:r>
+      <w:proofErr w:type="spellEnd"/>
+      <w:r>
+        <w:t xml:space="preserve"> sample </w:t>
+      </w:r>
+    </w:p>
+    <w:p>
+      <w:r>
+        <w:rPr>
+          <w:noProof/>
+        </w:rPr>
+        <w:drawing>
+          <wp:inline distT="0" distB="0" distL="0" distR="0" wp14:anchorId="0495C7B0" wp14:editId="7C028176">
+            <wp:extent cx="4863600" cy="1332000"/>
+            <wp:effectExtent l="0" t="0" r="0" b="1905"/>
+            <wp:docPr id="47" name="Picture 47"/>
+            <wp:cNvGraphicFramePr>
+              <a:graphicFrameLocks xmlns:a="http://schemas.openxmlformats.org/drawingml/2006/main" noChangeAspect="1"/>
+            </wp:cNvGraphicFramePr>
+            <a:graphic xmlns:a="http://schemas.openxmlformats.org/drawingml/2006/main">
+              <a:graphicData uri="http://schemas.openxmlformats.org/drawingml/2006/picture">
+                <pic:pic xmlns:pic="http://schemas.openxmlformats.org/drawingml/2006/picture">
+                  <pic:nvPicPr>
+                    <pic:cNvPr id="1" name=""/>
+                    <pic:cNvPicPr/>
+                  </pic:nvPicPr>
+                  <pic:blipFill>
+                    <a:blip r:embed="rId55"/>
+                    <a:stretch>
+                      <a:fillRect/>
+                    </a:stretch>
+                  </pic:blipFill>
+                  <pic:spPr>
+                    <a:xfrm>
+                      <a:off x="0" y="0"/>
+                      <a:ext cx="4863600" cy="1332000"/>
+                    </a:xfrm>
+                    <a:prstGeom prst="rect">
+                      <a:avLst/>
+                    </a:prstGeom>
+                  </pic:spPr>
+                </pic:pic>
+              </a:graphicData>
+            </a:graphic>
+          </wp:inline>
+        </w:drawing>
+      </w:r>
+      <w:r>
+        <w:t xml:space="preserve"> </w:t>
+      </w:r>
+    </w:p>
+    <w:p>
+      <w:r>
+        <w:t xml:space="preserve"> </w:t>
+      </w:r>
+    </w:p>
+    <w:p>
+      <w:pPr>
+        <w:pStyle w:val="Heading3"/>
+      </w:pPr>
+      <w:r>
+        <w:t xml:space="preserve">NMF learns interpretable parts </w:t>
+      </w:r>
+    </w:p>
+    <w:p>
+      <w:pPr>
+        <w:pStyle w:val="Heading3"/>
+      </w:pPr>
+      <w:r>
+        <w:t xml:space="preserve">Building recommender systems using NMF </w:t>
+      </w:r>
+    </w:p>
+    <w:p>
+      <w:pPr>
         <w:pStyle w:val="Heading1"/>
       </w:pPr>
       <w:r>
@@ -5441,6 +6425,1598 @@
     </w:p>
     <w:p>
       <w:pPr>
+        <w:pStyle w:val="Heading2"/>
+      </w:pPr>
+      <w:r>
+        <w:t xml:space="preserve">Logistic Regression and SVM </w:t>
+      </w:r>
+    </w:p>
+    <w:p>
+      <w:r>
+        <w:t xml:space="preserve">Scikit learn offer three classifiers. LogisticRegression, </w:t>
+      </w:r>
+      <w:proofErr w:type="spellStart"/>
+      <w:r>
+        <w:t>LinearSVC</w:t>
+      </w:r>
+      <w:proofErr w:type="spellEnd"/>
+      <w:r>
+        <w:t xml:space="preserve"> and SVC. </w:t>
+      </w:r>
+    </w:p>
+    <w:p>
+      <w:r>
+        <w:t xml:space="preserve">By choosing a hyperparameter for the classifier, we define the complexity of the model. </w:t>
+      </w:r>
+    </w:p>
+    <w:p>
+      <w:r>
+        <w:t xml:space="preserve">Underfitting: too simple model, low training accuracy. </w:t>
+      </w:r>
+    </w:p>
+    <w:p>
+      <w:r>
+        <w:t xml:space="preserve">Overfitting: too complex model, low test accuracy. </w:t>
+      </w:r>
+    </w:p>
+    <w:p>
+      <w:pPr>
+        <w:pStyle w:val="Heading3"/>
+      </w:pPr>
+      <w:r>
+        <w:t xml:space="preserve">Linear Decision Boundaries </w:t>
+      </w:r>
+    </w:p>
+    <w:p>
+      <w:r>
+        <w:t xml:space="preserve">A decision boundary tells us what class our classifier will predict for any value x. In the picture, the classifier predicts the blue class in the blue shaded area and predicts the red class in the red shaded area. The line dividing the two </w:t>
+      </w:r>
+      <w:r>
+        <w:lastRenderedPageBreak/>
+        <w:t xml:space="preserve">regions are called the decision boundary. The decision boundary is linear because it is a line. With 5 features, the space of possible x-values is 5-dimensional, a linear boundary would be a high-dimensional “linear hyperplane” cutting the space into two halves. </w:t>
+      </w:r>
+    </w:p>
+    <w:p>
+      <w:r>
+        <w:rPr>
+          <w:noProof/>
+        </w:rPr>
+        <w:drawing>
+          <wp:inline distT="0" distB="0" distL="0" distR="0" wp14:anchorId="76AE1B56" wp14:editId="1A892BF9">
+            <wp:extent cx="5047200" cy="2282400"/>
+            <wp:effectExtent l="0" t="0" r="1270" b="3810"/>
+            <wp:docPr id="49" name="Picture 49"/>
+            <wp:cNvGraphicFramePr>
+              <a:graphicFrameLocks xmlns:a="http://schemas.openxmlformats.org/drawingml/2006/main" noChangeAspect="1"/>
+            </wp:cNvGraphicFramePr>
+            <a:graphic xmlns:a="http://schemas.openxmlformats.org/drawingml/2006/main">
+              <a:graphicData uri="http://schemas.openxmlformats.org/drawingml/2006/picture">
+                <pic:pic xmlns:pic="http://schemas.openxmlformats.org/drawingml/2006/picture">
+                  <pic:nvPicPr>
+                    <pic:cNvPr id="1" name=""/>
+                    <pic:cNvPicPr/>
+                  </pic:nvPicPr>
+                  <pic:blipFill>
+                    <a:blip r:embed="rId56"/>
+                    <a:stretch>
+                      <a:fillRect/>
+                    </a:stretch>
+                  </pic:blipFill>
+                  <pic:spPr>
+                    <a:xfrm>
+                      <a:off x="0" y="0"/>
+                      <a:ext cx="5047200" cy="2282400"/>
+                    </a:xfrm>
+                    <a:prstGeom prst="rect">
+                      <a:avLst/>
+                    </a:prstGeom>
+                  </pic:spPr>
+                </pic:pic>
+              </a:graphicData>
+            </a:graphic>
+          </wp:inline>
+        </w:drawing>
+      </w:r>
+      <w:r>
+        <w:t xml:space="preserve"> </w:t>
+      </w:r>
+    </w:p>
+    <w:p>
+      <w:pPr>
+        <w:pStyle w:val="Heading3"/>
+      </w:pPr>
+      <w:r>
+        <w:t xml:space="preserve">Vocabulary: </w:t>
+      </w:r>
+    </w:p>
+    <w:p>
+      <w:r>
+        <w:rPr>
+          <w:b/>
+          <w:bCs/>
+        </w:rPr>
+        <w:t>Classification</w:t>
+      </w:r>
+      <w:r>
+        <w:t xml:space="preserve">: learning to predict categories. </w:t>
+      </w:r>
+    </w:p>
+    <w:p>
+      <w:r>
+        <w:rPr>
+          <w:b/>
+          <w:bCs/>
+        </w:rPr>
+        <w:t>Decision boundary</w:t>
+      </w:r>
+      <w:r>
+        <w:t xml:space="preserve">: the surfaces separating different predicted classes. </w:t>
+      </w:r>
+    </w:p>
+    <w:p>
+      <w:r>
+        <w:rPr>
+          <w:b/>
+          <w:bCs/>
+        </w:rPr>
+        <w:t>Linear classifier</w:t>
+      </w:r>
+      <w:r>
+        <w:t xml:space="preserve">: a classifier that learns linear decision boundaries. </w:t>
+      </w:r>
+    </w:p>
+    <w:p>
+      <w:r>
+        <w:rPr>
+          <w:b/>
+          <w:bCs/>
+        </w:rPr>
+        <w:t>Linearly separable</w:t>
+      </w:r>
+      <w:r>
+        <w:t xml:space="preserve">: a data set can be perfectly explained by a linear classifier. </w:t>
+      </w:r>
+    </w:p>
+    <w:p>
+      <w:r>
+        <w:rPr>
+          <w:noProof/>
+        </w:rPr>
+        <w:drawing>
+          <wp:inline distT="0" distB="0" distL="0" distR="0" wp14:anchorId="2C17DE2B" wp14:editId="691AB376">
+            <wp:extent cx="4204800" cy="1990800"/>
+            <wp:effectExtent l="0" t="0" r="5715" b="0"/>
+            <wp:docPr id="50" name="Picture 50"/>
+            <wp:cNvGraphicFramePr>
+              <a:graphicFrameLocks xmlns:a="http://schemas.openxmlformats.org/drawingml/2006/main" noChangeAspect="1"/>
+            </wp:cNvGraphicFramePr>
+            <a:graphic xmlns:a="http://schemas.openxmlformats.org/drawingml/2006/main">
+              <a:graphicData uri="http://schemas.openxmlformats.org/drawingml/2006/picture">
+                <pic:pic xmlns:pic="http://schemas.openxmlformats.org/drawingml/2006/picture">
+                  <pic:nvPicPr>
+                    <pic:cNvPr id="1" name=""/>
+                    <pic:cNvPicPr/>
+                  </pic:nvPicPr>
+                  <pic:blipFill>
+                    <a:blip r:embed="rId57"/>
+                    <a:stretch>
+                      <a:fillRect/>
+                    </a:stretch>
+                  </pic:blipFill>
+                  <pic:spPr>
+                    <a:xfrm>
+                      <a:off x="0" y="0"/>
+                      <a:ext cx="4204800" cy="1990800"/>
+                    </a:xfrm>
+                    <a:prstGeom prst="rect">
+                      <a:avLst/>
+                    </a:prstGeom>
+                  </pic:spPr>
+                </pic:pic>
+              </a:graphicData>
+            </a:graphic>
+          </wp:inline>
+        </w:drawing>
+      </w:r>
+    </w:p>
+    <w:p>
+      <w:pPr>
+        <w:pStyle w:val="Heading2"/>
+      </w:pPr>
+      <w:r>
+        <w:t xml:space="preserve">Loss Function </w:t>
+      </w:r>
+    </w:p>
+    <w:p>
+      <w:r>
+        <w:t xml:space="preserve">The dot product </w:t>
+      </w:r>
+    </w:p>
+    <w:p>
+      <w:proofErr w:type="spellStart"/>
+      <w:r>
+        <w:t>np.sum</w:t>
+      </w:r>
+      <w:proofErr w:type="spellEnd"/>
+      <w:r>
+        <w:t>(x*y)</w:t>
+      </w:r>
+      <w:r>
+        <w:t xml:space="preserve"> </w:t>
+      </w:r>
+    </w:p>
+    <w:p>
+      <w:r>
+        <w:t>or x @ y</w:t>
+      </w:r>
+    </w:p>
+    <w:p>
+      <w:pPr>
+        <w:pStyle w:val="Heading3"/>
+      </w:pPr>
+      <w:r>
+        <w:t xml:space="preserve">Linear classifier prediction </w:t>
+      </w:r>
+    </w:p>
+    <w:p>
+      <w:r>
+        <w:t xml:space="preserve">Raw model output = coefficients * features + intercepts </w:t>
+      </w:r>
+    </w:p>
+    <w:p>
+      <w:r>
+        <w:t>y = ax + b</w:t>
+      </w:r>
+    </w:p>
+    <w:p>
+      <w:r>
+        <w:t>y = a</w:t>
+      </w:r>
+      <w:r>
+        <w:rPr>
+          <w:vertAlign w:val="subscript"/>
+        </w:rPr>
+        <w:t>1</w:t>
+      </w:r>
+      <w:r>
+        <w:t>x</w:t>
+      </w:r>
+      <w:r>
+        <w:rPr>
+          <w:vertAlign w:val="subscript"/>
+        </w:rPr>
+        <w:t>1</w:t>
+      </w:r>
+      <w:r>
+        <w:t xml:space="preserve"> + a</w:t>
+      </w:r>
+      <w:r>
+        <w:rPr>
+          <w:vertAlign w:val="subscript"/>
+        </w:rPr>
+        <w:t>2</w:t>
+      </w:r>
+      <w:r>
+        <w:t>x</w:t>
+      </w:r>
+      <w:r>
+        <w:rPr>
+          <w:vertAlign w:val="subscript"/>
+        </w:rPr>
+        <w:t>2</w:t>
+      </w:r>
+      <w:r>
+        <w:t xml:space="preserve"> + …+ </w:t>
+      </w:r>
+      <w:proofErr w:type="spellStart"/>
+      <w:r>
+        <w:t>a</w:t>
+      </w:r>
+      <w:r>
+        <w:rPr>
+          <w:vertAlign w:val="subscript"/>
+        </w:rPr>
+        <w:t>n</w:t>
+      </w:r>
+      <w:r>
+        <w:t>x</w:t>
+      </w:r>
+      <w:r>
+        <w:rPr>
+          <w:vertAlign w:val="subscript"/>
+        </w:rPr>
+        <w:t>n</w:t>
+      </w:r>
+      <w:proofErr w:type="spellEnd"/>
+      <w:r>
+        <w:t xml:space="preserve"> + b </w:t>
+      </w:r>
+    </w:p>
+    <w:p>
+      <w:r>
+        <w:t xml:space="preserve">If y &gt; 0, predict one class </w:t>
+      </w:r>
+    </w:p>
+    <w:p>
+      <w:r>
+        <w:t xml:space="preserve">If y &lt; 0, predict another class </w:t>
+      </w:r>
+    </w:p>
+    <w:p>
+      <w:r>
+        <w:t xml:space="preserve">Logistic Regression and Linear SVM have the same predict function, but different fit function </w:t>
+      </w:r>
+    </w:p>
+    <w:p>
+      <w:r>
+        <w:t xml:space="preserve">Here is an example of how coefficients and intercepts can impact decision boundaries </w:t>
+      </w:r>
+    </w:p>
+    <w:p>
+      <w:r>
+        <w:lastRenderedPageBreak/>
+        <w:drawing>
+          <wp:inline distT="0" distB="0" distL="0" distR="0" wp14:anchorId="5FF0CD8E" wp14:editId="7E177C91">
+            <wp:extent cx="3092400" cy="1962000"/>
+            <wp:effectExtent l="0" t="0" r="0" b="635"/>
+            <wp:docPr id="51" name="Picture 51"/>
+            <wp:cNvGraphicFramePr>
+              <a:graphicFrameLocks xmlns:a="http://schemas.openxmlformats.org/drawingml/2006/main" noChangeAspect="1"/>
+            </wp:cNvGraphicFramePr>
+            <a:graphic xmlns:a="http://schemas.openxmlformats.org/drawingml/2006/main">
+              <a:graphicData uri="http://schemas.openxmlformats.org/drawingml/2006/picture">
+                <pic:pic xmlns:pic="http://schemas.openxmlformats.org/drawingml/2006/picture">
+                  <pic:nvPicPr>
+                    <pic:cNvPr id="1" name=""/>
+                    <pic:cNvPicPr/>
+                  </pic:nvPicPr>
+                  <pic:blipFill>
+                    <a:blip r:embed="rId58"/>
+                    <a:stretch>
+                      <a:fillRect/>
+                    </a:stretch>
+                  </pic:blipFill>
+                  <pic:spPr>
+                    <a:xfrm>
+                      <a:off x="0" y="0"/>
+                      <a:ext cx="3092400" cy="1962000"/>
+                    </a:xfrm>
+                    <a:prstGeom prst="rect">
+                      <a:avLst/>
+                    </a:prstGeom>
+                  </pic:spPr>
+                </pic:pic>
+              </a:graphicData>
+            </a:graphic>
+          </wp:inline>
+        </w:drawing>
+      </w:r>
+      <w:r>
+        <w:t xml:space="preserve"> </w:t>
+      </w:r>
+      <w:r>
+        <w:drawing>
+          <wp:inline distT="0" distB="0" distL="0" distR="0" wp14:anchorId="02284408" wp14:editId="2A4E2D92">
+            <wp:extent cx="3092400" cy="1954800"/>
+            <wp:effectExtent l="0" t="0" r="0" b="7620"/>
+            <wp:docPr id="52" name="Picture 52"/>
+            <wp:cNvGraphicFramePr>
+              <a:graphicFrameLocks xmlns:a="http://schemas.openxmlformats.org/drawingml/2006/main" noChangeAspect="1"/>
+            </wp:cNvGraphicFramePr>
+            <a:graphic xmlns:a="http://schemas.openxmlformats.org/drawingml/2006/main">
+              <a:graphicData uri="http://schemas.openxmlformats.org/drawingml/2006/picture">
+                <pic:pic xmlns:pic="http://schemas.openxmlformats.org/drawingml/2006/picture">
+                  <pic:nvPicPr>
+                    <pic:cNvPr id="1" name=""/>
+                    <pic:cNvPicPr/>
+                  </pic:nvPicPr>
+                  <pic:blipFill>
+                    <a:blip r:embed="rId59"/>
+                    <a:stretch>
+                      <a:fillRect/>
+                    </a:stretch>
+                  </pic:blipFill>
+                  <pic:spPr>
+                    <a:xfrm>
+                      <a:off x="0" y="0"/>
+                      <a:ext cx="3092400" cy="1954800"/>
+                    </a:xfrm>
+                    <a:prstGeom prst="rect">
+                      <a:avLst/>
+                    </a:prstGeom>
+                  </pic:spPr>
+                </pic:pic>
+              </a:graphicData>
+            </a:graphic>
+          </wp:inline>
+        </w:drawing>
+      </w:r>
+      <w:r>
+        <w:t xml:space="preserve"> </w:t>
+      </w:r>
+    </w:p>
+    <w:p>
+      <w:r>
+        <w:drawing>
+          <wp:inline distT="0" distB="0" distL="0" distR="0" wp14:anchorId="003047E8" wp14:editId="1E6C959C">
+            <wp:extent cx="3056400" cy="1962000"/>
+            <wp:effectExtent l="0" t="0" r="0" b="635"/>
+            <wp:docPr id="53" name="Picture 53"/>
+            <wp:cNvGraphicFramePr>
+              <a:graphicFrameLocks xmlns:a="http://schemas.openxmlformats.org/drawingml/2006/main" noChangeAspect="1"/>
+            </wp:cNvGraphicFramePr>
+            <a:graphic xmlns:a="http://schemas.openxmlformats.org/drawingml/2006/main">
+              <a:graphicData uri="http://schemas.openxmlformats.org/drawingml/2006/picture">
+                <pic:pic xmlns:pic="http://schemas.openxmlformats.org/drawingml/2006/picture">
+                  <pic:nvPicPr>
+                    <pic:cNvPr id="1" name=""/>
+                    <pic:cNvPicPr/>
+                  </pic:nvPicPr>
+                  <pic:blipFill>
+                    <a:blip r:embed="rId60"/>
+                    <a:stretch>
+                      <a:fillRect/>
+                    </a:stretch>
+                  </pic:blipFill>
+                  <pic:spPr>
+                    <a:xfrm>
+                      <a:off x="0" y="0"/>
+                      <a:ext cx="3056400" cy="1962000"/>
+                    </a:xfrm>
+                    <a:prstGeom prst="rect">
+                      <a:avLst/>
+                    </a:prstGeom>
+                  </pic:spPr>
+                </pic:pic>
+              </a:graphicData>
+            </a:graphic>
+          </wp:inline>
+        </w:drawing>
+      </w:r>
+      <w:r>
+        <w:t xml:space="preserve"> </w:t>
+      </w:r>
+    </w:p>
+    <w:p>
+      <w:pPr>
+        <w:pStyle w:val="Heading3"/>
+      </w:pPr>
+      <w:r>
+        <w:t xml:space="preserve">What is a loss function? </w:t>
+      </w:r>
+    </w:p>
+    <w:p>
+      <w:r>
+        <w:t xml:space="preserve">Ordinary Least Squares, OLS is a lost function in the LinearRegression classifier. </w:t>
+      </w:r>
+    </w:p>
+    <w:p>
+      <w:r>
+        <w:t xml:space="preserve">OLS is not appropriate for classification problems. A natural loss for classification problem is the number of errors. </w:t>
+      </w:r>
+    </w:p>
+    <w:p>
+      <w:r>
+        <w:t xml:space="preserve">It is called the </w:t>
+      </w:r>
+      <w:r>
+        <w:rPr>
+          <w:b/>
+          <w:bCs/>
+        </w:rPr>
+        <w:t>0-1 loss</w:t>
+      </w:r>
+      <w:r>
+        <w:t xml:space="preserve">. 0 for correct prediction and 1 for incorrect ones. </w:t>
+      </w:r>
+    </w:p>
+    <w:p>
+      <w:proofErr w:type="spellStart"/>
+      <w:r>
+        <w:t>num_error</w:t>
+      </w:r>
+      <w:proofErr w:type="spellEnd"/>
+      <w:r>
+        <w:t xml:space="preserve"> = </w:t>
+      </w:r>
+      <w:proofErr w:type="spellStart"/>
+      <w:r>
+        <w:t>np.sum</w:t>
+      </w:r>
+      <w:proofErr w:type="spellEnd"/>
+      <w:r>
+        <w:t xml:space="preserve">(y != </w:t>
+      </w:r>
+      <w:proofErr w:type="spellStart"/>
+      <w:r>
+        <w:t>model.predict</w:t>
+      </w:r>
+      <w:proofErr w:type="spellEnd"/>
+      <w:r>
+        <w:t>(</w:t>
+      </w:r>
+      <w:proofErr w:type="spellStart"/>
+      <w:r>
+        <w:t>x_test</w:t>
+      </w:r>
+      <w:proofErr w:type="spellEnd"/>
+      <w:r>
+        <w:t xml:space="preserve">)) </w:t>
+      </w:r>
+    </w:p>
+    <w:p>
+      <w:pPr>
+        <w:pStyle w:val="Heading3"/>
+      </w:pPr>
+      <w:proofErr w:type="spellStart"/>
+      <w:r>
+        <w:t>Scipy.Optimize.Minimize</w:t>
+      </w:r>
+      <w:proofErr w:type="spellEnd"/>
+      <w:r>
+        <w:t xml:space="preserve"> function </w:t>
+      </w:r>
+    </w:p>
+    <w:p>
+      <w:proofErr w:type="spellStart"/>
+      <w:r>
+        <w:t>optimizeResult</w:t>
+      </w:r>
+      <w:proofErr w:type="spellEnd"/>
+      <w:r>
+        <w:t xml:space="preserve"> = minimize(fun, x0)</w:t>
+      </w:r>
+    </w:p>
+    <w:p>
+      <w:r>
+        <w:t xml:space="preserve">x0 is the initial guess </w:t>
+      </w:r>
+    </w:p>
+    <w:p>
+      <w:proofErr w:type="spellStart"/>
+      <w:r>
+        <w:t>optimizeResult.x</w:t>
+      </w:r>
+      <w:proofErr w:type="spellEnd"/>
+      <w:r>
+        <w:t xml:space="preserve"> gives you the value of x that produces the smallest y. </w:t>
+      </w:r>
+    </w:p>
+    <w:p>
+      <w:r>
+        <w:t xml:space="preserve">For example: </w:t>
+      </w:r>
+    </w:p>
+    <w:p>
+      <w:r>
+        <w:t>minimize(</w:t>
+      </w:r>
+      <w:proofErr w:type="spellStart"/>
+      <w:r>
+        <w:t>np.square</w:t>
+      </w:r>
+      <w:proofErr w:type="spellEnd"/>
+      <w:r>
+        <w:t>, 0).x  yields 0</w:t>
+      </w:r>
+    </w:p>
+    <w:p>
+      <w:r>
+        <w:t>minimize(</w:t>
+      </w:r>
+      <w:proofErr w:type="spellStart"/>
+      <w:r>
+        <w:t>np.square</w:t>
+      </w:r>
+      <w:proofErr w:type="spellEnd"/>
+      <w:r>
+        <w:t xml:space="preserve">, 3).x yields 0.000018 </w:t>
+      </w:r>
+    </w:p>
+    <w:p>
+      <w:pPr>
+        <w:pStyle w:val="Heading3"/>
+      </w:pPr>
+      <w:r>
+        <w:lastRenderedPageBreak/>
+        <w:t xml:space="preserve">Loss function diagrams </w:t>
+      </w:r>
+    </w:p>
+    <w:p>
+      <w:pPr>
+        <w:pStyle w:val="Heading4"/>
+      </w:pPr>
+      <w:r>
+        <w:t>0-1 loss diagram</w:t>
+      </w:r>
+    </w:p>
+    <w:p>
+      <w:r>
+        <w:t xml:space="preserve"> </w:t>
+      </w:r>
+      <w:r>
+        <w:drawing>
+          <wp:inline distT="0" distB="0" distL="0" distR="0" wp14:anchorId="225A5B72" wp14:editId="432A44A1">
+            <wp:extent cx="3164400" cy="2012400"/>
+            <wp:effectExtent l="0" t="0" r="0" b="6985"/>
+            <wp:docPr id="54" name="Picture 54"/>
+            <wp:cNvGraphicFramePr>
+              <a:graphicFrameLocks xmlns:a="http://schemas.openxmlformats.org/drawingml/2006/main" noChangeAspect="1"/>
+            </wp:cNvGraphicFramePr>
+            <a:graphic xmlns:a="http://schemas.openxmlformats.org/drawingml/2006/main">
+              <a:graphicData uri="http://schemas.openxmlformats.org/drawingml/2006/picture">
+                <pic:pic xmlns:pic="http://schemas.openxmlformats.org/drawingml/2006/picture">
+                  <pic:nvPicPr>
+                    <pic:cNvPr id="1" name=""/>
+                    <pic:cNvPicPr/>
+                  </pic:nvPicPr>
+                  <pic:blipFill>
+                    <a:blip r:embed="rId61"/>
+                    <a:stretch>
+                      <a:fillRect/>
+                    </a:stretch>
+                  </pic:blipFill>
+                  <pic:spPr>
+                    <a:xfrm>
+                      <a:off x="0" y="0"/>
+                      <a:ext cx="3164400" cy="2012400"/>
+                    </a:xfrm>
+                    <a:prstGeom prst="rect">
+                      <a:avLst/>
+                    </a:prstGeom>
+                  </pic:spPr>
+                </pic:pic>
+              </a:graphicData>
+            </a:graphic>
+          </wp:inline>
+        </w:drawing>
+      </w:r>
+      <w:r>
+        <w:t xml:space="preserve"> </w:t>
+      </w:r>
+    </w:p>
+    <w:p>
+      <w:r>
+        <w:t xml:space="preserve">Since we predict using the sign of the raw model output, the plot is divided into two halves. In the left, we predict the -1 class, in the right, we predict the +1 class. For concreteness, let’s focus on a training example in class +1. Then the right half is the correct prediction and left half incorrect ones. </w:t>
+      </w:r>
+    </w:p>
+    <w:p>
+      <w:r>
+        <w:t xml:space="preserve">To bear in mind that this is the loss function for a particular training example. To get the whole loss, we need to sum up the contribution from all examples. </w:t>
+      </w:r>
+    </w:p>
+    <w:p>
+      <w:pPr>
+        <w:pStyle w:val="Heading4"/>
+      </w:pPr>
+      <w:r>
+        <w:t xml:space="preserve">Linear regression loss diagram </w:t>
+      </w:r>
+    </w:p>
+    <w:p>
+      <w:r>
+        <w:t xml:space="preserve">Linear regression uses OLS as a loss function. This diagram make sense for linear regression, but it doesn’t make sense for a linear classifier (classification). Being really close to the true value doesn’t really matter, as long as we get the sign right, therefore, the right arm of the diagram, from range 1 to 2 are incorrect. The predictions are correct and we expect small values of the error. </w:t>
+      </w:r>
+    </w:p>
+    <w:p>
+      <w:r>
+        <w:drawing>
+          <wp:inline distT="0" distB="0" distL="0" distR="0" wp14:anchorId="4FFBEF17" wp14:editId="07CDA47B">
+            <wp:extent cx="3128400" cy="2102400"/>
+            <wp:effectExtent l="0" t="0" r="0" b="0"/>
+            <wp:docPr id="55" name="Picture 55"/>
+            <wp:cNvGraphicFramePr>
+              <a:graphicFrameLocks xmlns:a="http://schemas.openxmlformats.org/drawingml/2006/main" noChangeAspect="1"/>
+            </wp:cNvGraphicFramePr>
+            <a:graphic xmlns:a="http://schemas.openxmlformats.org/drawingml/2006/main">
+              <a:graphicData uri="http://schemas.openxmlformats.org/drawingml/2006/picture">
+                <pic:pic xmlns:pic="http://schemas.openxmlformats.org/drawingml/2006/picture">
+                  <pic:nvPicPr>
+                    <pic:cNvPr id="1" name=""/>
+                    <pic:cNvPicPr/>
+                  </pic:nvPicPr>
+                  <pic:blipFill>
+                    <a:blip r:embed="rId62"/>
+                    <a:stretch>
+                      <a:fillRect/>
+                    </a:stretch>
+                  </pic:blipFill>
+                  <pic:spPr>
+                    <a:xfrm>
+                      <a:off x="0" y="0"/>
+                      <a:ext cx="3128400" cy="2102400"/>
+                    </a:xfrm>
+                    <a:prstGeom prst="rect">
+                      <a:avLst/>
+                    </a:prstGeom>
+                  </pic:spPr>
+                </pic:pic>
+              </a:graphicData>
+            </a:graphic>
+          </wp:inline>
+        </w:drawing>
+      </w:r>
+    </w:p>
+    <w:p>
+      <w:pPr>
+        <w:pStyle w:val="Heading4"/>
+      </w:pPr>
+      <w:r>
+        <w:t xml:space="preserve">Logistic loss and hinge loss diagram </w:t>
+      </w:r>
+    </w:p>
+    <w:p>
+      <w:r>
+        <w:drawing>
+          <wp:inline distT="0" distB="0" distL="0" distR="0" wp14:anchorId="7B22B9B2" wp14:editId="702D3B84">
+            <wp:extent cx="3128400" cy="2070000"/>
+            <wp:effectExtent l="0" t="0" r="0" b="6985"/>
+            <wp:docPr id="56" name="Picture 56"/>
+            <wp:cNvGraphicFramePr>
+              <a:graphicFrameLocks xmlns:a="http://schemas.openxmlformats.org/drawingml/2006/main" noChangeAspect="1"/>
+            </wp:cNvGraphicFramePr>
+            <a:graphic xmlns:a="http://schemas.openxmlformats.org/drawingml/2006/main">
+              <a:graphicData uri="http://schemas.openxmlformats.org/drawingml/2006/picture">
+                <pic:pic xmlns:pic="http://schemas.openxmlformats.org/drawingml/2006/picture">
+                  <pic:nvPicPr>
+                    <pic:cNvPr id="1" name=""/>
+                    <pic:cNvPicPr/>
+                  </pic:nvPicPr>
+                  <pic:blipFill>
+                    <a:blip r:embed="rId63"/>
+                    <a:stretch>
+                      <a:fillRect/>
+                    </a:stretch>
+                  </pic:blipFill>
+                  <pic:spPr>
+                    <a:xfrm>
+                      <a:off x="0" y="0"/>
+                      <a:ext cx="3128400" cy="2070000"/>
+                    </a:xfrm>
+                    <a:prstGeom prst="rect">
+                      <a:avLst/>
+                    </a:prstGeom>
+                  </pic:spPr>
+                </pic:pic>
+              </a:graphicData>
+            </a:graphic>
+          </wp:inline>
+        </w:drawing>
+      </w:r>
+    </w:p>
+    <w:p>
+      <w:r>
+        <w:t xml:space="preserve">Logistic Regression uses logistic loss function </w:t>
+      </w:r>
+    </w:p>
+    <w:p>
+      <w:r>
+        <w:t xml:space="preserve">SVM uses hinge loss function </w:t>
+      </w:r>
+    </w:p>
+    <w:p>
+      <w:pPr>
+        <w:pStyle w:val="Heading2"/>
+      </w:pPr>
+      <w:r>
+        <w:lastRenderedPageBreak/>
+        <w:t xml:space="preserve">Logistic Regression </w:t>
+      </w:r>
+    </w:p>
+    <w:p>
+      <w:pPr>
+        <w:pStyle w:val="Heading4"/>
+      </w:pPr>
+      <w:r>
+        <w:t xml:space="preserve">Logistic Regression and Regularization </w:t>
+      </w:r>
+    </w:p>
+    <w:p>
+      <w:r>
+        <w:t xml:space="preserve">Regularization combats overfitting by making the model coefficients smaller. In </w:t>
+      </w:r>
+      <w:proofErr w:type="spellStart"/>
+      <w:r>
+        <w:t>Sklearn’s</w:t>
+      </w:r>
+      <w:proofErr w:type="spellEnd"/>
+      <w:r>
+        <w:t xml:space="preserve"> LogisticRegression classifier, C is the </w:t>
+      </w:r>
+      <w:r>
+        <w:rPr>
+          <w:b/>
+          <w:bCs/>
+        </w:rPr>
+        <w:t>inverse</w:t>
+      </w:r>
+      <w:r>
+        <w:t xml:space="preserve"> of the regularization strength. The smaller the value is, the larger the regularization penalty. </w:t>
+      </w:r>
+    </w:p>
+    <w:p>
+      <w:r>
+        <w:drawing>
+          <wp:inline distT="0" distB="0" distL="0" distR="0" wp14:anchorId="2DD24EEB" wp14:editId="50A4B8A1">
+            <wp:extent cx="3650400" cy="2498400"/>
+            <wp:effectExtent l="0" t="0" r="7620" b="0"/>
+            <wp:docPr id="57" name="Picture 57"/>
+            <wp:cNvGraphicFramePr>
+              <a:graphicFrameLocks xmlns:a="http://schemas.openxmlformats.org/drawingml/2006/main" noChangeAspect="1"/>
+            </wp:cNvGraphicFramePr>
+            <a:graphic xmlns:a="http://schemas.openxmlformats.org/drawingml/2006/main">
+              <a:graphicData uri="http://schemas.openxmlformats.org/drawingml/2006/picture">
+                <pic:pic xmlns:pic="http://schemas.openxmlformats.org/drawingml/2006/picture">
+                  <pic:nvPicPr>
+                    <pic:cNvPr id="1" name=""/>
+                    <pic:cNvPicPr/>
+                  </pic:nvPicPr>
+                  <pic:blipFill>
+                    <a:blip r:embed="rId64"/>
+                    <a:stretch>
+                      <a:fillRect/>
+                    </a:stretch>
+                  </pic:blipFill>
+                  <pic:spPr>
+                    <a:xfrm>
+                      <a:off x="0" y="0"/>
+                      <a:ext cx="3650400" cy="2498400"/>
+                    </a:xfrm>
+                    <a:prstGeom prst="rect">
+                      <a:avLst/>
+                    </a:prstGeom>
+                  </pic:spPr>
+                </pic:pic>
+              </a:graphicData>
+            </a:graphic>
+          </wp:inline>
+        </w:drawing>
+      </w:r>
+      <w:r>
+        <w:t xml:space="preserve"> </w:t>
+      </w:r>
+    </w:p>
+    <w:p>
+      <w:r>
+        <w:t xml:space="preserve">Strong regularization decreases training accuracy, it can potentially deal with unseen data better and produce higher test accuracy. </w:t>
+      </w:r>
+    </w:p>
+    <w:p>
+      <w:r>
+        <w:t xml:space="preserve">regularized loss = original loss + large coefficient penalty. </w:t>
+      </w:r>
+    </w:p>
+    <w:p>
+      <w:r>
+        <w:t xml:space="preserve">Large coefficient penalty distracts the algorithm from the goal of optimizing accuracy. The larger the regularization penalty, the more we deviate from our goal of maximizing training accuracy. </w:t>
+      </w:r>
+    </w:p>
+    <w:p>
+      <w:pPr>
+        <w:pStyle w:val="Heading5"/>
+      </w:pPr>
+      <w:r>
+        <w:t xml:space="preserve">L1 vs L2 regularization </w:t>
+      </w:r>
+    </w:p>
+    <w:p>
+      <w:r>
+        <w:t xml:space="preserve">For linear regression, we use Lasso for L1 regularization and Ridge for L2 regularization. The general names for these concepts, outside linear regression, are L1 regularization and L2 regularization. L1 sets many coefficients to zero, thus perform feature selection. L2 shrinks all of the coefficients smaller, preventing overfitting. </w:t>
+      </w:r>
+      <w:r>
+        <w:t xml:space="preserve">Before we perform fitting with regularization, we can do data preprocessing and scale the data first. </w:t>
+      </w:r>
+    </w:p>
+    <w:p>
+      <w:r>
+        <w:drawing>
+          <wp:inline distT="0" distB="0" distL="0" distR="0" wp14:anchorId="1A21BECE" wp14:editId="230A77AC">
+            <wp:extent cx="6645910" cy="2162175"/>
+            <wp:effectExtent l="0" t="0" r="2540" b="9525"/>
+            <wp:docPr id="58" name="Picture 58"/>
+            <wp:cNvGraphicFramePr>
+              <a:graphicFrameLocks xmlns:a="http://schemas.openxmlformats.org/drawingml/2006/main" noChangeAspect="1"/>
+            </wp:cNvGraphicFramePr>
+            <a:graphic xmlns:a="http://schemas.openxmlformats.org/drawingml/2006/main">
+              <a:graphicData uri="http://schemas.openxmlformats.org/drawingml/2006/picture">
+                <pic:pic xmlns:pic="http://schemas.openxmlformats.org/drawingml/2006/picture">
+                  <pic:nvPicPr>
+                    <pic:cNvPr id="1" name=""/>
+                    <pic:cNvPicPr/>
+                  </pic:nvPicPr>
+                  <pic:blipFill>
+                    <a:blip r:embed="rId65"/>
+                    <a:stretch>
+                      <a:fillRect/>
+                    </a:stretch>
+                  </pic:blipFill>
+                  <pic:spPr>
+                    <a:xfrm>
+                      <a:off x="0" y="0"/>
+                      <a:ext cx="6645910" cy="2162175"/>
+                    </a:xfrm>
+                    <a:prstGeom prst="rect">
+                      <a:avLst/>
+                    </a:prstGeom>
+                  </pic:spPr>
+                </pic:pic>
+              </a:graphicData>
+            </a:graphic>
+          </wp:inline>
+        </w:drawing>
+      </w:r>
+    </w:p>
+    <w:p>
+      <w:r>
+        <w:t xml:space="preserve"> </w:t>
+      </w:r>
+    </w:p>
+    <w:p>
+      <w:r>
+        <w:br w:type="page"/>
+      </w:r>
+    </w:p>
+    <w:p>
+      <w:pPr>
+        <w:pStyle w:val="Heading4"/>
+      </w:pPr>
+      <w:r>
+        <w:lastRenderedPageBreak/>
+        <w:t xml:space="preserve">Logistic Regression and Probabilities </w:t>
+      </w:r>
+    </w:p>
+    <w:p>
+      <w:r>
+        <w:t xml:space="preserve">Without regularization. C = 10e8 </w:t>
+      </w:r>
+    </w:p>
+    <w:p>
+      <w:r>
+        <w:t>model coefficients: [[1.55, 1.57]]</w:t>
+      </w:r>
+    </w:p>
+    <w:p>
+      <w:r>
+        <w:drawing>
+          <wp:inline distT="0" distB="0" distL="0" distR="0" wp14:anchorId="3107080E" wp14:editId="75CCC172">
+            <wp:extent cx="2886478" cy="2419688"/>
+            <wp:effectExtent l="0" t="0" r="9525" b="0"/>
+            <wp:docPr id="59" name="Picture 59"/>
+            <wp:cNvGraphicFramePr>
+              <a:graphicFrameLocks xmlns:a="http://schemas.openxmlformats.org/drawingml/2006/main" noChangeAspect="1"/>
+            </wp:cNvGraphicFramePr>
+            <a:graphic xmlns:a="http://schemas.openxmlformats.org/drawingml/2006/main">
+              <a:graphicData uri="http://schemas.openxmlformats.org/drawingml/2006/picture">
+                <pic:pic xmlns:pic="http://schemas.openxmlformats.org/drawingml/2006/picture">
+                  <pic:nvPicPr>
+                    <pic:cNvPr id="1" name=""/>
+                    <pic:cNvPicPr/>
+                  </pic:nvPicPr>
+                  <pic:blipFill>
+                    <a:blip r:embed="rId66"/>
+                    <a:stretch>
+                      <a:fillRect/>
+                    </a:stretch>
+                  </pic:blipFill>
+                  <pic:spPr>
+                    <a:xfrm>
+                      <a:off x="0" y="0"/>
+                      <a:ext cx="2886478" cy="2419688"/>
+                    </a:xfrm>
+                    <a:prstGeom prst="rect">
+                      <a:avLst/>
+                    </a:prstGeom>
+                  </pic:spPr>
+                </pic:pic>
+              </a:graphicData>
+            </a:graphic>
+          </wp:inline>
+        </w:drawing>
+      </w:r>
+    </w:p>
+    <w:p>
+      <w:r>
+        <w:t xml:space="preserve">With regularization, C = 1 </w:t>
+      </w:r>
+    </w:p>
+    <w:p>
+      <w:r>
+        <w:t xml:space="preserve">model coefficients are smaller: </w:t>
+      </w:r>
+      <w:r>
+        <w:t xml:space="preserve">[[0.45, 0.64]] and probabilities of the two classes do not go all the way to 0.0 or 1.0 </w:t>
+      </w:r>
+    </w:p>
+    <w:p>
+      <w:r>
+        <w:drawing>
+          <wp:inline distT="0" distB="0" distL="0" distR="0" wp14:anchorId="47CA06D3" wp14:editId="120D027C">
+            <wp:extent cx="2667600" cy="2041200"/>
+            <wp:effectExtent l="0" t="0" r="0" b="0"/>
+            <wp:docPr id="60" name="Picture 60"/>
+            <wp:cNvGraphicFramePr>
+              <a:graphicFrameLocks xmlns:a="http://schemas.openxmlformats.org/drawingml/2006/main" noChangeAspect="1"/>
+            </wp:cNvGraphicFramePr>
+            <a:graphic xmlns:a="http://schemas.openxmlformats.org/drawingml/2006/main">
+              <a:graphicData uri="http://schemas.openxmlformats.org/drawingml/2006/picture">
+                <pic:pic xmlns:pic="http://schemas.openxmlformats.org/drawingml/2006/picture">
+                  <pic:nvPicPr>
+                    <pic:cNvPr id="1" name=""/>
+                    <pic:cNvPicPr/>
+                  </pic:nvPicPr>
+                  <pic:blipFill>
+                    <a:blip r:embed="rId67"/>
+                    <a:stretch>
+                      <a:fillRect/>
+                    </a:stretch>
+                  </pic:blipFill>
+                  <pic:spPr>
+                    <a:xfrm>
+                      <a:off x="0" y="0"/>
+                      <a:ext cx="2667600" cy="2041200"/>
+                    </a:xfrm>
+                    <a:prstGeom prst="rect">
+                      <a:avLst/>
+                    </a:prstGeom>
+                  </pic:spPr>
+                </pic:pic>
+              </a:graphicData>
+            </a:graphic>
+          </wp:inline>
+        </w:drawing>
+      </w:r>
+    </w:p>
+    <w:p>
+      <w:r>
+        <w:t xml:space="preserve">These figures also answer a question. </w:t>
+      </w:r>
+    </w:p>
+    <w:p>
+      <w:r>
+        <w:t xml:space="preserve">With two features, we had 2 coefficients even though you only really need one number to represent the slope of a line. We now have a reason for this, the </w:t>
+      </w:r>
+      <w:r>
+        <w:rPr>
+          <w:b/>
+          <w:bCs/>
+        </w:rPr>
+        <w:t>ratio</w:t>
+      </w:r>
+      <w:r>
+        <w:t xml:space="preserve"> of the coefficients gives us the slope of the line, the </w:t>
+      </w:r>
+      <w:r>
+        <w:rPr>
+          <w:b/>
+          <w:bCs/>
+        </w:rPr>
+        <w:t>magnitude</w:t>
+      </w:r>
+      <w:r>
+        <w:t xml:space="preserve"> of the coefficients gives us our confidence level. </w:t>
+      </w:r>
+    </w:p>
+    <w:p>
+      <w:r>
+        <w:t>How are the confidence computed?</w:t>
+      </w:r>
+    </w:p>
+    <w:p>
+      <w:r>
+        <w:t xml:space="preserve">The sigma function maps the raw model output to the predicted probability </w:t>
+      </w:r>
+    </w:p>
+    <w:p>
+      <w:r>
+        <w:drawing>
+          <wp:inline distT="0" distB="0" distL="0" distR="0" wp14:anchorId="571267B9" wp14:editId="4DB10649">
+            <wp:extent cx="2829600" cy="1843200"/>
+            <wp:effectExtent l="0" t="0" r="8890" b="5080"/>
+            <wp:docPr id="61" name="Picture 61"/>
+            <wp:cNvGraphicFramePr>
+              <a:graphicFrameLocks xmlns:a="http://schemas.openxmlformats.org/drawingml/2006/main" noChangeAspect="1"/>
+            </wp:cNvGraphicFramePr>
+            <a:graphic xmlns:a="http://schemas.openxmlformats.org/drawingml/2006/main">
+              <a:graphicData uri="http://schemas.openxmlformats.org/drawingml/2006/picture">
+                <pic:pic xmlns:pic="http://schemas.openxmlformats.org/drawingml/2006/picture">
+                  <pic:nvPicPr>
+                    <pic:cNvPr id="1" name=""/>
+                    <pic:cNvPicPr/>
+                  </pic:nvPicPr>
+                  <pic:blipFill>
+                    <a:blip r:embed="rId68"/>
+                    <a:stretch>
+                      <a:fillRect/>
+                    </a:stretch>
+                  </pic:blipFill>
+                  <pic:spPr>
+                    <a:xfrm>
+                      <a:off x="0" y="0"/>
+                      <a:ext cx="2829600" cy="1843200"/>
+                    </a:xfrm>
+                    <a:prstGeom prst="rect">
+                      <a:avLst/>
+                    </a:prstGeom>
+                  </pic:spPr>
+                </pic:pic>
+              </a:graphicData>
+            </a:graphic>
+          </wp:inline>
+        </w:drawing>
+      </w:r>
+    </w:p>
+    <w:p>
+      <w:pPr>
+        <w:pStyle w:val="Heading4"/>
+      </w:pPr>
+      <w:r>
+        <w:lastRenderedPageBreak/>
+        <w:t xml:space="preserve">Multi-class logistic regression </w:t>
+      </w:r>
+    </w:p>
+    <w:p>
+      <w:r>
+        <w:t xml:space="preserve">Approach1: Combining binary classifiers with one-vs-rest </w:t>
+      </w:r>
+    </w:p>
+    <w:p>
+      <w:r>
+        <w:t xml:space="preserve">lr0.fit(X, y == 0) </w:t>
+      </w:r>
+    </w:p>
+    <w:p>
+      <w:r>
+        <w:t>lr</w:t>
+      </w:r>
+      <w:r>
+        <w:t>1</w:t>
+      </w:r>
+      <w:r>
+        <w:t xml:space="preserve">.fit(X, y == </w:t>
+      </w:r>
+      <w:r>
+        <w:t>1</w:t>
+      </w:r>
+      <w:r>
+        <w:t>)</w:t>
+      </w:r>
+    </w:p>
+    <w:p>
+      <w:r>
+        <w:t>lr</w:t>
+      </w:r>
+      <w:r>
+        <w:t>2</w:t>
+      </w:r>
+      <w:r>
+        <w:t xml:space="preserve">.fit(X, y == </w:t>
+      </w:r>
+      <w:r>
+        <w:t>2</w:t>
+      </w:r>
+      <w:r>
+        <w:t>)</w:t>
+      </w:r>
+      <w:r>
+        <w:t xml:space="preserve"> </w:t>
+      </w:r>
+    </w:p>
+    <w:p>
+      <w:r>
+        <w:t xml:space="preserve">for one sample, choose the raw model output with the largest value of the decision function as the predicted class. </w:t>
+      </w:r>
+    </w:p>
+    <w:p>
+      <w:r>
+        <w:t>Approach 2: fit a single classifier for all classes, a.k.a</w:t>
+      </w:r>
+      <w:r>
+        <w:t>.</w:t>
+      </w:r>
+      <w:r>
+        <w:t xml:space="preserve"> multinomial or </w:t>
+      </w:r>
+      <w:proofErr w:type="spellStart"/>
+      <w:r>
+        <w:t>softmax</w:t>
+      </w:r>
+      <w:proofErr w:type="spellEnd"/>
+      <w:r>
+        <w:t xml:space="preserve">  </w:t>
+      </w:r>
+    </w:p>
+    <w:p>
+      <w:pPr>
+        <w:pStyle w:val="Heading2"/>
+      </w:pPr>
+      <w:r>
+        <w:t xml:space="preserve">Support Vector Machines </w:t>
+      </w:r>
+    </w:p>
+    <w:p>
+      <w:pPr>
+        <w:pStyle w:val="Heading4"/>
+      </w:pPr>
+      <w:r>
+        <w:t>What is SVM?</w:t>
+      </w:r>
+    </w:p>
+    <w:p>
+      <w:r>
+        <w:t xml:space="preserve">Support-vector machines are supervised learning models for classification and regression analysis. </w:t>
+      </w:r>
+      <w:r>
+        <w:t xml:space="preserve">SVM maps training examples to points in space so as to maximize the width of the gap between the two categories. </w:t>
+      </w:r>
+    </w:p>
+    <w:p>
+      <w:r>
+        <w:t xml:space="preserve">SVM uses the hinge loss function and L2 regularization </w:t>
+      </w:r>
+    </w:p>
+    <w:p>
+      <w:r>
+        <w:drawing>
+          <wp:inline distT="0" distB="0" distL="0" distR="0" wp14:anchorId="675E9689" wp14:editId="0D5940C3">
+            <wp:extent cx="3078000" cy="2034000"/>
+            <wp:effectExtent l="0" t="0" r="8255" b="4445"/>
+            <wp:docPr id="62" name="Picture 62"/>
+            <wp:cNvGraphicFramePr>
+              <a:graphicFrameLocks xmlns:a="http://schemas.openxmlformats.org/drawingml/2006/main" noChangeAspect="1"/>
+            </wp:cNvGraphicFramePr>
+            <a:graphic xmlns:a="http://schemas.openxmlformats.org/drawingml/2006/main">
+              <a:graphicData uri="http://schemas.openxmlformats.org/drawingml/2006/picture">
+                <pic:pic xmlns:pic="http://schemas.openxmlformats.org/drawingml/2006/picture">
+                  <pic:nvPicPr>
+                    <pic:cNvPr id="1" name=""/>
+                    <pic:cNvPicPr/>
+                  </pic:nvPicPr>
+                  <pic:blipFill>
+                    <a:blip r:embed="rId69"/>
+                    <a:stretch>
+                      <a:fillRect/>
+                    </a:stretch>
+                  </pic:blipFill>
+                  <pic:spPr>
+                    <a:xfrm>
+                      <a:off x="0" y="0"/>
+                      <a:ext cx="3078000" cy="2034000"/>
+                    </a:xfrm>
+                    <a:prstGeom prst="rect">
+                      <a:avLst/>
+                    </a:prstGeom>
+                  </pic:spPr>
+                </pic:pic>
+              </a:graphicData>
+            </a:graphic>
+          </wp:inline>
+        </w:drawing>
+      </w:r>
+      <w:r>
+        <w:t xml:space="preserve"> </w:t>
+      </w:r>
+    </w:p>
+    <w:p>
+      <w:r>
+        <w:t xml:space="preserve">Support vectors can be defined as: </w:t>
+      </w:r>
+    </w:p>
+    <w:p>
+      <w:pPr>
+        <w:pStyle w:val="ListParagraph"/>
+        <w:numPr>
+          <w:ilvl w:val="0"/>
+          <w:numId w:val="10"/>
+        </w:numPr>
+      </w:pPr>
+      <w:r>
+        <w:t xml:space="preserve">a training example not in the flat part of the loss diagram </w:t>
+      </w:r>
+    </w:p>
+    <w:p>
+      <w:pPr>
+        <w:pStyle w:val="ListParagraph"/>
+        <w:numPr>
+          <w:ilvl w:val="0"/>
+          <w:numId w:val="10"/>
+        </w:numPr>
+      </w:pPr>
+      <w:r>
+        <w:t xml:space="preserve">an example that is incorrectly classified or close to the boundary. </w:t>
+      </w:r>
+      <w:r>
+        <w:t xml:space="preserve">The regularization strength controls how close to the boundary. </w:t>
+      </w:r>
+    </w:p>
+    <w:p>
+      <w:r>
+        <w:t xml:space="preserve">If an example is not a support vector, removing it has no effect on the model. </w:t>
+      </w:r>
+      <w:r>
+        <w:br/>
+        <w:t xml:space="preserve">kernel SMV computes really fast. Its computation time is decided by the number of support vectors, instead of the total number of training samples. </w:t>
+      </w:r>
+    </w:p>
+    <w:p>
+      <w:r>
+        <w:t xml:space="preserve">SVM maximized the “margin” for linearly separable datasets. </w:t>
+      </w:r>
+    </w:p>
+    <w:p>
+      <w:r>
+        <w:drawing>
+          <wp:inline distT="0" distB="0" distL="0" distR="0" wp14:anchorId="581533A8" wp14:editId="79CC8E91">
+            <wp:extent cx="2786400" cy="2034000"/>
+            <wp:effectExtent l="0" t="0" r="0" b="4445"/>
+            <wp:docPr id="63" name="Picture 63"/>
+            <wp:cNvGraphicFramePr>
+              <a:graphicFrameLocks xmlns:a="http://schemas.openxmlformats.org/drawingml/2006/main" noChangeAspect="1"/>
+            </wp:cNvGraphicFramePr>
+            <a:graphic xmlns:a="http://schemas.openxmlformats.org/drawingml/2006/main">
+              <a:graphicData uri="http://schemas.openxmlformats.org/drawingml/2006/picture">
+                <pic:pic xmlns:pic="http://schemas.openxmlformats.org/drawingml/2006/picture">
+                  <pic:nvPicPr>
+                    <pic:cNvPr id="1" name=""/>
+                    <pic:cNvPicPr/>
+                  </pic:nvPicPr>
+                  <pic:blipFill>
+                    <a:blip r:embed="rId70"/>
+                    <a:stretch>
+                      <a:fillRect/>
+                    </a:stretch>
+                  </pic:blipFill>
+                  <pic:spPr>
+                    <a:xfrm>
+                      <a:off x="0" y="0"/>
+                      <a:ext cx="2786400" cy="2034000"/>
+                    </a:xfrm>
+                    <a:prstGeom prst="rect">
+                      <a:avLst/>
+                    </a:prstGeom>
+                  </pic:spPr>
+                </pic:pic>
+              </a:graphicData>
+            </a:graphic>
+          </wp:inline>
+        </w:drawing>
+      </w:r>
+    </w:p>
+    <w:p>
+      <w:pPr>
+        <w:pStyle w:val="Heading4"/>
+      </w:pPr>
+      <w:r>
+        <w:t xml:space="preserve">Kernel SVMs </w:t>
+      </w:r>
+    </w:p>
+    <w:p>
+      <w:r>
+        <w:t xml:space="preserve">Given a dataset of two features, it is not linearly separable in the original space. </w:t>
+      </w:r>
+    </w:p>
+    <w:p>
+      <w:r>
+        <w:lastRenderedPageBreak/>
+        <w:t xml:space="preserve">If we take square value of both of the features, the dots can be plotted in the figure in the right. And it becomes linearly </w:t>
+      </w:r>
+      <w:proofErr w:type="spellStart"/>
+      <w:r>
+        <w:t>linearly</w:t>
+      </w:r>
+      <w:proofErr w:type="spellEnd"/>
+      <w:r>
+        <w:t xml:space="preserve"> separable. </w:t>
+      </w:r>
+    </w:p>
+    <w:p>
+      <w:r>
+        <w:drawing>
+          <wp:inline distT="0" distB="0" distL="0" distR="0" wp14:anchorId="365B20D2" wp14:editId="44BDE741">
+            <wp:extent cx="5605200" cy="1879200"/>
+            <wp:effectExtent l="0" t="0" r="0" b="6985"/>
+            <wp:docPr id="66" name="Picture 66"/>
+            <wp:cNvGraphicFramePr>
+              <a:graphicFrameLocks xmlns:a="http://schemas.openxmlformats.org/drawingml/2006/main" noChangeAspect="1"/>
+            </wp:cNvGraphicFramePr>
+            <a:graphic xmlns:a="http://schemas.openxmlformats.org/drawingml/2006/main">
+              <a:graphicData uri="http://schemas.openxmlformats.org/drawingml/2006/picture">
+                <pic:pic xmlns:pic="http://schemas.openxmlformats.org/drawingml/2006/picture">
+                  <pic:nvPicPr>
+                    <pic:cNvPr id="1" name=""/>
+                    <pic:cNvPicPr/>
+                  </pic:nvPicPr>
+                  <pic:blipFill>
+                    <a:blip r:embed="rId71"/>
+                    <a:stretch>
+                      <a:fillRect/>
+                    </a:stretch>
+                  </pic:blipFill>
+                  <pic:spPr>
+                    <a:xfrm>
+                      <a:off x="0" y="0"/>
+                      <a:ext cx="5605200" cy="1879200"/>
+                    </a:xfrm>
+                    <a:prstGeom prst="rect">
+                      <a:avLst/>
+                    </a:prstGeom>
+                  </pic:spPr>
+                </pic:pic>
+              </a:graphicData>
+            </a:graphic>
+          </wp:inline>
+        </w:drawing>
+      </w:r>
+    </w:p>
+    <w:p>
+      <w:r>
+        <w:t xml:space="preserve">Kernels and kernel SVMs implement feature transformations in a computationally efficient way. </w:t>
+      </w:r>
+    </w:p>
+    <w:p>
+      <w:proofErr w:type="spellStart"/>
+      <w:r>
+        <w:t>Sklearn’s</w:t>
+      </w:r>
+      <w:proofErr w:type="spellEnd"/>
+      <w:r>
+        <w:t xml:space="preserve"> SVC algorithm has gamma as</w:t>
+      </w:r>
+      <w:r>
+        <w:t xml:space="preserve"> an hyperparameter. It defines the smoothness of the decision boundaries. The larger the gamma, the less smooth the decision boundary</w:t>
+      </w:r>
+    </w:p>
+    <w:p>
+      <w:r>
+        <w:drawing>
+          <wp:inline distT="0" distB="0" distL="0" distR="0" wp14:anchorId="567650C3" wp14:editId="24553BC8">
+            <wp:extent cx="3322800" cy="2073600"/>
+            <wp:effectExtent l="0" t="0" r="0" b="3175"/>
+            <wp:docPr id="67" name="Picture 67"/>
+            <wp:cNvGraphicFramePr>
+              <a:graphicFrameLocks xmlns:a="http://schemas.openxmlformats.org/drawingml/2006/main" noChangeAspect="1"/>
+            </wp:cNvGraphicFramePr>
+            <a:graphic xmlns:a="http://schemas.openxmlformats.org/drawingml/2006/main">
+              <a:graphicData uri="http://schemas.openxmlformats.org/drawingml/2006/picture">
+                <pic:pic xmlns:pic="http://schemas.openxmlformats.org/drawingml/2006/picture">
+                  <pic:nvPicPr>
+                    <pic:cNvPr id="1" name=""/>
+                    <pic:cNvPicPr/>
+                  </pic:nvPicPr>
+                  <pic:blipFill>
+                    <a:blip r:embed="rId72"/>
+                    <a:stretch>
+                      <a:fillRect/>
+                    </a:stretch>
+                  </pic:blipFill>
+                  <pic:spPr>
+                    <a:xfrm>
+                      <a:off x="0" y="0"/>
+                      <a:ext cx="3322800" cy="2073600"/>
+                    </a:xfrm>
+                    <a:prstGeom prst="rect">
+                      <a:avLst/>
+                    </a:prstGeom>
+                  </pic:spPr>
+                </pic:pic>
+              </a:graphicData>
+            </a:graphic>
+          </wp:inline>
+        </w:drawing>
+      </w:r>
+    </w:p>
+    <w:p>
+      <w:pPr>
+        <w:pStyle w:val="Heading4"/>
+      </w:pPr>
+      <w:r>
+        <w:t>Comparing LogisticRegression and SVM</w:t>
+      </w:r>
+    </w:p>
+    <w:p>
+      <w:r>
+        <w:drawing>
+          <wp:inline distT="0" distB="0" distL="0" distR="0" wp14:anchorId="461A56A8" wp14:editId="593ECB76">
+            <wp:extent cx="4003200" cy="3070800"/>
+            <wp:effectExtent l="0" t="0" r="0" b="0"/>
+            <wp:docPr id="69" name="Picture 69"/>
+            <wp:cNvGraphicFramePr>
+              <a:graphicFrameLocks xmlns:a="http://schemas.openxmlformats.org/drawingml/2006/main" noChangeAspect="1"/>
+            </wp:cNvGraphicFramePr>
+            <a:graphic xmlns:a="http://schemas.openxmlformats.org/drawingml/2006/main">
+              <a:graphicData uri="http://schemas.openxmlformats.org/drawingml/2006/picture">
+                <pic:pic xmlns:pic="http://schemas.openxmlformats.org/drawingml/2006/picture">
+                  <pic:nvPicPr>
+                    <pic:cNvPr id="1" name=""/>
+                    <pic:cNvPicPr/>
+                  </pic:nvPicPr>
+                  <pic:blipFill>
+                    <a:blip r:embed="rId73"/>
+                    <a:stretch>
+                      <a:fillRect/>
+                    </a:stretch>
+                  </pic:blipFill>
+                  <pic:spPr>
+                    <a:xfrm>
+                      <a:off x="0" y="0"/>
+                      <a:ext cx="4003200" cy="3070800"/>
+                    </a:xfrm>
+                    <a:prstGeom prst="rect">
+                      <a:avLst/>
+                    </a:prstGeom>
+                  </pic:spPr>
+                </pic:pic>
+              </a:graphicData>
+            </a:graphic>
+          </wp:inline>
+        </w:drawing>
+      </w:r>
+      <w:r>
+        <w:t xml:space="preserve"> </w:t>
+      </w:r>
+    </w:p>
+    <w:p>
+      <w:proofErr w:type="spellStart"/>
+      <w:r>
+        <w:t>SGDClassifier</w:t>
+      </w:r>
+      <w:proofErr w:type="spellEnd"/>
+      <w:r>
+        <w:t xml:space="preserve"> scales well to large datasets </w:t>
+      </w:r>
+    </w:p>
+    <w:p>
+      <w:pPr>
+        <w:pStyle w:val="Heading3"/>
+      </w:pPr>
+      <w:r>
+        <w:lastRenderedPageBreak/>
+        <w:t xml:space="preserve">Conclusion </w:t>
+      </w:r>
+    </w:p>
+    <w:p>
+      <w:r>
+        <w:drawing>
+          <wp:inline distT="0" distB="0" distL="0" distR="0" wp14:anchorId="4CB01B88" wp14:editId="7979D6A9">
+            <wp:extent cx="3308400" cy="1616400"/>
+            <wp:effectExtent l="0" t="0" r="6350" b="3175"/>
+            <wp:docPr id="70" name="Picture 70"/>
+            <wp:cNvGraphicFramePr>
+              <a:graphicFrameLocks xmlns:a="http://schemas.openxmlformats.org/drawingml/2006/main" noChangeAspect="1"/>
+            </wp:cNvGraphicFramePr>
+            <a:graphic xmlns:a="http://schemas.openxmlformats.org/drawingml/2006/main">
+              <a:graphicData uri="http://schemas.openxmlformats.org/drawingml/2006/picture">
+                <pic:pic xmlns:pic="http://schemas.openxmlformats.org/drawingml/2006/picture">
+                  <pic:nvPicPr>
+                    <pic:cNvPr id="1" name=""/>
+                    <pic:cNvPicPr/>
+                  </pic:nvPicPr>
+                  <pic:blipFill>
+                    <a:blip r:embed="rId74"/>
+                    <a:stretch>
+                      <a:fillRect/>
+                    </a:stretch>
+                  </pic:blipFill>
+                  <pic:spPr>
+                    <a:xfrm>
+                      <a:off x="0" y="0"/>
+                      <a:ext cx="3308400" cy="1616400"/>
+                    </a:xfrm>
+                    <a:prstGeom prst="rect">
+                      <a:avLst/>
+                    </a:prstGeom>
+                  </pic:spPr>
+                </pic:pic>
+              </a:graphicData>
+            </a:graphic>
+          </wp:inline>
+        </w:drawing>
+      </w:r>
+      <w:r>
+        <w:t xml:space="preserve"> </w:t>
+      </w:r>
+    </w:p>
+    <w:p>
+      <w:pPr>
         <w:pStyle w:val="Heading1"/>
       </w:pPr>
       <w:r>
@@ -5459,7 +8035,7 @@
       </w:r>
     </w:p>
     <w:sectPr>
-      <w:footerReference w:type="default" r:id="rId46"/>
+      <w:footerReference w:type="default" r:id="rId75"/>
       <w:pgSz w:w="11906" w:h="16838"/>
       <w:pgMar w:top="720" w:right="720" w:bottom="720" w:left="720" w:header="340" w:footer="340" w:gutter="0"/>
       <w:cols w:space="708"/>
@@ -6115,16 +8691,16 @@
     </w:lvl>
   </w:abstractNum>
   <w:abstractNum w:abstractNumId="5" w15:restartNumberingAfterBreak="0">
-    <w:nsid w:val="584E7F80"/>
+    <w:nsid w:val="55DD540A"/>
     <w:multiLevelType w:val="hybridMultilevel"/>
-    <w:tmpl w:val="4C7484DE"/>
+    <w:tmpl w:val="B5C26004"/>
     <w:lvl w:ilvl="0" w:tplc="04090001">
       <w:start w:val="1"/>
       <w:numFmt w:val="bullet"/>
       <w:lvlText w:val=""/>
       <w:lvlJc w:val="left"/>
       <w:pPr>
-        <w:ind w:left="720" w:hanging="360"/>
+        <w:ind w:left="360" w:hanging="360"/>
       </w:pPr>
       <w:rPr>
         <w:rFonts w:ascii="Symbol" w:hAnsi="Symbol" w:hint="default"/>
@@ -6136,7 +8712,7 @@
       <w:lvlText w:val="o"/>
       <w:lvlJc w:val="left"/>
       <w:pPr>
-        <w:ind w:left="1440" w:hanging="360"/>
+        <w:ind w:left="1080" w:hanging="360"/>
       </w:pPr>
       <w:rPr>
         <w:rFonts w:ascii="Courier New" w:hAnsi="Courier New" w:cs="Courier New" w:hint="default"/>
@@ -6148,7 +8724,7 @@
       <w:lvlText w:val=""/>
       <w:lvlJc w:val="left"/>
       <w:pPr>
-        <w:ind w:left="2160" w:hanging="360"/>
+        <w:ind w:left="1800" w:hanging="360"/>
       </w:pPr>
       <w:rPr>
         <w:rFonts w:ascii="Wingdings" w:hAnsi="Wingdings" w:hint="default"/>
@@ -6160,7 +8736,7 @@
       <w:lvlText w:val=""/>
       <w:lvlJc w:val="left"/>
       <w:pPr>
-        <w:ind w:left="2880" w:hanging="360"/>
+        <w:ind w:left="2520" w:hanging="360"/>
       </w:pPr>
       <w:rPr>
         <w:rFonts w:ascii="Symbol" w:hAnsi="Symbol" w:hint="default"/>
@@ -6172,7 +8748,7 @@
       <w:lvlText w:val="o"/>
       <w:lvlJc w:val="left"/>
       <w:pPr>
-        <w:ind w:left="3600" w:hanging="360"/>
+        <w:ind w:left="3240" w:hanging="360"/>
       </w:pPr>
       <w:rPr>
         <w:rFonts w:ascii="Courier New" w:hAnsi="Courier New" w:cs="Courier New" w:hint="default"/>
@@ -6184,7 +8760,7 @@
       <w:lvlText w:val=""/>
       <w:lvlJc w:val="left"/>
       <w:pPr>
-        <w:ind w:left="4320" w:hanging="360"/>
+        <w:ind w:left="3960" w:hanging="360"/>
       </w:pPr>
       <w:rPr>
         <w:rFonts w:ascii="Wingdings" w:hAnsi="Wingdings" w:hint="default"/>
@@ -6196,7 +8772,7 @@
       <w:lvlText w:val=""/>
       <w:lvlJc w:val="left"/>
       <w:pPr>
-        <w:ind w:left="5040" w:hanging="360"/>
+        <w:ind w:left="4680" w:hanging="360"/>
       </w:pPr>
       <w:rPr>
         <w:rFonts w:ascii="Symbol" w:hAnsi="Symbol" w:hint="default"/>
@@ -6208,7 +8784,7 @@
       <w:lvlText w:val="o"/>
       <w:lvlJc w:val="left"/>
       <w:pPr>
-        <w:ind w:left="5760" w:hanging="360"/>
+        <w:ind w:left="5400" w:hanging="360"/>
       </w:pPr>
       <w:rPr>
         <w:rFonts w:ascii="Courier New" w:hAnsi="Courier New" w:cs="Courier New" w:hint="default"/>
@@ -6220,7 +8796,7 @@
       <w:lvlText w:val=""/>
       <w:lvlJc w:val="left"/>
       <w:pPr>
-        <w:ind w:left="6480" w:hanging="360"/>
+        <w:ind w:left="6120" w:hanging="360"/>
       </w:pPr>
       <w:rPr>
         <w:rFonts w:ascii="Wingdings" w:hAnsi="Wingdings" w:hint="default"/>
@@ -6228,16 +8804,16 @@
     </w:lvl>
   </w:abstractNum>
   <w:abstractNum w:abstractNumId="6" w15:restartNumberingAfterBreak="0">
-    <w:nsid w:val="75243EA5"/>
+    <w:nsid w:val="584E7F80"/>
     <w:multiLevelType w:val="hybridMultilevel"/>
-    <w:tmpl w:val="AD7E2BA8"/>
+    <w:tmpl w:val="4C7484DE"/>
     <w:lvl w:ilvl="0" w:tplc="04090001">
       <w:start w:val="1"/>
       <w:numFmt w:val="bullet"/>
       <w:lvlText w:val=""/>
       <w:lvlJc w:val="left"/>
       <w:pPr>
-        <w:ind w:left="360" w:hanging="360"/>
+        <w:ind w:left="720" w:hanging="360"/>
       </w:pPr>
       <w:rPr>
         <w:rFonts w:ascii="Symbol" w:hAnsi="Symbol" w:hint="default"/>
@@ -6249,7 +8825,7 @@
       <w:lvlText w:val="o"/>
       <w:lvlJc w:val="left"/>
       <w:pPr>
-        <w:ind w:left="1080" w:hanging="360"/>
+        <w:ind w:left="1440" w:hanging="360"/>
       </w:pPr>
       <w:rPr>
         <w:rFonts w:ascii="Courier New" w:hAnsi="Courier New" w:cs="Courier New" w:hint="default"/>
@@ -6261,7 +8837,7 @@
       <w:lvlText w:val=""/>
       <w:lvlJc w:val="left"/>
       <w:pPr>
-        <w:ind w:left="1800" w:hanging="360"/>
+        <w:ind w:left="2160" w:hanging="360"/>
       </w:pPr>
       <w:rPr>
         <w:rFonts w:ascii="Wingdings" w:hAnsi="Wingdings" w:hint="default"/>
@@ -6273,7 +8849,7 @@
       <w:lvlText w:val=""/>
       <w:lvlJc w:val="left"/>
       <w:pPr>
-        <w:ind w:left="2520" w:hanging="360"/>
+        <w:ind w:left="2880" w:hanging="360"/>
       </w:pPr>
       <w:rPr>
         <w:rFonts w:ascii="Symbol" w:hAnsi="Symbol" w:hint="default"/>
@@ -6285,7 +8861,7 @@
       <w:lvlText w:val="o"/>
       <w:lvlJc w:val="left"/>
       <w:pPr>
-        <w:ind w:left="3240" w:hanging="360"/>
+        <w:ind w:left="3600" w:hanging="360"/>
       </w:pPr>
       <w:rPr>
         <w:rFonts w:ascii="Courier New" w:hAnsi="Courier New" w:cs="Courier New" w:hint="default"/>
@@ -6297,7 +8873,7 @@
       <w:lvlText w:val=""/>
       <w:lvlJc w:val="left"/>
       <w:pPr>
-        <w:ind w:left="3960" w:hanging="360"/>
+        <w:ind w:left="4320" w:hanging="360"/>
       </w:pPr>
       <w:rPr>
         <w:rFonts w:ascii="Wingdings" w:hAnsi="Wingdings" w:hint="default"/>
@@ -6309,7 +8885,7 @@
       <w:lvlText w:val=""/>
       <w:lvlJc w:val="left"/>
       <w:pPr>
-        <w:ind w:left="4680" w:hanging="360"/>
+        <w:ind w:left="5040" w:hanging="360"/>
       </w:pPr>
       <w:rPr>
         <w:rFonts w:ascii="Symbol" w:hAnsi="Symbol" w:hint="default"/>
@@ -6321,7 +8897,7 @@
       <w:lvlText w:val="o"/>
       <w:lvlJc w:val="left"/>
       <w:pPr>
-        <w:ind w:left="5400" w:hanging="360"/>
+        <w:ind w:left="5760" w:hanging="360"/>
       </w:pPr>
       <w:rPr>
         <w:rFonts w:ascii="Courier New" w:hAnsi="Courier New" w:cs="Courier New" w:hint="default"/>
@@ -6333,7 +8909,7 @@
       <w:lvlText w:val=""/>
       <w:lvlJc w:val="left"/>
       <w:pPr>
-        <w:ind w:left="6120" w:hanging="360"/>
+        <w:ind w:left="6480" w:hanging="360"/>
       </w:pPr>
       <w:rPr>
         <w:rFonts w:ascii="Wingdings" w:hAnsi="Wingdings" w:hint="default"/>
@@ -6341,6 +8917,119 @@
     </w:lvl>
   </w:abstractNum>
   <w:abstractNum w:abstractNumId="7" w15:restartNumberingAfterBreak="0">
+    <w:nsid w:val="75243EA5"/>
+    <w:multiLevelType w:val="hybridMultilevel"/>
+    <w:tmpl w:val="AD7E2BA8"/>
+    <w:lvl w:ilvl="0" w:tplc="04090001">
+      <w:start w:val="1"/>
+      <w:numFmt w:val="bullet"/>
+      <w:lvlText w:val=""/>
+      <w:lvlJc w:val="left"/>
+      <w:pPr>
+        <w:ind w:left="360" w:hanging="360"/>
+      </w:pPr>
+      <w:rPr>
+        <w:rFonts w:ascii="Symbol" w:hAnsi="Symbol" w:hint="default"/>
+      </w:rPr>
+    </w:lvl>
+    <w:lvl w:ilvl="1" w:tplc="04090003" w:tentative="1">
+      <w:start w:val="1"/>
+      <w:numFmt w:val="bullet"/>
+      <w:lvlText w:val="o"/>
+      <w:lvlJc w:val="left"/>
+      <w:pPr>
+        <w:ind w:left="1080" w:hanging="360"/>
+      </w:pPr>
+      <w:rPr>
+        <w:rFonts w:ascii="Courier New" w:hAnsi="Courier New" w:cs="Courier New" w:hint="default"/>
+      </w:rPr>
+    </w:lvl>
+    <w:lvl w:ilvl="2" w:tplc="04090005" w:tentative="1">
+      <w:start w:val="1"/>
+      <w:numFmt w:val="bullet"/>
+      <w:lvlText w:val=""/>
+      <w:lvlJc w:val="left"/>
+      <w:pPr>
+        <w:ind w:left="1800" w:hanging="360"/>
+      </w:pPr>
+      <w:rPr>
+        <w:rFonts w:ascii="Wingdings" w:hAnsi="Wingdings" w:hint="default"/>
+      </w:rPr>
+    </w:lvl>
+    <w:lvl w:ilvl="3" w:tplc="04090001" w:tentative="1">
+      <w:start w:val="1"/>
+      <w:numFmt w:val="bullet"/>
+      <w:lvlText w:val=""/>
+      <w:lvlJc w:val="left"/>
+      <w:pPr>
+        <w:ind w:left="2520" w:hanging="360"/>
+      </w:pPr>
+      <w:rPr>
+        <w:rFonts w:ascii="Symbol" w:hAnsi="Symbol" w:hint="default"/>
+      </w:rPr>
+    </w:lvl>
+    <w:lvl w:ilvl="4" w:tplc="04090003" w:tentative="1">
+      <w:start w:val="1"/>
+      <w:numFmt w:val="bullet"/>
+      <w:lvlText w:val="o"/>
+      <w:lvlJc w:val="left"/>
+      <w:pPr>
+        <w:ind w:left="3240" w:hanging="360"/>
+      </w:pPr>
+      <w:rPr>
+        <w:rFonts w:ascii="Courier New" w:hAnsi="Courier New" w:cs="Courier New" w:hint="default"/>
+      </w:rPr>
+    </w:lvl>
+    <w:lvl w:ilvl="5" w:tplc="04090005" w:tentative="1">
+      <w:start w:val="1"/>
+      <w:numFmt w:val="bullet"/>
+      <w:lvlText w:val=""/>
+      <w:lvlJc w:val="left"/>
+      <w:pPr>
+        <w:ind w:left="3960" w:hanging="360"/>
+      </w:pPr>
+      <w:rPr>
+        <w:rFonts w:ascii="Wingdings" w:hAnsi="Wingdings" w:hint="default"/>
+      </w:rPr>
+    </w:lvl>
+    <w:lvl w:ilvl="6" w:tplc="04090001" w:tentative="1">
+      <w:start w:val="1"/>
+      <w:numFmt w:val="bullet"/>
+      <w:lvlText w:val=""/>
+      <w:lvlJc w:val="left"/>
+      <w:pPr>
+        <w:ind w:left="4680" w:hanging="360"/>
+      </w:pPr>
+      <w:rPr>
+        <w:rFonts w:ascii="Symbol" w:hAnsi="Symbol" w:hint="default"/>
+      </w:rPr>
+    </w:lvl>
+    <w:lvl w:ilvl="7" w:tplc="04090003" w:tentative="1">
+      <w:start w:val="1"/>
+      <w:numFmt w:val="bullet"/>
+      <w:lvlText w:val="o"/>
+      <w:lvlJc w:val="left"/>
+      <w:pPr>
+        <w:ind w:left="5400" w:hanging="360"/>
+      </w:pPr>
+      <w:rPr>
+        <w:rFonts w:ascii="Courier New" w:hAnsi="Courier New" w:cs="Courier New" w:hint="default"/>
+      </w:rPr>
+    </w:lvl>
+    <w:lvl w:ilvl="8" w:tplc="04090005" w:tentative="1">
+      <w:start w:val="1"/>
+      <w:numFmt w:val="bullet"/>
+      <w:lvlText w:val=""/>
+      <w:lvlJc w:val="left"/>
+      <w:pPr>
+        <w:ind w:left="6120" w:hanging="360"/>
+      </w:pPr>
+      <w:rPr>
+        <w:rFonts w:ascii="Wingdings" w:hAnsi="Wingdings" w:hint="default"/>
+      </w:rPr>
+    </w:lvl>
+  </w:abstractNum>
+  <w:abstractNum w:abstractNumId="8" w15:restartNumberingAfterBreak="0">
     <w:nsid w:val="791A357B"/>
     <w:multiLevelType w:val="hybridMultilevel"/>
     <w:tmpl w:val="A61ACBB8"/>
@@ -6429,7 +9118,7 @@
       </w:pPr>
     </w:lvl>
   </w:abstractNum>
-  <w:abstractNum w:abstractNumId="8" w15:restartNumberingAfterBreak="0">
+  <w:abstractNum w:abstractNumId="9" w15:restartNumberingAfterBreak="0">
     <w:nsid w:val="79EF191A"/>
     <w:multiLevelType w:val="hybridMultilevel"/>
     <w:tmpl w:val="46523C46"/>
@@ -6552,22 +9241,25 @@
     <w:abstractNumId w:val="3"/>
   </w:num>
   <w:num w:numId="4">
-    <w:abstractNumId w:val="7"/>
+    <w:abstractNumId w:val="8"/>
   </w:num>
   <w:num w:numId="5">
     <w:abstractNumId w:val="0"/>
   </w:num>
   <w:num w:numId="6">
-    <w:abstractNumId w:val="8"/>
+    <w:abstractNumId w:val="9"/>
   </w:num>
   <w:num w:numId="7">
-    <w:abstractNumId w:val="5"/>
+    <w:abstractNumId w:val="6"/>
   </w:num>
   <w:num w:numId="8">
-    <w:abstractNumId w:val="6"/>
+    <w:abstractNumId w:val="7"/>
   </w:num>
   <w:num w:numId="9">
     <w:abstractNumId w:val="4"/>
+  </w:num>
+  <w:num w:numId="10">
+    <w:abstractNumId w:val="5"/>
   </w:num>
 </w:numbering>
 </file>

</xml_diff>

<commit_message>
finish course - case study school budget
</commit_message>
<xml_diff>
--- a/datacamp/data_camp_data_scientist.docx
+++ b/datacamp/data_camp_data_scientist.docx
@@ -386,8 +386,13 @@
           <w:tab w:val="left" w:pos="6474"/>
         </w:tabs>
       </w:pPr>
-      <w:r>
-        <w:t xml:space="preserve">P(X = 1) = 0.2 </w:t>
+      <w:proofErr w:type="gramStart"/>
+      <w:r>
+        <w:t>P(</w:t>
+      </w:r>
+      <w:proofErr w:type="gramEnd"/>
+      <w:r>
+        <w:t xml:space="preserve">X = 1) = 0.2 </w:t>
       </w:r>
     </w:p>
     <w:p>
@@ -396,8 +401,13 @@
           <w:tab w:val="left" w:pos="6474"/>
         </w:tabs>
       </w:pPr>
-      <w:r>
-        <w:t xml:space="preserve">P(X = 3) = 0.5 </w:t>
+      <w:proofErr w:type="gramStart"/>
+      <w:r>
+        <w:t>P(</w:t>
+      </w:r>
+      <w:proofErr w:type="gramEnd"/>
+      <w:r>
+        <w:t xml:space="preserve">X = 3) = 0.5 </w:t>
       </w:r>
     </w:p>
     <w:p>
@@ -406,8 +416,13 @@
           <w:tab w:val="left" w:pos="6474"/>
         </w:tabs>
       </w:pPr>
-      <w:r>
-        <w:t xml:space="preserve">P(X = 7) = 0.3 </w:t>
+      <w:proofErr w:type="gramStart"/>
+      <w:r>
+        <w:t>P(</w:t>
+      </w:r>
+      <w:proofErr w:type="gramEnd"/>
+      <w:r>
+        <w:t xml:space="preserve">X = 7) = 0.3 </w:t>
       </w:r>
     </w:p>
     <w:p>
@@ -608,7 +623,15 @@
       </w:pPr>
       <w:r>
         <w:lastRenderedPageBreak/>
-        <w:t xml:space="preserve">The Poisson process </w:t>
+        <w:t xml:space="preserve">The Poisson </w:t>
+      </w:r>
+      <w:proofErr w:type="gramStart"/>
+      <w:r>
+        <w:t>process</w:t>
+      </w:r>
+      <w:proofErr w:type="gramEnd"/>
+      <w:r>
+        <w:t xml:space="preserve"> </w:t>
       </w:r>
     </w:p>
     <w:p>
@@ -720,11 +743,16 @@
       <w:r>
         <w:t xml:space="preserve">The number r of arrivals of a Poisson process in a given time interval with average rate </w:t>
       </w:r>
+      <w:proofErr w:type="gramStart"/>
       <w:r>
         <w:t>of</w:t>
       </w:r>
       <w:r>
-        <w:t xml:space="preserve"> ? arrivals per interval is Poisson distributed. </w:t>
+        <w:t xml:space="preserve"> ?</w:t>
+      </w:r>
+      <w:proofErr w:type="gramEnd"/>
+      <w:r>
+        <w:t xml:space="preserve"> arrivals per interval is Poisson distributed. </w:t>
       </w:r>
     </w:p>
     <w:p>
@@ -1298,10 +1326,12 @@
     </w:p>
     <w:p>
       <w:proofErr w:type="spellStart"/>
+      <w:proofErr w:type="gramStart"/>
       <w:r>
         <w:t>numpy.polyfit</w:t>
       </w:r>
       <w:proofErr w:type="spellEnd"/>
+      <w:proofErr w:type="gramEnd"/>
       <w:r>
         <w:t xml:space="preserve">(x, y, degree = 1) can be used for linear regression </w:t>
       </w:r>
@@ -1692,7 +1722,15 @@
       </w:r>
       <w:proofErr w:type="spellEnd"/>
       <w:r>
-        <w:t xml:space="preserve">, the resampling have been </w:t>
+        <w:t xml:space="preserve">, the resampling </w:t>
+      </w:r>
+      <w:proofErr w:type="gramStart"/>
+      <w:r>
+        <w:t>have</w:t>
+      </w:r>
+      <w:proofErr w:type="gramEnd"/>
+      <w:r>
+        <w:t xml:space="preserve"> been </w:t>
       </w:r>
       <w:proofErr w:type="spellStart"/>
       <w:r>
@@ -1752,7 +1790,15 @@
         </w:numPr>
       </w:pPr>
       <w:r>
-        <w:t xml:space="preserve">Each slope and intercept is a bootstrap replicate </w:t>
+        <w:t xml:space="preserve">Each slope and intercept </w:t>
+      </w:r>
+      <w:proofErr w:type="gramStart"/>
+      <w:r>
+        <w:t>is</w:t>
+      </w:r>
+      <w:proofErr w:type="gramEnd"/>
+      <w:r>
+        <w:t xml:space="preserve"> a bootstrap replicate </w:t>
       </w:r>
     </w:p>
     <w:p>
@@ -2077,7 +2123,15 @@
         </w:numPr>
       </w:pPr>
       <w:r>
-        <w:t xml:space="preserve">Define your  test statistics (mean, property, difference </w:t>
+        <w:t xml:space="preserve">Define </w:t>
+      </w:r>
+      <w:proofErr w:type="gramStart"/>
+      <w:r>
+        <w:t>your  test</w:t>
+      </w:r>
+      <w:proofErr w:type="gramEnd"/>
+      <w:r>
+        <w:t xml:space="preserve"> statistics (mean, property, difference </w:t>
       </w:r>
       <w:proofErr w:type="spellStart"/>
       <w:r>
@@ -2134,7 +2188,15 @@
     </w:p>
     <w:p>
       <w:r>
-        <w:t xml:space="preserve">Michelson measure the speed of lights 100 times, Newcomb only have the </w:t>
+        <w:t xml:space="preserve">Michelson measure the speed of lights 100 </w:t>
+      </w:r>
+      <w:proofErr w:type="gramStart"/>
+      <w:r>
+        <w:t>times,</w:t>
+      </w:r>
+      <w:proofErr w:type="gramEnd"/>
+      <w:r>
+        <w:t xml:space="preserve"> Newcomb only have the </w:t>
       </w:r>
       <w:r>
         <w:t>mean</w:t>
@@ -2305,20 +2367,24 @@
         <w:t xml:space="preserve">In </w:t>
       </w:r>
       <w:proofErr w:type="spellStart"/>
+      <w:proofErr w:type="gramStart"/>
       <w:r>
         <w:t>matplotlib.pyplot</w:t>
       </w:r>
       <w:proofErr w:type="spellEnd"/>
+      <w:proofErr w:type="gramEnd"/>
       <w:r>
         <w:t xml:space="preserve"> use plot to plots scatter plots or a linear function </w:t>
       </w:r>
     </w:p>
     <w:p>
       <w:proofErr w:type="spellStart"/>
+      <w:proofErr w:type="gramStart"/>
       <w:r>
         <w:t>plt.plot</w:t>
       </w:r>
       <w:proofErr w:type="spellEnd"/>
+      <w:proofErr w:type="gramEnd"/>
       <w:r>
         <w:t>(</w:t>
       </w:r>
@@ -2901,7 +2967,15 @@
         <w:t>)</w:t>
       </w:r>
       <w:r>
-        <w:t xml:space="preserve"> for linear model prediction, it accepts a pandas array. </w:t>
+        <w:t xml:space="preserve"> for linear model prediction, it accepts a </w:t>
+      </w:r>
+      <w:proofErr w:type="gramStart"/>
+      <w:r>
+        <w:t>pandas</w:t>
+      </w:r>
+      <w:proofErr w:type="gramEnd"/>
+      <w:r>
+        <w:t xml:space="preserve"> array. </w:t>
       </w:r>
       <w:r>
         <w:t xml:space="preserve">It gives error on the estimated parameters. </w:t>
@@ -3283,7 +3357,15 @@
     </w:p>
     <w:p>
       <w:r>
-        <w:t xml:space="preserve">We’ve seen linear model parameters as distributions, spread about some central peak. Now we’ll relate the parameter distribution to the “standard error” of linear model parameters, and check whether our parameter estimates are effected by randomness. </w:t>
+        <w:t xml:space="preserve">We’ve seen linear model parameters as distributions, spread about some central peak. Now we’ll relate the parameter distribution to the “standard error” of linear model parameters, and check whether our parameter estimates are </w:t>
+      </w:r>
+      <w:proofErr w:type="gramStart"/>
+      <w:r>
+        <w:t>effected</w:t>
+      </w:r>
+      <w:proofErr w:type="gramEnd"/>
+      <w:r>
+        <w:t xml:space="preserve"> by randomness. </w:t>
       </w:r>
     </w:p>
     <w:p>
@@ -3350,7 +3432,15 @@
     </w:p>
     <w:p>
       <w:r>
-        <w:t>“Does the ordering or grouping of the data cause an effect larger than  what could be produced by randomly shuffled data?”</w:t>
+        <w:t xml:space="preserve">“Does the ordering or grouping of the data cause an effect larger </w:t>
+      </w:r>
+      <w:proofErr w:type="gramStart"/>
+      <w:r>
+        <w:t>than  what</w:t>
+      </w:r>
+      <w:proofErr w:type="gramEnd"/>
+      <w:r>
+        <w:t xml:space="preserve"> could be produced by randomly shuffled data?”</w:t>
       </w:r>
     </w:p>
     <w:p>
@@ -3719,7 +3809,15 @@
     </w:p>
     <w:p>
       <w:r>
-        <w:t xml:space="preserve">A general eCommerce flow </w:t>
+        <w:t xml:space="preserve">A general eCommerce </w:t>
+      </w:r>
+      <w:proofErr w:type="gramStart"/>
+      <w:r>
+        <w:t>flow</w:t>
+      </w:r>
+      <w:proofErr w:type="gramEnd"/>
+      <w:r>
+        <w:t xml:space="preserve"> </w:t>
       </w:r>
     </w:p>
     <w:p>
@@ -5319,7 +5417,15 @@
     </w:p>
     <w:p>
       <w:r>
-        <w:t>F1-score = 2 * (precision * recall ) / (precision + recall)</w:t>
+        <w:t xml:space="preserve">F1-score = 2 * (precision * </w:t>
+      </w:r>
+      <w:proofErr w:type="gramStart"/>
+      <w:r>
+        <w:t>recall )</w:t>
+      </w:r>
+      <w:proofErr w:type="gramEnd"/>
+      <w:r>
+        <w:t xml:space="preserve"> / (precision + recall)</w:t>
       </w:r>
       <w:r>
         <w:t xml:space="preserve"> </w:t>
@@ -5528,12 +5634,17 @@
     </w:p>
     <w:p>
       <w:proofErr w:type="spellStart"/>
+      <w:proofErr w:type="gramStart"/>
       <w:r>
         <w:t>model.fit</w:t>
       </w:r>
       <w:proofErr w:type="spellEnd"/>
       <w:r>
-        <w:t xml:space="preserve">() method fits the model to the data, by locating and remembering the regions where the different clusters occur. </w:t>
+        <w:t>(</w:t>
+      </w:r>
+      <w:proofErr w:type="gramEnd"/>
+      <w:r>
+        <w:t xml:space="preserve">) method fits the model to the data, by locating and remembering the regions where the different clusters occur. </w:t>
       </w:r>
     </w:p>
     <w:p>
@@ -5627,7 +5738,15 @@
     </w:p>
     <w:p>
       <w:r>
-        <w:t xml:space="preserve">A good clustering has tight clusters, they are not too spread out. </w:t>
+        <w:t xml:space="preserve">A good clustering has tight clusters, they are not </w:t>
+      </w:r>
+      <w:proofErr w:type="gramStart"/>
+      <w:r>
+        <w:t>too</w:t>
+      </w:r>
+      <w:proofErr w:type="gramEnd"/>
+      <w:r>
+        <w:t xml:space="preserve"> spread out. </w:t>
       </w:r>
     </w:p>
     <w:p>
@@ -5737,7 +5856,15 @@
       </w:r>
       <w:proofErr w:type="spellEnd"/>
       <w:r>
-        <w:t xml:space="preserve"> has fit() / transform() methods </w:t>
+        <w:t xml:space="preserve"> has </w:t>
+      </w:r>
+      <w:proofErr w:type="gramStart"/>
+      <w:r>
+        <w:t>fit(</w:t>
+      </w:r>
+      <w:proofErr w:type="gramEnd"/>
+      <w:r>
+        <w:t xml:space="preserve">) / transform() methods </w:t>
       </w:r>
     </w:p>
     <w:p>
@@ -5747,7 +5874,15 @@
       </w:r>
       <w:proofErr w:type="spellEnd"/>
       <w:r>
-        <w:t xml:space="preserve"> has fit() / predict() methods </w:t>
+        <w:t xml:space="preserve"> has </w:t>
+      </w:r>
+      <w:proofErr w:type="gramStart"/>
+      <w:r>
+        <w:t>fit(</w:t>
+      </w:r>
+      <w:proofErr w:type="gramEnd"/>
+      <w:r>
+        <w:t xml:space="preserve">) / predict() methods </w:t>
       </w:r>
       <w:r>
         <w:t xml:space="preserve"> </w:t>
@@ -5768,7 +5903,15 @@
     </w:p>
     <w:p>
       <w:r>
-        <w:t xml:space="preserve">Normalizer rescales each companies stock price, independently of the other. </w:t>
+        <w:t xml:space="preserve">Normalizer rescales each </w:t>
+      </w:r>
+      <w:proofErr w:type="gramStart"/>
+      <w:r>
+        <w:t>companies</w:t>
+      </w:r>
+      <w:proofErr w:type="gramEnd"/>
+      <w:r>
+        <w:t xml:space="preserve"> stock price, independently of the other. </w:t>
       </w:r>
     </w:p>
     <w:p>
@@ -5795,7 +5938,15 @@
     </w:p>
     <w:p>
       <w:r>
-        <w:t xml:space="preserve">In a dendrograms, you can choose a subgroup of clusters by specifying a height. Height is the distance between merging clusters. Greece and Cyprus has a height/distance of 6. Don’t merge clusters further apart than 15. </w:t>
+        <w:t xml:space="preserve">In a dendrograms, you can choose a subgroup of clusters by specifying a height. Height is the distance between merging clusters. Greece and Cyprus </w:t>
+      </w:r>
+      <w:proofErr w:type="gramStart"/>
+      <w:r>
+        <w:t>has</w:t>
+      </w:r>
+      <w:proofErr w:type="gramEnd"/>
+      <w:r>
+        <w:t xml:space="preserve"> a height/distance of 6. Don’t merge clusters further apart than 15. </w:t>
       </w:r>
     </w:p>
     <w:p>
@@ -5871,11 +6022,27 @@
       </w:r>
       <w:proofErr w:type="spellStart"/>
       <w:r>
-        <w:t>fit_transform</w:t>
+        <w:t>fit_</w:t>
+      </w:r>
+      <w:proofErr w:type="gramStart"/>
+      <w:r>
+        <w:t>transform</w:t>
       </w:r>
       <w:proofErr w:type="spellEnd"/>
       <w:r>
-        <w:t xml:space="preserve">() method. It does not have separate fit(), transform() method. </w:t>
+        <w:t>(</w:t>
+      </w:r>
+      <w:proofErr w:type="gramEnd"/>
+      <w:r>
+        <w:t xml:space="preserve">) method. It does not have separate </w:t>
+      </w:r>
+      <w:proofErr w:type="gramStart"/>
+      <w:r>
+        <w:t>fit(</w:t>
+      </w:r>
+      <w:proofErr w:type="gramEnd"/>
+      <w:r>
+        <w:t xml:space="preserve">), transform() method. </w:t>
       </w:r>
     </w:p>
     <w:p>
@@ -5887,7 +6054,15 @@
         </w:numPr>
       </w:pPr>
       <w:r>
-        <w:t xml:space="preserve">You need to choose a learning rate for  t-SNE, try a couple of values between 50 and 200. </w:t>
+        <w:t xml:space="preserve">You need to choose a learning rate </w:t>
+      </w:r>
+      <w:proofErr w:type="gramStart"/>
+      <w:r>
+        <w:t>for  t</w:t>
+      </w:r>
+      <w:proofErr w:type="gramEnd"/>
+      <w:r>
+        <w:t xml:space="preserve">-SNE, try a couple of values between 50 and 200. </w:t>
       </w:r>
     </w:p>
     <w:p>
@@ -5984,10 +6159,12 @@
         <w:t xml:space="preserve">Once the dataset has been fitted and transformed, you can use </w:t>
       </w:r>
       <w:proofErr w:type="spellStart"/>
+      <w:proofErr w:type="gramStart"/>
       <w:r>
         <w:t>model.components</w:t>
       </w:r>
       <w:proofErr w:type="spellEnd"/>
+      <w:proofErr w:type="gramEnd"/>
       <w:r>
         <w:t xml:space="preserve">_ to </w:t>
       </w:r>
@@ -6018,7 +6195,15 @@
     </w:p>
     <w:p>
       <w:r>
-        <w:t xml:space="preserve">However, we can argue that the Piedmont wine samples have a intrinsic dimension of 2, 3 or even more. </w:t>
+        <w:t xml:space="preserve">However, we can argue that the Piedmont wine samples have </w:t>
+      </w:r>
+      <w:proofErr w:type="gramStart"/>
+      <w:r>
+        <w:t>a</w:t>
+      </w:r>
+      <w:proofErr w:type="gramEnd"/>
+      <w:r>
+        <w:t xml:space="preserve"> intrinsic dimension of 2, 3 or even more. </w:t>
       </w:r>
     </w:p>
     <w:p>
@@ -6143,7 +6328,15 @@
     </w:p>
     <w:p>
       <w:r>
-        <w:t xml:space="preserve">Most of the entries in the matrix have value zero. As not every word appears in one particular document. These sparse array can be represented by </w:t>
+        <w:t xml:space="preserve">Most of the entries in the matrix have value zero. As not every word appears in one particular document. </w:t>
+      </w:r>
+      <w:proofErr w:type="gramStart"/>
+      <w:r>
+        <w:t>These sparse array</w:t>
+      </w:r>
+      <w:proofErr w:type="gramEnd"/>
+      <w:r>
+        <w:t xml:space="preserve"> can be represented by </w:t>
       </w:r>
       <w:proofErr w:type="spellStart"/>
       <w:r>
@@ -6920,12 +7113,17 @@
         <w:t xml:space="preserve"> = </w:t>
       </w:r>
       <w:proofErr w:type="spellStart"/>
+      <w:proofErr w:type="gramStart"/>
       <w:r>
         <w:t>np.sum</w:t>
       </w:r>
       <w:proofErr w:type="spellEnd"/>
       <w:r>
-        <w:t xml:space="preserve">(y != </w:t>
+        <w:t>(</w:t>
+      </w:r>
+      <w:proofErr w:type="gramEnd"/>
+      <w:r>
+        <w:t xml:space="preserve">y != </w:t>
       </w:r>
       <w:proofErr w:type="spellStart"/>
       <w:r>
@@ -6949,10 +7147,12 @@
         <w:pStyle w:val="Heading3"/>
       </w:pPr>
       <w:proofErr w:type="spellStart"/>
+      <w:proofErr w:type="gramStart"/>
       <w:r>
         <w:t>Scipy.Optimize.Minimize</w:t>
       </w:r>
       <w:proofErr w:type="spellEnd"/>
+      <w:proofErr w:type="gramEnd"/>
       <w:r>
         <w:t xml:space="preserve"> function </w:t>
       </w:r>
@@ -6964,7 +7164,15 @@
       </w:r>
       <w:proofErr w:type="spellEnd"/>
       <w:r>
-        <w:t xml:space="preserve"> = minimize(fun, x0)</w:t>
+        <w:t xml:space="preserve"> = </w:t>
+      </w:r>
+      <w:proofErr w:type="gramStart"/>
+      <w:r>
+        <w:t>minimize(</w:t>
+      </w:r>
+      <w:proofErr w:type="gramEnd"/>
+      <w:r>
+        <w:t>fun, x0)</w:t>
       </w:r>
     </w:p>
     <w:p>
@@ -6988,10 +7196,12 @@
       </w:r>
     </w:p>
     <w:p>
+      <w:proofErr w:type="gramStart"/>
       <w:r>
         <w:t>minimize(</w:t>
       </w:r>
       <w:proofErr w:type="spellStart"/>
+      <w:proofErr w:type="gramEnd"/>
       <w:r>
         <w:t>np.square</w:t>
       </w:r>
@@ -7001,10 +7211,12 @@
       </w:r>
     </w:p>
     <w:p>
+      <w:proofErr w:type="gramStart"/>
       <w:r>
         <w:t>minimize(</w:t>
       </w:r>
       <w:proofErr w:type="spellStart"/>
+      <w:proofErr w:type="gramEnd"/>
       <w:r>
         <w:t>np.square</w:t>
       </w:r>
@@ -7560,11 +7772,17 @@
       </w:r>
     </w:p>
     <w:p>
-      <w:r>
-        <w:t xml:space="preserve">lr0.fit(X, y == 0) </w:t>
-      </w:r>
-    </w:p>
-    <w:p>
+      <w:proofErr w:type="gramStart"/>
+      <w:r>
+        <w:t>lr0.fit(</w:t>
+      </w:r>
+      <w:proofErr w:type="gramEnd"/>
+      <w:r>
+        <w:t xml:space="preserve">X, y == 0) </w:t>
+      </w:r>
+    </w:p>
+    <w:p>
+      <w:proofErr w:type="gramStart"/>
       <w:r>
         <w:t>lr</w:t>
       </w:r>
@@ -7572,7 +7790,11 @@
         <w:t>1</w:t>
       </w:r>
       <w:r>
-        <w:t xml:space="preserve">.fit(X, y == </w:t>
+        <w:t>.fit(</w:t>
+      </w:r>
+      <w:proofErr w:type="gramEnd"/>
+      <w:r>
+        <w:t xml:space="preserve">X, y == </w:t>
       </w:r>
       <w:r>
         <w:t>1</w:t>
@@ -7582,6 +7804,7 @@
       </w:r>
     </w:p>
     <w:p>
+      <w:proofErr w:type="gramStart"/>
       <w:r>
         <w:t>lr</w:t>
       </w:r>
@@ -7589,7 +7812,11 @@
         <w:t>2</w:t>
       </w:r>
       <w:r>
-        <w:t xml:space="preserve">.fit(X, y == </w:t>
+        <w:t>.fit(</w:t>
+      </w:r>
+      <w:proofErr w:type="gramEnd"/>
+      <w:r>
+        <w:t xml:space="preserve">X, y == </w:t>
       </w:r>
       <w:r>
         <w:t>2</w:t>
@@ -8024,6 +8251,27 @@
       </w:r>
     </w:p>
     <w:p>
+      <w:hyperlink r:id="rId75" w:history="1">
+        <w:r>
+          <w:rPr>
+            <w:rStyle w:val="Hyperlink"/>
+          </w:rPr>
+          <w:t>https://github.com/datacamp/course-resources-ml-with-experts-budgets</w:t>
+        </w:r>
+      </w:hyperlink>
+    </w:p>
+    <w:p>
+      <w:hyperlink r:id="rId76" w:history="1">
+        <w:r>
+          <w:rPr>
+            <w:rStyle w:val="Hyperlink"/>
+          </w:rPr>
+          <w:t>https://github.com/drivendata/boxplots-for-education-1st-place</w:t>
+        </w:r>
+      </w:hyperlink>
+    </w:p>
+    <w:p/>
+    <w:p>
       <w:pPr>
         <w:pStyle w:val="Heading1"/>
       </w:pPr>
@@ -8035,7 +8283,7 @@
       </w:r>
     </w:p>
     <w:sectPr>
-      <w:footerReference w:type="default" r:id="rId75"/>
+      <w:footerReference w:type="default" r:id="rId77"/>
       <w:pgSz w:w="11906" w:h="16838"/>
       <w:pgMar w:top="720" w:right="720" w:bottom="720" w:left="720" w:header="340" w:footer="340" w:gutter="0"/>
       <w:cols w:space="708"/>

</xml_diff>